<commit_message>
Updated schema and test-suite to v3
</commit_message>
<xml_diff>
--- a/ServiceInteractions/riv/clinicalprocess/logistics/logistics/trunk/docs/TKB_clinicalprocess_logistics_logistics.docx
+++ b/ServiceInteractions/riv/clinicalprocess/logistics/logistics/trunk/docs/TKB_clinicalprocess_logistics_logistics.docx
@@ -1,6 +1,6 @@
 
 <file path=word/document.xml><?xml version="1.0" encoding="utf-8"?>
-<w:document xmlns:wpc="http://schemas.microsoft.com/office/word/2010/wordprocessingCanvas" xmlns:mc="http://schemas.openxmlformats.org/markup-compatibility/2006" xmlns:o="urn:schemas-microsoft-com:office:office" xmlns:r="http://schemas.openxmlformats.org/officeDocument/2006/relationships" xmlns:m="http://schemas.openxmlformats.org/officeDocument/2006/math" xmlns:v="urn:schemas-microsoft-com:vml" xmlns:wp14="http://schemas.microsoft.com/office/word/2010/wordprocessingDrawing" xmlns:wp="http://schemas.openxmlformats.org/drawingml/2006/wordprocessingDrawing" xmlns:w10="urn:schemas-microsoft-com:office:word" xmlns:w="http://schemas.openxmlformats.org/wordprocessingml/2006/main" xmlns:w14="http://schemas.microsoft.com/office/word/2010/wordml" xmlns:wpg="http://schemas.microsoft.com/office/word/2010/wordprocessingGroup" xmlns:wpi="http://schemas.microsoft.com/office/word/2010/wordprocessingInk" xmlns:wne="http://schemas.microsoft.com/office/word/2006/wordml" xmlns:wps="http://schemas.microsoft.com/office/word/2010/wordprocessingShape" mc:Ignorable="w14 wp14">
+<w:document xmlns:wpc="http://schemas.microsoft.com/office/word/2010/wordprocessingCanvas" xmlns:mo="http://schemas.microsoft.com/office/mac/office/2008/main" xmlns:mc="http://schemas.openxmlformats.org/markup-compatibility/2006" xmlns:mv="urn:schemas-microsoft-com:mac:vml" xmlns:o="urn:schemas-microsoft-com:office:office" xmlns:r="http://schemas.openxmlformats.org/officeDocument/2006/relationships" xmlns:m="http://schemas.openxmlformats.org/officeDocument/2006/math" xmlns:v="urn:schemas-microsoft-com:vml" xmlns:wp14="http://schemas.microsoft.com/office/word/2010/wordprocessingDrawing" xmlns:wp="http://schemas.openxmlformats.org/drawingml/2006/wordprocessingDrawing" xmlns:w10="urn:schemas-microsoft-com:office:word" xmlns:w="http://schemas.openxmlformats.org/wordprocessingml/2006/main" xmlns:w14="http://schemas.microsoft.com/office/word/2010/wordml" xmlns:wpg="http://schemas.microsoft.com/office/word/2010/wordprocessingGroup" xmlns:wpi="http://schemas.microsoft.com/office/word/2010/wordprocessingInk" xmlns:wne="http://schemas.microsoft.com/office/word/2006/wordml" xmlns:wps="http://schemas.microsoft.com/office/word/2010/wordprocessingShape" mc:Ignorable="w14 wp14">
   <w:body>
     <w:p>
       <w:pPr>
@@ -406,7 +406,7 @@
       <w:sdtContent>
         <w:p>
           <w:pPr>
-            <w:pStyle w:val="Innehllsfrteckningsrubrik"/>
+            <w:pStyle w:val="TOCHeading"/>
           </w:pPr>
           <w:r>
             <w:t>Innehållsförteckning</w:t>
@@ -414,7 +414,7 @@
         </w:p>
         <w:p>
           <w:pPr>
-            <w:pStyle w:val="Innehll1"/>
+            <w:pStyle w:val="TOC1"/>
             <w:tabs>
               <w:tab w:val="left" w:pos="400"/>
               <w:tab w:val="right" w:leader="dot" w:pos="8664"/>
@@ -438,7 +438,7 @@
           <w:hyperlink w:anchor="_Toc383167573" w:history="1">
             <w:r>
               <w:rPr>
-                <w:rStyle w:val="Hyperlnk"/>
+                <w:rStyle w:val="Hyperlink"/>
                 <w:noProof/>
               </w:rPr>
               <w:t>1</w:t>
@@ -454,7 +454,7 @@
             </w:r>
             <w:r>
               <w:rPr>
-                <w:rStyle w:val="Hyperlnk"/>
+                <w:rStyle w:val="Hyperlink"/>
                 <w:noProof/>
               </w:rPr>
               <w:t>Inledning</w:t>
@@ -511,7 +511,7 @@
         </w:p>
         <w:p>
           <w:pPr>
-            <w:pStyle w:val="Innehll1"/>
+            <w:pStyle w:val="TOC1"/>
             <w:tabs>
               <w:tab w:val="left" w:pos="400"/>
               <w:tab w:val="right" w:leader="dot" w:pos="8664"/>
@@ -526,7 +526,7 @@
           <w:hyperlink w:anchor="_Toc383167574" w:history="1">
             <w:r>
               <w:rPr>
-                <w:rStyle w:val="Hyperlnk"/>
+                <w:rStyle w:val="Hyperlink"/>
                 <w:noProof/>
               </w:rPr>
               <w:t>2</w:t>
@@ -542,7 +542,7 @@
             </w:r>
             <w:r>
               <w:rPr>
-                <w:rStyle w:val="Hyperlnk"/>
+                <w:rStyle w:val="Hyperlink"/>
                 <w:noProof/>
               </w:rPr>
               <w:t>Versionsinformation</w:t>
@@ -599,7 +599,7 @@
         </w:p>
         <w:p>
           <w:pPr>
-            <w:pStyle w:val="Innehll2"/>
+            <w:pStyle w:val="TOC2"/>
             <w:tabs>
               <w:tab w:val="left" w:pos="880"/>
               <w:tab w:val="right" w:leader="dot" w:pos="8664"/>
@@ -614,7 +614,7 @@
           <w:hyperlink w:anchor="_Toc383167575" w:history="1">
             <w:r>
               <w:rPr>
-                <w:rStyle w:val="Hyperlnk"/>
+                <w:rStyle w:val="Hyperlink"/>
                 <w:noProof/>
               </w:rPr>
               <w:t>2.1</w:t>
@@ -630,7 +630,7 @@
             </w:r>
             <w:r>
               <w:rPr>
-                <w:rStyle w:val="Hyperlnk"/>
+                <w:rStyle w:val="Hyperlink"/>
                 <w:noProof/>
               </w:rPr>
               <w:t>Version 3.0.0</w:t>
@@ -687,7 +687,7 @@
         </w:p>
         <w:p>
           <w:pPr>
-            <w:pStyle w:val="Innehll3"/>
+            <w:pStyle w:val="TOC3"/>
             <w:tabs>
               <w:tab w:val="left" w:pos="1100"/>
               <w:tab w:val="right" w:leader="dot" w:pos="8664"/>
@@ -702,7 +702,7 @@
           <w:hyperlink w:anchor="_Toc383167576" w:history="1">
             <w:r>
               <w:rPr>
-                <w:rStyle w:val="Hyperlnk"/>
+                <w:rStyle w:val="Hyperlink"/>
                 <w:noProof/>
               </w:rPr>
               <w:t>2.1.1</w:t>
@@ -718,7 +718,7 @@
             </w:r>
             <w:r>
               <w:rPr>
-                <w:rStyle w:val="Hyperlnk"/>
+                <w:rStyle w:val="Hyperlink"/>
                 <w:noProof/>
               </w:rPr>
               <w:t>Oförändrade tjänstekontrakt</w:t>
@@ -775,7 +775,7 @@
         </w:p>
         <w:p>
           <w:pPr>
-            <w:pStyle w:val="Innehll3"/>
+            <w:pStyle w:val="TOC3"/>
             <w:tabs>
               <w:tab w:val="left" w:pos="1100"/>
               <w:tab w:val="right" w:leader="dot" w:pos="8664"/>
@@ -790,7 +790,7 @@
           <w:hyperlink w:anchor="_Toc383167577" w:history="1">
             <w:r>
               <w:rPr>
-                <w:rStyle w:val="Hyperlnk"/>
+                <w:rStyle w:val="Hyperlink"/>
                 <w:noProof/>
               </w:rPr>
               <w:t>2.1.2</w:t>
@@ -806,7 +806,7 @@
             </w:r>
             <w:r>
               <w:rPr>
-                <w:rStyle w:val="Hyperlnk"/>
+                <w:rStyle w:val="Hyperlink"/>
                 <w:noProof/>
               </w:rPr>
               <w:t>Nya tjänstekontrakt</w:t>
@@ -863,7 +863,7 @@
         </w:p>
         <w:p>
           <w:pPr>
-            <w:pStyle w:val="Innehll3"/>
+            <w:pStyle w:val="TOC3"/>
             <w:tabs>
               <w:tab w:val="left" w:pos="1100"/>
               <w:tab w:val="right" w:leader="dot" w:pos="8664"/>
@@ -878,7 +878,7 @@
           <w:hyperlink w:anchor="_Toc383167578" w:history="1">
             <w:r>
               <w:rPr>
-                <w:rStyle w:val="Hyperlnk"/>
+                <w:rStyle w:val="Hyperlink"/>
                 <w:noProof/>
               </w:rPr>
               <w:t>2.1.3</w:t>
@@ -894,7 +894,7 @@
             </w:r>
             <w:r>
               <w:rPr>
-                <w:rStyle w:val="Hyperlnk"/>
+                <w:rStyle w:val="Hyperlink"/>
                 <w:noProof/>
               </w:rPr>
               <w:t>Förändrade tjänstekontrakt</w:t>
@@ -951,7 +951,7 @@
         </w:p>
         <w:p>
           <w:pPr>
-            <w:pStyle w:val="Innehll3"/>
+            <w:pStyle w:val="TOC3"/>
             <w:tabs>
               <w:tab w:val="left" w:pos="1100"/>
               <w:tab w:val="right" w:leader="dot" w:pos="8664"/>
@@ -966,7 +966,7 @@
           <w:hyperlink w:anchor="_Toc383167579" w:history="1">
             <w:r>
               <w:rPr>
-                <w:rStyle w:val="Hyperlnk"/>
+                <w:rStyle w:val="Hyperlink"/>
                 <w:noProof/>
               </w:rPr>
               <w:t>2.1.4</w:t>
@@ -982,7 +982,7 @@
             </w:r>
             <w:r>
               <w:rPr>
-                <w:rStyle w:val="Hyperlnk"/>
+                <w:rStyle w:val="Hyperlink"/>
                 <w:noProof/>
               </w:rPr>
               <w:t>Utgångna tjänstekontrakt</w:t>
@@ -1039,7 +1039,7 @@
         </w:p>
         <w:p>
           <w:pPr>
-            <w:pStyle w:val="Innehll2"/>
+            <w:pStyle w:val="TOC2"/>
             <w:tabs>
               <w:tab w:val="left" w:pos="880"/>
               <w:tab w:val="right" w:leader="dot" w:pos="8664"/>
@@ -1054,7 +1054,7 @@
           <w:hyperlink w:anchor="_Toc383167580" w:history="1">
             <w:r>
               <w:rPr>
-                <w:rStyle w:val="Hyperlnk"/>
+                <w:rStyle w:val="Hyperlink"/>
                 <w:noProof/>
               </w:rPr>
               <w:t>2.2</w:t>
@@ -1070,7 +1070,7 @@
             </w:r>
             <w:r>
               <w:rPr>
-                <w:rStyle w:val="Hyperlnk"/>
+                <w:rStyle w:val="Hyperlink"/>
                 <w:noProof/>
               </w:rPr>
               <w:t>Version tidigare</w:t>
@@ -1127,7 +1127,7 @@
         </w:p>
         <w:p>
           <w:pPr>
-            <w:pStyle w:val="Innehll1"/>
+            <w:pStyle w:val="TOC1"/>
             <w:tabs>
               <w:tab w:val="left" w:pos="400"/>
               <w:tab w:val="right" w:leader="dot" w:pos="8664"/>
@@ -1142,7 +1142,7 @@
           <w:hyperlink w:anchor="_Toc383167581" w:history="1">
             <w:r>
               <w:rPr>
-                <w:rStyle w:val="Hyperlnk"/>
+                <w:rStyle w:val="Hyperlink"/>
                 <w:noProof/>
               </w:rPr>
               <w:t>3</w:t>
@@ -1158,7 +1158,7 @@
             </w:r>
             <w:r>
               <w:rPr>
-                <w:rStyle w:val="Hyperlnk"/>
+                <w:rStyle w:val="Hyperlink"/>
                 <w:noProof/>
               </w:rPr>
               <w:t>Tjänstedomänens arkitektur</w:t>
@@ -1215,7 +1215,7 @@
         </w:p>
         <w:p>
           <w:pPr>
-            <w:pStyle w:val="Innehll2"/>
+            <w:pStyle w:val="TOC2"/>
             <w:tabs>
               <w:tab w:val="left" w:pos="880"/>
               <w:tab w:val="right" w:leader="dot" w:pos="8664"/>
@@ -1230,7 +1230,7 @@
           <w:hyperlink w:anchor="_Toc383167582" w:history="1">
             <w:r>
               <w:rPr>
-                <w:rStyle w:val="Hyperlnk"/>
+                <w:rStyle w:val="Hyperlink"/>
                 <w:noProof/>
               </w:rPr>
               <w:t>3.1</w:t>
@@ -1246,7 +1246,7 @@
             </w:r>
             <w:r>
               <w:rPr>
-                <w:rStyle w:val="Hyperlnk"/>
+                <w:rStyle w:val="Hyperlink"/>
                 <w:noProof/>
               </w:rPr>
               <w:t>Flöden</w:t>
@@ -1303,7 +1303,7 @@
         </w:p>
         <w:p>
           <w:pPr>
-            <w:pStyle w:val="Innehll3"/>
+            <w:pStyle w:val="TOC3"/>
             <w:tabs>
               <w:tab w:val="left" w:pos="1100"/>
               <w:tab w:val="right" w:leader="dot" w:pos="8664"/>
@@ -1318,7 +1318,7 @@
           <w:hyperlink w:anchor="_Toc383167583" w:history="1">
             <w:r>
               <w:rPr>
-                <w:rStyle w:val="Hyperlnk"/>
+                <w:rStyle w:val="Hyperlink"/>
                 <w:noProof/>
               </w:rPr>
               <w:t>3.1.1</w:t>
@@ -1334,7 +1334,7 @@
             </w:r>
             <w:r>
               <w:rPr>
-                <w:rStyle w:val="Hyperlnk"/>
+                <w:rStyle w:val="Hyperlink"/>
                 <w:noProof/>
               </w:rPr>
               <w:t>Vård- och omsorgskontakt</w:t>
@@ -1391,7 +1391,7 @@
         </w:p>
         <w:p>
           <w:pPr>
-            <w:pStyle w:val="Innehll3"/>
+            <w:pStyle w:val="TOC3"/>
             <w:tabs>
               <w:tab w:val="left" w:pos="1100"/>
               <w:tab w:val="right" w:leader="dot" w:pos="8664"/>
@@ -1406,7 +1406,7 @@
           <w:hyperlink w:anchor="_Toc383167584" w:history="1">
             <w:r>
               <w:rPr>
-                <w:rStyle w:val="Hyperlnk"/>
+                <w:rStyle w:val="Hyperlink"/>
                 <w:noProof/>
               </w:rPr>
               <w:t>3.1.2</w:t>
@@ -1422,7 +1422,7 @@
             </w:r>
             <w:r>
               <w:rPr>
-                <w:rStyle w:val="Hyperlnk"/>
+                <w:rStyle w:val="Hyperlink"/>
                 <w:noProof/>
               </w:rPr>
               <w:t>Obligatoriska kontrakt</w:t>
@@ -1479,7 +1479,7 @@
         </w:p>
         <w:p>
           <w:pPr>
-            <w:pStyle w:val="Innehll2"/>
+            <w:pStyle w:val="TOC2"/>
             <w:tabs>
               <w:tab w:val="left" w:pos="880"/>
               <w:tab w:val="right" w:leader="dot" w:pos="8664"/>
@@ -1494,7 +1494,7 @@
           <w:hyperlink w:anchor="_Toc383167585" w:history="1">
             <w:r>
               <w:rPr>
-                <w:rStyle w:val="Hyperlnk"/>
+                <w:rStyle w:val="Hyperlink"/>
                 <w:noProof/>
               </w:rPr>
               <w:t>3.2</w:t>
@@ -1510,7 +1510,7 @@
             </w:r>
             <w:r>
               <w:rPr>
-                <w:rStyle w:val="Hyperlnk"/>
+                <w:rStyle w:val="Hyperlink"/>
                 <w:noProof/>
               </w:rPr>
               <w:t>Adressering</w:t>
@@ -1567,7 +1567,7 @@
         </w:p>
         <w:p>
           <w:pPr>
-            <w:pStyle w:val="Innehll3"/>
+            <w:pStyle w:val="TOC3"/>
             <w:tabs>
               <w:tab w:val="left" w:pos="1100"/>
               <w:tab w:val="right" w:leader="dot" w:pos="8664"/>
@@ -1582,7 +1582,7 @@
           <w:hyperlink w:anchor="_Toc383167586" w:history="1">
             <w:r>
               <w:rPr>
-                <w:rStyle w:val="Hyperlnk"/>
+                <w:rStyle w:val="Hyperlink"/>
                 <w:noProof/>
               </w:rPr>
               <w:t>3.2.1</w:t>
@@ -1598,7 +1598,7 @@
             </w:r>
             <w:r>
               <w:rPr>
-                <w:rStyle w:val="Hyperlnk"/>
+                <w:rStyle w:val="Hyperlink"/>
                 <w:noProof/>
               </w:rPr>
               <w:t>Sammanfattning av adresseringsmodell</w:t>
@@ -1655,7 +1655,7 @@
         </w:p>
         <w:p>
           <w:pPr>
-            <w:pStyle w:val="Innehll2"/>
+            <w:pStyle w:val="TOC2"/>
             <w:tabs>
               <w:tab w:val="left" w:pos="880"/>
               <w:tab w:val="right" w:leader="dot" w:pos="8664"/>
@@ -1670,7 +1670,7 @@
           <w:hyperlink w:anchor="_Toc383167587" w:history="1">
             <w:r>
               <w:rPr>
-                <w:rStyle w:val="Hyperlnk"/>
+                <w:rStyle w:val="Hyperlink"/>
                 <w:noProof/>
               </w:rPr>
               <w:t>3.3</w:t>
@@ -1686,7 +1686,7 @@
             </w:r>
             <w:r>
               <w:rPr>
-                <w:rStyle w:val="Hyperlnk"/>
+                <w:rStyle w:val="Hyperlink"/>
                 <w:noProof/>
               </w:rPr>
               <w:t>Aggregering och engagemangsindex</w:t>
@@ -1743,7 +1743,7 @@
         </w:p>
         <w:p>
           <w:pPr>
-            <w:pStyle w:val="Innehll1"/>
+            <w:pStyle w:val="TOC1"/>
             <w:tabs>
               <w:tab w:val="left" w:pos="400"/>
               <w:tab w:val="right" w:leader="dot" w:pos="8664"/>
@@ -1758,7 +1758,7 @@
           <w:hyperlink w:anchor="_Toc383167588" w:history="1">
             <w:r>
               <w:rPr>
-                <w:rStyle w:val="Hyperlnk"/>
+                <w:rStyle w:val="Hyperlink"/>
                 <w:noProof/>
               </w:rPr>
               <w:t>4</w:t>
@@ -1774,7 +1774,7 @@
             </w:r>
             <w:r>
               <w:rPr>
-                <w:rStyle w:val="Hyperlnk"/>
+                <w:rStyle w:val="Hyperlink"/>
                 <w:noProof/>
               </w:rPr>
               <w:t>Tjänstedomänens krav och regler</w:t>
@@ -1831,7 +1831,7 @@
         </w:p>
         <w:p>
           <w:pPr>
-            <w:pStyle w:val="Innehll2"/>
+            <w:pStyle w:val="TOC2"/>
             <w:tabs>
               <w:tab w:val="left" w:pos="880"/>
               <w:tab w:val="right" w:leader="dot" w:pos="8664"/>
@@ -1846,7 +1846,7 @@
           <w:hyperlink w:anchor="_Toc383167589" w:history="1">
             <w:r>
               <w:rPr>
-                <w:rStyle w:val="Hyperlnk"/>
+                <w:rStyle w:val="Hyperlink"/>
                 <w:noProof/>
               </w:rPr>
               <w:t>4.1</w:t>
@@ -1862,7 +1862,7 @@
             </w:r>
             <w:r>
               <w:rPr>
-                <w:rStyle w:val="Hyperlnk"/>
+                <w:rStyle w:val="Hyperlink"/>
                 <w:noProof/>
               </w:rPr>
               <w:t>Uppdatering av engagemangsindex</w:t>
@@ -1919,7 +1919,7 @@
         </w:p>
         <w:p>
           <w:pPr>
-            <w:pStyle w:val="Innehll2"/>
+            <w:pStyle w:val="TOC2"/>
             <w:tabs>
               <w:tab w:val="left" w:pos="880"/>
               <w:tab w:val="right" w:leader="dot" w:pos="8664"/>
@@ -1934,7 +1934,7 @@
           <w:hyperlink w:anchor="_Toc383167590" w:history="1">
             <w:r>
               <w:rPr>
-                <w:rStyle w:val="Hyperlnk"/>
+                <w:rStyle w:val="Hyperlink"/>
                 <w:noProof/>
               </w:rPr>
               <w:t>4.2</w:t>
@@ -1950,7 +1950,7 @@
             </w:r>
             <w:r>
               <w:rPr>
-                <w:rStyle w:val="Hyperlnk"/>
+                <w:rStyle w:val="Hyperlink"/>
                 <w:noProof/>
               </w:rPr>
               <w:t>Informationssäkerhet och juridik</w:t>
@@ -2007,7 +2007,7 @@
         </w:p>
         <w:p>
           <w:pPr>
-            <w:pStyle w:val="Innehll3"/>
+            <w:pStyle w:val="TOC3"/>
             <w:tabs>
               <w:tab w:val="left" w:pos="1100"/>
               <w:tab w:val="right" w:leader="dot" w:pos="8664"/>
@@ -2022,7 +2022,7 @@
           <w:hyperlink w:anchor="_Toc383167591" w:history="1">
             <w:r>
               <w:rPr>
-                <w:rStyle w:val="Hyperlnk"/>
+                <w:rStyle w:val="Hyperlink"/>
                 <w:noProof/>
               </w:rPr>
               <w:t>4.2.1</w:t>
@@ -2038,7 +2038,7 @@
             </w:r>
             <w:r>
               <w:rPr>
-                <w:rStyle w:val="Hyperlnk"/>
+                <w:rStyle w:val="Hyperlink"/>
                 <w:noProof/>
               </w:rPr>
               <w:t>Medarbetarens direktåtkomst</w:t>
@@ -2095,7 +2095,7 @@
         </w:p>
         <w:p>
           <w:pPr>
-            <w:pStyle w:val="Innehll3"/>
+            <w:pStyle w:val="TOC3"/>
             <w:tabs>
               <w:tab w:val="left" w:pos="1100"/>
               <w:tab w:val="right" w:leader="dot" w:pos="8664"/>
@@ -2110,7 +2110,7 @@
           <w:hyperlink w:anchor="_Toc383167592" w:history="1">
             <w:r>
               <w:rPr>
-                <w:rStyle w:val="Hyperlnk"/>
+                <w:rStyle w:val="Hyperlink"/>
                 <w:noProof/>
               </w:rPr>
               <w:t>4.2.2</w:t>
@@ -2126,7 +2126,7 @@
             </w:r>
             <w:r>
               <w:rPr>
-                <w:rStyle w:val="Hyperlnk"/>
+                <w:rStyle w:val="Hyperlink"/>
                 <w:noProof/>
               </w:rPr>
               <w:t>Patientens direktåtkomst</w:t>
@@ -2183,7 +2183,7 @@
         </w:p>
         <w:p>
           <w:pPr>
-            <w:pStyle w:val="Innehll3"/>
+            <w:pStyle w:val="TOC3"/>
             <w:tabs>
               <w:tab w:val="left" w:pos="1100"/>
               <w:tab w:val="right" w:leader="dot" w:pos="8664"/>
@@ -2198,7 +2198,7 @@
           <w:hyperlink w:anchor="_Toc383167593" w:history="1">
             <w:r>
               <w:rPr>
-                <w:rStyle w:val="Hyperlnk"/>
+                <w:rStyle w:val="Hyperlink"/>
                 <w:noProof/>
               </w:rPr>
               <w:t>4.2.3</w:t>
@@ -2214,7 +2214,7 @@
             </w:r>
             <w:r>
               <w:rPr>
-                <w:rStyle w:val="Hyperlnk"/>
+                <w:rStyle w:val="Hyperlink"/>
                 <w:noProof/>
               </w:rPr>
               <w:t>Generellt</w:t>
@@ -2271,7 +2271,7 @@
         </w:p>
         <w:p>
           <w:pPr>
-            <w:pStyle w:val="Innehll2"/>
+            <w:pStyle w:val="TOC2"/>
             <w:tabs>
               <w:tab w:val="left" w:pos="880"/>
               <w:tab w:val="right" w:leader="dot" w:pos="8664"/>
@@ -2286,7 +2286,7 @@
           <w:hyperlink w:anchor="_Toc383167594" w:history="1">
             <w:r>
               <w:rPr>
-                <w:rStyle w:val="Hyperlnk"/>
+                <w:rStyle w:val="Hyperlink"/>
                 <w:noProof/>
               </w:rPr>
               <w:t>4.3</w:t>
@@ -2302,7 +2302,7 @@
             </w:r>
             <w:r>
               <w:rPr>
-                <w:rStyle w:val="Hyperlnk"/>
+                <w:rStyle w:val="Hyperlink"/>
                 <w:noProof/>
               </w:rPr>
               <w:t>Icke funktionella krav</w:t>
@@ -2359,7 +2359,7 @@
         </w:p>
         <w:p>
           <w:pPr>
-            <w:pStyle w:val="Innehll3"/>
+            <w:pStyle w:val="TOC3"/>
             <w:tabs>
               <w:tab w:val="left" w:pos="1100"/>
               <w:tab w:val="right" w:leader="dot" w:pos="8664"/>
@@ -2374,7 +2374,7 @@
           <w:hyperlink w:anchor="_Toc383167595" w:history="1">
             <w:r>
               <w:rPr>
-                <w:rStyle w:val="Hyperlnk"/>
+                <w:rStyle w:val="Hyperlink"/>
                 <w:noProof/>
               </w:rPr>
               <w:t>4.3.1</w:t>
@@ -2390,7 +2390,7 @@
             </w:r>
             <w:r>
               <w:rPr>
-                <w:rStyle w:val="Hyperlnk"/>
+                <w:rStyle w:val="Hyperlink"/>
                 <w:noProof/>
               </w:rPr>
               <w:t>SLA krav</w:t>
@@ -2447,7 +2447,7 @@
         </w:p>
         <w:p>
           <w:pPr>
-            <w:pStyle w:val="Innehll3"/>
+            <w:pStyle w:val="TOC3"/>
             <w:tabs>
               <w:tab w:val="left" w:pos="1100"/>
               <w:tab w:val="right" w:leader="dot" w:pos="8664"/>
@@ -2462,7 +2462,7 @@
           <w:hyperlink w:anchor="_Toc383167596" w:history="1">
             <w:r>
               <w:rPr>
-                <w:rStyle w:val="Hyperlnk"/>
+                <w:rStyle w:val="Hyperlink"/>
                 <w:noProof/>
               </w:rPr>
               <w:t>4.3.2</w:t>
@@ -2478,7 +2478,7 @@
             </w:r>
             <w:r>
               <w:rPr>
-                <w:rStyle w:val="Hyperlnk"/>
+                <w:rStyle w:val="Hyperlink"/>
                 <w:noProof/>
               </w:rPr>
               <w:t>Övriga krav och regler</w:t>
@@ -2535,7 +2535,7 @@
         </w:p>
         <w:p>
           <w:pPr>
-            <w:pStyle w:val="Innehll2"/>
+            <w:pStyle w:val="TOC2"/>
             <w:tabs>
               <w:tab w:val="left" w:pos="880"/>
               <w:tab w:val="right" w:leader="dot" w:pos="8664"/>
@@ -2550,7 +2550,7 @@
           <w:hyperlink w:anchor="_Toc383167597" w:history="1">
             <w:r>
               <w:rPr>
-                <w:rStyle w:val="Hyperlnk"/>
+                <w:rStyle w:val="Hyperlink"/>
                 <w:noProof/>
               </w:rPr>
               <w:t>4.4</w:t>
@@ -2566,7 +2566,7 @@
             </w:r>
             <w:r>
               <w:rPr>
-                <w:rStyle w:val="Hyperlnk"/>
+                <w:rStyle w:val="Hyperlink"/>
                 <w:noProof/>
               </w:rPr>
               <w:t>Felhantering</w:t>
@@ -2623,7 +2623,7 @@
         </w:p>
         <w:p>
           <w:pPr>
-            <w:pStyle w:val="Innehll3"/>
+            <w:pStyle w:val="TOC3"/>
             <w:tabs>
               <w:tab w:val="left" w:pos="1100"/>
               <w:tab w:val="right" w:leader="dot" w:pos="8664"/>
@@ -2638,7 +2638,7 @@
           <w:hyperlink w:anchor="_Toc383167598" w:history="1">
             <w:r>
               <w:rPr>
-                <w:rStyle w:val="Hyperlnk"/>
+                <w:rStyle w:val="Hyperlink"/>
                 <w:noProof/>
               </w:rPr>
               <w:t>4.4.1</w:t>
@@ -2654,7 +2654,7 @@
             </w:r>
             <w:r>
               <w:rPr>
-                <w:rStyle w:val="Hyperlnk"/>
+                <w:rStyle w:val="Hyperlink"/>
                 <w:noProof/>
               </w:rPr>
               <w:t>Krav på en tjänsteproducent</w:t>
@@ -2711,7 +2711,7 @@
         </w:p>
         <w:p>
           <w:pPr>
-            <w:pStyle w:val="Innehll3"/>
+            <w:pStyle w:val="TOC3"/>
             <w:tabs>
               <w:tab w:val="left" w:pos="1100"/>
               <w:tab w:val="right" w:leader="dot" w:pos="8664"/>
@@ -2726,7 +2726,7 @@
           <w:hyperlink w:anchor="_Toc383167599" w:history="1">
             <w:r>
               <w:rPr>
-                <w:rStyle w:val="Hyperlnk"/>
+                <w:rStyle w:val="Hyperlink"/>
                 <w:noProof/>
               </w:rPr>
               <w:t>4.4.2</w:t>
@@ -2742,7 +2742,7 @@
             </w:r>
             <w:r>
               <w:rPr>
-                <w:rStyle w:val="Hyperlnk"/>
+                <w:rStyle w:val="Hyperlink"/>
                 <w:noProof/>
               </w:rPr>
               <w:t>Krav på en tjänstekonsument</w:t>
@@ -2799,7 +2799,7 @@
         </w:p>
         <w:p>
           <w:pPr>
-            <w:pStyle w:val="Innehll1"/>
+            <w:pStyle w:val="TOC1"/>
             <w:tabs>
               <w:tab w:val="left" w:pos="400"/>
               <w:tab w:val="right" w:leader="dot" w:pos="8664"/>
@@ -2814,7 +2814,7 @@
           <w:hyperlink w:anchor="_Toc383167600" w:history="1">
             <w:r>
               <w:rPr>
-                <w:rStyle w:val="Hyperlnk"/>
+                <w:rStyle w:val="Hyperlink"/>
                 <w:noProof/>
               </w:rPr>
               <w:t>5</w:t>
@@ -2830,7 +2830,7 @@
             </w:r>
             <w:r>
               <w:rPr>
-                <w:rStyle w:val="Hyperlnk"/>
+                <w:rStyle w:val="Hyperlink"/>
                 <w:noProof/>
               </w:rPr>
               <w:t>Gemensamma informationskomponenter</w:t>
@@ -2887,7 +2887,7 @@
         </w:p>
         <w:p>
           <w:pPr>
-            <w:pStyle w:val="Innehll1"/>
+            <w:pStyle w:val="TOC1"/>
             <w:tabs>
               <w:tab w:val="left" w:pos="400"/>
               <w:tab w:val="right" w:leader="dot" w:pos="8664"/>
@@ -2902,7 +2902,7 @@
           <w:hyperlink w:anchor="_Toc383167601" w:history="1">
             <w:r>
               <w:rPr>
-                <w:rStyle w:val="Hyperlnk"/>
+                <w:rStyle w:val="Hyperlink"/>
                 <w:noProof/>
               </w:rPr>
               <w:t>6</w:t>
@@ -2918,7 +2918,7 @@
             </w:r>
             <w:r>
               <w:rPr>
-                <w:rStyle w:val="Hyperlnk"/>
+                <w:rStyle w:val="Hyperlink"/>
                 <w:noProof/>
               </w:rPr>
               <w:t>Tjänstedomänens meddelandemodeller</w:t>
@@ -2975,7 +2975,7 @@
         </w:p>
         <w:p>
           <w:pPr>
-            <w:pStyle w:val="Innehll2"/>
+            <w:pStyle w:val="TOC2"/>
             <w:tabs>
               <w:tab w:val="left" w:pos="880"/>
               <w:tab w:val="right" w:leader="dot" w:pos="8664"/>
@@ -2990,7 +2990,7 @@
           <w:hyperlink w:anchor="_Toc383167602" w:history="1">
             <w:r>
               <w:rPr>
-                <w:rStyle w:val="Hyperlnk"/>
+                <w:rStyle w:val="Hyperlink"/>
                 <w:noProof/>
               </w:rPr>
               <w:t>6.1</w:t>
@@ -3006,7 +3006,7 @@
             </w:r>
             <w:r>
               <w:rPr>
-                <w:rStyle w:val="Hyperlnk"/>
+                <w:rStyle w:val="Hyperlink"/>
                 <w:noProof/>
               </w:rPr>
               <w:t>V-MIM Vård- och omsorgskontakt</w:t>
@@ -3063,7 +3063,7 @@
         </w:p>
         <w:p>
           <w:pPr>
-            <w:pStyle w:val="Innehll1"/>
+            <w:pStyle w:val="TOC1"/>
             <w:tabs>
               <w:tab w:val="left" w:pos="400"/>
               <w:tab w:val="right" w:leader="dot" w:pos="8664"/>
@@ -3078,7 +3078,7 @@
           <w:hyperlink w:anchor="_Toc383167603" w:history="1">
             <w:r>
               <w:rPr>
-                <w:rStyle w:val="Hyperlnk"/>
+                <w:rStyle w:val="Hyperlink"/>
                 <w:noProof/>
               </w:rPr>
               <w:t>7</w:t>
@@ -3094,7 +3094,7 @@
             </w:r>
             <w:r>
               <w:rPr>
-                <w:rStyle w:val="Hyperlnk"/>
+                <w:rStyle w:val="Hyperlink"/>
                 <w:noProof/>
               </w:rPr>
               <w:t>Tjänstekontrakt</w:t>
@@ -3151,7 +3151,7 @@
         </w:p>
         <w:p>
           <w:pPr>
-            <w:pStyle w:val="Innehll2"/>
+            <w:pStyle w:val="TOC2"/>
             <w:tabs>
               <w:tab w:val="left" w:pos="880"/>
               <w:tab w:val="right" w:leader="dot" w:pos="8664"/>
@@ -3166,7 +3166,7 @@
           <w:hyperlink w:anchor="_Toc383167604" w:history="1">
             <w:r>
               <w:rPr>
-                <w:rStyle w:val="Hyperlnk"/>
+                <w:rStyle w:val="Hyperlink"/>
                 <w:noProof/>
               </w:rPr>
               <w:t>7.1</w:t>
@@ -3182,7 +3182,7 @@
             </w:r>
             <w:r>
               <w:rPr>
-                <w:rStyle w:val="Hyperlnk"/>
+                <w:rStyle w:val="Hyperlink"/>
                 <w:noProof/>
               </w:rPr>
               <w:t>GetCareContacts</w:t>
@@ -3239,7 +3239,7 @@
         </w:p>
         <w:p>
           <w:pPr>
-            <w:pStyle w:val="Innehll3"/>
+            <w:pStyle w:val="TOC3"/>
             <w:tabs>
               <w:tab w:val="left" w:pos="1100"/>
               <w:tab w:val="right" w:leader="dot" w:pos="8664"/>
@@ -3254,7 +3254,7 @@
           <w:hyperlink w:anchor="_Toc383167605" w:history="1">
             <w:r>
               <w:rPr>
-                <w:rStyle w:val="Hyperlnk"/>
+                <w:rStyle w:val="Hyperlink"/>
                 <w:noProof/>
               </w:rPr>
               <w:t>7.1.1</w:t>
@@ -3270,7 +3270,7 @@
             </w:r>
             <w:r>
               <w:rPr>
-                <w:rStyle w:val="Hyperlnk"/>
+                <w:rStyle w:val="Hyperlink"/>
                 <w:noProof/>
               </w:rPr>
               <w:t>Version</w:t>
@@ -3327,7 +3327,7 @@
         </w:p>
         <w:p>
           <w:pPr>
-            <w:pStyle w:val="Innehll3"/>
+            <w:pStyle w:val="TOC3"/>
             <w:tabs>
               <w:tab w:val="left" w:pos="1100"/>
               <w:tab w:val="right" w:leader="dot" w:pos="8664"/>
@@ -3342,7 +3342,7 @@
           <w:hyperlink w:anchor="_Toc383167606" w:history="1">
             <w:r>
               <w:rPr>
-                <w:rStyle w:val="Hyperlnk"/>
+                <w:rStyle w:val="Hyperlink"/>
                 <w:noProof/>
               </w:rPr>
               <w:t>7.1.2</w:t>
@@ -3358,7 +3358,7 @@
             </w:r>
             <w:r>
               <w:rPr>
-                <w:rStyle w:val="Hyperlnk"/>
+                <w:rStyle w:val="Hyperlink"/>
                 <w:noProof/>
               </w:rPr>
               <w:t>Gemensamma informationskomponenter</w:t>
@@ -3415,7 +3415,7 @@
         </w:p>
         <w:p>
           <w:pPr>
-            <w:pStyle w:val="Innehll3"/>
+            <w:pStyle w:val="TOC3"/>
             <w:tabs>
               <w:tab w:val="left" w:pos="1100"/>
               <w:tab w:val="right" w:leader="dot" w:pos="8664"/>
@@ -3430,7 +3430,7 @@
           <w:hyperlink w:anchor="_Toc383167607" w:history="1">
             <w:r>
               <w:rPr>
-                <w:rStyle w:val="Hyperlnk"/>
+                <w:rStyle w:val="Hyperlink"/>
                 <w:noProof/>
               </w:rPr>
               <w:t>7.1.3</w:t>
@@ -3446,7 +3446,7 @@
             </w:r>
             <w:r>
               <w:rPr>
-                <w:rStyle w:val="Hyperlnk"/>
+                <w:rStyle w:val="Hyperlink"/>
                 <w:noProof/>
               </w:rPr>
               <w:t>Fältregler</w:t>
@@ -3503,7 +3503,7 @@
         </w:p>
         <w:p>
           <w:pPr>
-            <w:pStyle w:val="Innehll3"/>
+            <w:pStyle w:val="TOC3"/>
             <w:tabs>
               <w:tab w:val="left" w:pos="1100"/>
               <w:tab w:val="right" w:leader="dot" w:pos="8664"/>
@@ -3518,7 +3518,7 @@
           <w:hyperlink w:anchor="_Toc383167608" w:history="1">
             <w:r>
               <w:rPr>
-                <w:rStyle w:val="Hyperlnk"/>
+                <w:rStyle w:val="Hyperlink"/>
                 <w:noProof/>
               </w:rPr>
               <w:t>7.1.4</w:t>
@@ -3534,7 +3534,7 @@
             </w:r>
             <w:r>
               <w:rPr>
-                <w:rStyle w:val="Hyperlnk"/>
+                <w:rStyle w:val="Hyperlink"/>
                 <w:noProof/>
               </w:rPr>
               <w:t>Övriga regler</w:t>
@@ -5246,7 +5246,7 @@
           </w:tcPr>
           <w:p>
             <w:pPr>
-              <w:pStyle w:val="Innehll1"/>
+              <w:pStyle w:val="TOC1"/>
             </w:pPr>
             <w:r>
               <w:t>Ändringar i beskrivningar kap 4, 5, 6 och 7.</w:t>
@@ -5259,7 +5259,7 @@
           </w:tcPr>
           <w:p>
             <w:pPr>
-              <w:pStyle w:val="Innehll1"/>
+              <w:pStyle w:val="TOC1"/>
             </w:pPr>
             <w:r>
               <w:t>Maria Andersson</w:t>
@@ -5310,7 +5310,7 @@
           </w:tcPr>
           <w:p>
             <w:pPr>
-              <w:pStyle w:val="Innehll1"/>
+              <w:pStyle w:val="TOC1"/>
             </w:pPr>
             <w:r>
               <w:t xml:space="preserve">Ändringar i kap 7, </w:t>
@@ -5328,7 +5328,7 @@
           </w:tcPr>
           <w:p>
             <w:pPr>
-              <w:pStyle w:val="Innehll1"/>
+              <w:pStyle w:val="TOC1"/>
             </w:pPr>
             <w:r>
               <w:t>Maria Andersson</w:t>
@@ -5387,7 +5387,7 @@
           </w:p>
           <w:p>
             <w:pPr>
-              <w:pStyle w:val="Innehll1"/>
+              <w:pStyle w:val="TOC1"/>
             </w:pPr>
             <w:r>
               <w:t xml:space="preserve">Tog bort </w:t>
@@ -5408,7 +5408,7 @@
           </w:tcPr>
           <w:p>
             <w:pPr>
-              <w:pStyle w:val="Innehll1"/>
+              <w:pStyle w:val="TOC1"/>
             </w:pPr>
             <w:r>
               <w:t>Magnus Ekstrand</w:t>
@@ -5459,7 +5459,7 @@
           </w:tcPr>
           <w:p>
             <w:pPr>
-              <w:pStyle w:val="Innehll1"/>
+              <w:pStyle w:val="TOC1"/>
             </w:pPr>
             <w:r>
               <w:t xml:space="preserve">Lagt till kap 8, </w:t>
@@ -5477,7 +5477,7 @@
           </w:tcPr>
           <w:p>
             <w:pPr>
-              <w:pStyle w:val="Innehll1"/>
+              <w:pStyle w:val="TOC1"/>
             </w:pPr>
             <w:r>
               <w:t>Maria Andersson</w:t>
@@ -5528,7 +5528,7 @@
           </w:tcPr>
           <w:p>
             <w:pPr>
-              <w:pStyle w:val="Innehll1"/>
+              <w:pStyle w:val="TOC1"/>
             </w:pPr>
             <w:r>
               <w:t xml:space="preserve">Definierat krav på uppdatering av fältet </w:t>
@@ -5557,7 +5557,7 @@
           </w:p>
           <w:p>
             <w:pPr>
-              <w:pStyle w:val="Innehll1"/>
+              <w:pStyle w:val="TOC1"/>
             </w:pPr>
           </w:p>
         </w:tc>
@@ -5606,7 +5606,7 @@
           </w:tcPr>
           <w:p>
             <w:pPr>
-              <w:pStyle w:val="Innehll1"/>
+              <w:pStyle w:val="TOC1"/>
             </w:pPr>
             <w:r>
               <w:t>Lagt in beskrivning av personidentifierare under kap 3.</w:t>
@@ -5619,7 +5619,7 @@
           </w:tcPr>
           <w:p>
             <w:pPr>
-              <w:pStyle w:val="Innehll1"/>
+              <w:pStyle w:val="TOC1"/>
             </w:pPr>
             <w:r>
               <w:t>Maria Andersson de Vicente</w:t>
@@ -5750,7 +5750,7 @@
           </w:p>
           <w:p>
             <w:pPr>
-              <w:pStyle w:val="Innehll1"/>
+              <w:pStyle w:val="TOC1"/>
             </w:pPr>
           </w:p>
         </w:tc>
@@ -5760,7 +5760,7 @@
           </w:tcPr>
           <w:p>
             <w:pPr>
-              <w:pStyle w:val="Innehll1"/>
+              <w:pStyle w:val="TOC1"/>
             </w:pPr>
             <w:r>
               <w:rPr>
@@ -5814,7 +5814,7 @@
           </w:tcPr>
           <w:p>
             <w:pPr>
-              <w:pStyle w:val="Innehll1"/>
+              <w:pStyle w:val="TOC1"/>
               <w:rPr>
                 <w:lang w:val="en-US"/>
               </w:rPr>
@@ -5886,7 +5886,7 @@
           </w:tcPr>
           <w:p>
             <w:pPr>
-              <w:pStyle w:val="Innehll1"/>
+              <w:pStyle w:val="TOC1"/>
               <w:rPr>
                 <w:lang w:val="en-US"/>
               </w:rPr>
@@ -6011,7 +6011,7 @@
           </w:p>
           <w:p>
             <w:pPr>
-              <w:pStyle w:val="Innehll1"/>
+              <w:pStyle w:val="TOC1"/>
             </w:pPr>
           </w:p>
         </w:tc>
@@ -6021,7 +6021,7 @@
           </w:tcPr>
           <w:p>
             <w:pPr>
-              <w:pStyle w:val="Innehll1"/>
+              <w:pStyle w:val="TOC1"/>
             </w:pPr>
             <w:r>
               <w:t>Johan Eltes</w:t>
@@ -6072,7 +6072,7 @@
           </w:tcPr>
           <w:p>
             <w:pPr>
-              <w:pStyle w:val="Innehll1"/>
+              <w:pStyle w:val="TOC1"/>
             </w:pPr>
             <w:r>
               <w:t xml:space="preserve">Lagt till Telecom, Email och </w:t>
@@ -6101,7 +6101,7 @@
           </w:tcPr>
           <w:p>
             <w:pPr>
-              <w:pStyle w:val="Innehll1"/>
+              <w:pStyle w:val="TOC1"/>
             </w:pPr>
             <w:r>
               <w:t>Maria Andersson de Vicente</w:t>
@@ -6186,7 +6186,7 @@
           </w:p>
           <w:p>
             <w:pPr>
-              <w:pStyle w:val="Innehll1"/>
+              <w:pStyle w:val="TOC1"/>
               <w:numPr>
                 <w:ilvl w:val="0"/>
                 <w:numId w:val="31"/>
@@ -6208,7 +6208,7 @@
           </w:tcPr>
           <w:p>
             <w:pPr>
-              <w:pStyle w:val="Innehll1"/>
+              <w:pStyle w:val="TOC1"/>
             </w:pPr>
             <w:r>
               <w:t>Johan Eltes</w:t>
@@ -6559,7 +6559,7 @@
           </w:p>
           <w:p>
             <w:pPr>
-              <w:pStyle w:val="Innehll1"/>
+              <w:pStyle w:val="TOC1"/>
             </w:pPr>
             <w:proofErr w:type="spellStart"/>
             <w:r>
@@ -6594,7 +6594,7 @@
           </w:p>
           <w:p>
             <w:pPr>
-              <w:pStyle w:val="Innehll1"/>
+              <w:pStyle w:val="TOC1"/>
             </w:pPr>
             <w:r>
               <w:t>Khaled Daham</w:t>
@@ -6688,7 +6688,7 @@
           </w:p>
           <w:p>
             <w:pPr>
-              <w:pStyle w:val="Innehll1"/>
+              <w:pStyle w:val="TOC1"/>
             </w:pPr>
             <w:r>
               <w:t xml:space="preserve">Lagt till fältet Data Controller i EI-posten, samt uppdaterat regler för EI-fältet </w:t>
@@ -6714,7 +6714,7 @@
           </w:tcPr>
           <w:p>
             <w:pPr>
-              <w:pStyle w:val="Innehll1"/>
+              <w:pStyle w:val="TOC1"/>
             </w:pPr>
             <w:r>
               <w:t>Johan Eltes</w:t>
@@ -6765,7 +6765,7 @@
           </w:tcPr>
           <w:p>
             <w:pPr>
-              <w:pStyle w:val="Innehll1"/>
+              <w:pStyle w:val="TOC1"/>
             </w:pPr>
             <w:r>
               <w:t xml:space="preserve">Ändrat kardinalitet för </w:t>
@@ -6794,7 +6794,7 @@
           </w:tcPr>
           <w:p>
             <w:pPr>
-              <w:pStyle w:val="Innehll1"/>
+              <w:pStyle w:val="TOC1"/>
             </w:pPr>
             <w:r>
               <w:t>Johan Eltes</w:t>
@@ -6858,7 +6858,7 @@
           </w:p>
           <w:p>
             <w:pPr>
-              <w:pStyle w:val="Innehll1"/>
+              <w:pStyle w:val="TOC1"/>
               <w:numPr>
                 <w:ilvl w:val="0"/>
                 <w:numId w:val="31"/>
@@ -6883,7 +6883,7 @@
           </w:tcPr>
           <w:p>
             <w:pPr>
-              <w:pStyle w:val="Innehll1"/>
+              <w:pStyle w:val="TOC1"/>
             </w:pPr>
             <w:r>
               <w:t>Johan Eltes</w:t>
@@ -6934,7 +6934,7 @@
           </w:tcPr>
           <w:p>
             <w:pPr>
-              <w:pStyle w:val="Innehll1"/>
+              <w:pStyle w:val="TOC1"/>
               <w:numPr>
                 <w:ilvl w:val="0"/>
                 <w:numId w:val="31"/>
@@ -6967,7 +6967,7 @@
           </w:tcPr>
           <w:p>
             <w:pPr>
-              <w:pStyle w:val="Innehll1"/>
+              <w:pStyle w:val="TOC1"/>
             </w:pPr>
             <w:r>
               <w:rPr>
@@ -7074,7 +7074,7 @@
           </w:p>
           <w:p>
             <w:pPr>
-              <w:pStyle w:val="Innehll1"/>
+              <w:pStyle w:val="TOC1"/>
               <w:numPr>
                 <w:ilvl w:val="0"/>
                 <w:numId w:val="31"/>
@@ -7091,7 +7091,7 @@
           </w:tcPr>
           <w:p>
             <w:pPr>
-              <w:pStyle w:val="Innehll1"/>
+              <w:pStyle w:val="TOC1"/>
             </w:pPr>
             <w:r>
               <w:t>Björn Genfors</w:t>
@@ -7155,7 +7155,7 @@
           </w:p>
           <w:p>
             <w:pPr>
-              <w:pStyle w:val="Innehll1"/>
+              <w:pStyle w:val="TOC1"/>
             </w:pPr>
             <w:r>
               <w:t>Följduppdaterat tjänstekontraktsbeskrivningar</w:t>
@@ -7168,7 +7168,7 @@
           </w:tcPr>
           <w:p>
             <w:pPr>
-              <w:pStyle w:val="Innehll1"/>
+              <w:pStyle w:val="TOC1"/>
             </w:pPr>
             <w:r>
               <w:t>Björn Genfors</w:t>
@@ -7219,7 +7219,7 @@
           </w:tcPr>
           <w:p>
             <w:pPr>
-              <w:pStyle w:val="Innehll1"/>
+              <w:pStyle w:val="TOC1"/>
               <w:numPr>
                 <w:ilvl w:val="0"/>
                 <w:numId w:val="31"/>
@@ -7244,7 +7244,7 @@
           </w:tcPr>
           <w:p>
             <w:pPr>
-              <w:pStyle w:val="Innehll1"/>
+              <w:pStyle w:val="TOC1"/>
             </w:pPr>
             <w:r>
               <w:t>Björn Genfors</w:t>
@@ -7295,7 +7295,7 @@
           </w:tcPr>
           <w:p>
             <w:pPr>
-              <w:pStyle w:val="Innehll1"/>
+              <w:pStyle w:val="TOC1"/>
               <w:numPr>
                 <w:ilvl w:val="0"/>
                 <w:numId w:val="31"/>
@@ -7328,7 +7328,7 @@
           </w:tcPr>
           <w:p>
             <w:pPr>
-              <w:pStyle w:val="Innehll1"/>
+              <w:pStyle w:val="TOC1"/>
             </w:pPr>
             <w:r>
               <w:t>Johan Eltes</w:t>
@@ -7406,7 +7406,7 @@
           </w:p>
           <w:p>
             <w:pPr>
-              <w:pStyle w:val="Innehll1"/>
+              <w:pStyle w:val="TOC1"/>
               <w:numPr>
                 <w:ilvl w:val="0"/>
                 <w:numId w:val="31"/>
@@ -7423,7 +7423,7 @@
           </w:tcPr>
           <w:p>
             <w:pPr>
-              <w:pStyle w:val="Innehll1"/>
+              <w:pStyle w:val="TOC1"/>
             </w:pPr>
             <w:r>
               <w:t>Björn Genfors</w:t>
@@ -7474,7 +7474,7 @@
           </w:tcPr>
           <w:p>
             <w:pPr>
-              <w:pStyle w:val="Innehll1"/>
+              <w:pStyle w:val="TOC1"/>
               <w:numPr>
                 <w:ilvl w:val="0"/>
                 <w:numId w:val="32"/>
@@ -7507,7 +7507,7 @@
           </w:tcPr>
           <w:p>
             <w:pPr>
-              <w:pStyle w:val="Innehll1"/>
+              <w:pStyle w:val="TOC1"/>
             </w:pPr>
             <w:r>
               <w:t>Björn Genfors</w:t>
@@ -7720,7 +7720,7 @@
           </w:tcPr>
           <w:p>
             <w:pPr>
-              <w:pStyle w:val="Innehll1"/>
+              <w:pStyle w:val="TOC1"/>
             </w:pPr>
             <w:r>
               <w:t>Björn Genfors</w:t>
@@ -7771,7 +7771,7 @@
           </w:tcPr>
           <w:p>
             <w:pPr>
-              <w:pStyle w:val="Liststycke"/>
+              <w:pStyle w:val="ListParagraph"/>
               <w:widowControl w:val="0"/>
               <w:numPr>
                 <w:ilvl w:val="0"/>
@@ -7810,7 +7810,7 @@
           </w:tcPr>
           <w:p>
             <w:pPr>
-              <w:pStyle w:val="Innehll1"/>
+              <w:pStyle w:val="TOC1"/>
             </w:pPr>
             <w:r>
               <w:t>Johan Eltes</w:t>
@@ -7861,7 +7861,7 @@
           </w:tcPr>
           <w:p>
             <w:pPr>
-              <w:pStyle w:val="Liststycke"/>
+              <w:pStyle w:val="ListParagraph"/>
               <w:widowControl w:val="0"/>
               <w:numPr>
                 <w:ilvl w:val="0"/>
@@ -7876,7 +7876,7 @@
           </w:p>
           <w:p>
             <w:pPr>
-              <w:pStyle w:val="Liststycke"/>
+              <w:pStyle w:val="ListParagraph"/>
               <w:widowControl w:val="0"/>
               <w:numPr>
                 <w:ilvl w:val="0"/>
@@ -7923,7 +7923,7 @@
           </w:tcPr>
           <w:p>
             <w:pPr>
-              <w:pStyle w:val="Innehll1"/>
+              <w:pStyle w:val="TOC1"/>
             </w:pPr>
             <w:r>
               <w:t>Johan Eltes</w:t>
@@ -8041,7 +8041,7 @@
           </w:tcPr>
           <w:p>
             <w:pPr>
-              <w:pStyle w:val="Innehll1"/>
+              <w:pStyle w:val="TOC1"/>
             </w:pPr>
             <w:r>
               <w:t>Johan Eltes</w:t>
@@ -8121,7 +8121,7 @@
           </w:tcPr>
           <w:p>
             <w:pPr>
-              <w:pStyle w:val="Innehll1"/>
+              <w:pStyle w:val="TOC1"/>
             </w:pPr>
             <w:r>
               <w:t>Johan Eltes</w:t>
@@ -8204,7 +8204,7 @@
           </w:tcPr>
           <w:p>
             <w:pPr>
-              <w:pStyle w:val="Innehll1"/>
+              <w:pStyle w:val="TOC1"/>
             </w:pPr>
             <w:r>
               <w:t>Khaled Daham</w:t>
@@ -8355,7 +8355,7 @@
           </w:tcPr>
           <w:p>
             <w:pPr>
-              <w:pStyle w:val="Innehll1"/>
+              <w:pStyle w:val="TOC1"/>
             </w:pPr>
             <w:r>
               <w:lastRenderedPageBreak/>
@@ -8463,7 +8463,7 @@
           </w:tcPr>
           <w:p>
             <w:pPr>
-              <w:pStyle w:val="Innehll1"/>
+              <w:pStyle w:val="TOC1"/>
             </w:pPr>
             <w:r>
               <w:t>Khaled Daham</w:t>
@@ -8649,7 +8649,7 @@
           </w:tcPr>
           <w:p>
             <w:pPr>
-              <w:pStyle w:val="Innehll1"/>
+              <w:pStyle w:val="TOC1"/>
             </w:pPr>
             <w:r>
               <w:t>Khaled Daham</w:t>
@@ -8733,7 +8733,7 @@
           </w:tcPr>
           <w:p>
             <w:pPr>
-              <w:pStyle w:val="Innehll1"/>
+              <w:pStyle w:val="TOC1"/>
             </w:pPr>
             <w:r>
               <w:t>Khaled Daham</w:t>
@@ -8803,7 +8803,7 @@
           </w:tcPr>
           <w:p>
             <w:pPr>
-              <w:pStyle w:val="Innehll1"/>
+              <w:pStyle w:val="TOC1"/>
             </w:pPr>
             <w:r>
               <w:t>Khaled Daham</w:t>
@@ -8904,7 +8904,7 @@
           </w:tcPr>
           <w:p>
             <w:pPr>
-              <w:pStyle w:val="Innehll1"/>
+              <w:pStyle w:val="TOC1"/>
             </w:pPr>
             <w:r>
               <w:t>Marcus Claus</w:t>
@@ -9007,7 +9007,7 @@
           </w:tcPr>
           <w:p>
             <w:pPr>
-              <w:pStyle w:val="Innehll1"/>
+              <w:pStyle w:val="TOC1"/>
             </w:pPr>
             <w:r>
               <w:t>Björn Genfors</w:t>
@@ -9028,7 +9028,7 @@
     </w:tbl>
     <w:p>
       <w:pPr>
-        <w:pStyle w:val="Innehll1"/>
+        <w:pStyle w:val="TOC1"/>
         <w:ind w:left="720"/>
       </w:pPr>
     </w:p>
@@ -9148,7 +9148,7 @@
           </w:tcPr>
           <w:p>
             <w:pPr>
-              <w:pStyle w:val="Beskrivning"/>
+              <w:pStyle w:val="Caption"/>
               <w:jc w:val="both"/>
               <w:rPr>
                 <w:b w:val="0"/>
@@ -9328,7 +9328,7 @@
             <w:hyperlink r:id="rId9" w:history="1">
               <w:r>
                 <w:rPr>
-                  <w:rStyle w:val="Hyperlnk"/>
+                  <w:rStyle w:val="Hyperlink"/>
                 </w:rPr>
                 <w:t>http://www.cehis.se/arkitektur_och_regelverk/regelverk/</w:t>
               </w:r>
@@ -9408,7 +9408,7 @@
             <w:commentRangeEnd w:id="9"/>
             <w:r>
               <w:rPr>
-                <w:rStyle w:val="Kommentarsreferens"/>
+                <w:rStyle w:val="CommentReference"/>
                 <w:rFonts w:ascii="Arial" w:eastAsia="ヒラギノ角ゴ Pro W3" w:hAnsi="Arial"/>
                 <w:i/>
                 <w:color w:val="000000"/>
@@ -9551,7 +9551,7 @@
             <w:hyperlink r:id="rId11" w:history="1">
               <w:r>
                 <w:rPr>
-                  <w:rStyle w:val="Hyperlnk"/>
+                  <w:rStyle w:val="Hyperlink"/>
                 </w:rPr>
                 <w:t>http://rivta.se/documents/ARK_0001/RIV_Tekniska_Anvisningar_Oversikt_revD.pdf</w:t>
               </w:r>
@@ -9619,7 +9619,7 @@
             <w:hyperlink r:id="rId12" w:history="1">
               <w:r>
                 <w:rPr>
-                  <w:rStyle w:val="Hyperlnk"/>
+                  <w:rStyle w:val="Hyperlink"/>
                 </w:rPr>
                 <w:t>https://code.google.com/p/rivta/wiki/ServiceDomainTable</w:t>
               </w:r>
@@ -9690,7 +9690,7 @@
             <w:hyperlink r:id="rId13" w:history="1">
               <w:r>
                 <w:rPr>
-                  <w:rStyle w:val="Hyperlnk"/>
+                  <w:rStyle w:val="Hyperlink"/>
                 </w:rPr>
                 <w:t>http://www.cehis.se/arkitektur_och_regelverk/fordjupad_information/</w:t>
               </w:r>
@@ -9756,7 +9756,7 @@
             <w:hyperlink r:id="rId14" w:history="1">
               <w:r>
                 <w:rPr>
-                  <w:rStyle w:val="Hyperlnk"/>
+                  <w:rStyle w:val="Hyperlink"/>
                 </w:rPr>
                 <w:t>https://code.google.com/p/rivta/wiki/ListOfCommonlyUsedCodeSystems</w:t>
               </w:r>
@@ -9835,13 +9835,13 @@
             <w:hyperlink r:id="rId15" w:history="1">
               <w:r>
                 <w:rPr>
-                  <w:rStyle w:val="Hyperlnk"/>
+                  <w:rStyle w:val="Hyperlink"/>
                 </w:rPr>
                 <w:t>http://en.wikipedia.org/wiki/ISO_</w:t>
               </w:r>
               <w:r>
                 <w:rPr>
-                  <w:rStyle w:val="Hyperlnk"/>
+                  <w:rStyle w:val="Hyperlink"/>
                 </w:rPr>
                 <w:lastRenderedPageBreak/>
                 <w:t>8601</w:t>
@@ -10055,7 +10055,7 @@
     </w:p>
     <w:p>
       <w:pPr>
-        <w:pStyle w:val="Rubrik1"/>
+        <w:pStyle w:val="Heading1"/>
         <w:numPr>
           <w:ilvl w:val="0"/>
           <w:numId w:val="0"/>
@@ -10065,7 +10065,7 @@
     </w:p>
     <w:p>
       <w:pPr>
-        <w:pStyle w:val="Rubrik1"/>
+        <w:pStyle w:val="Heading1"/>
       </w:pPr>
       <w:bookmarkStart w:id="11" w:name="_Toc357754843"/>
       <w:bookmarkStart w:id="12" w:name="_Toc383167573"/>
@@ -10300,7 +10300,7 @@
       <w:r>
         <w:rPr>
           <w:noProof/>
-          <w:lang w:eastAsia="sv-SE"/>
+          <w:lang w:val="en-US"/>
         </w:rPr>
         <w:lastRenderedPageBreak/>
         <mc:AlternateContent>
@@ -10392,7 +10392,7 @@
                           <w:p/>
                           <w:p>
                             <w:pPr>
-                              <w:pStyle w:val="Sidfot"/>
+                              <w:pStyle w:val="Footer"/>
                               <w:rPr>
                                 <w:i/>
                                 <w:sz w:val="20"/>
@@ -10410,7 +10410,7 @@
                           </w:p>
                           <w:p>
                             <w:pPr>
-                              <w:pStyle w:val="Sidfot"/>
+                              <w:pStyle w:val="Footer"/>
                               <w:rPr>
                                 <w:i/>
                                 <w:sz w:val="20"/>
@@ -10428,7 +10428,7 @@
                           </w:p>
                           <w:p>
                             <w:pPr>
-                              <w:pStyle w:val="Sidfot"/>
+                              <w:pStyle w:val="Footer"/>
                               <w:rPr>
                                 <w:i/>
                                 <w:sz w:val="20"/>
@@ -10446,7 +10446,7 @@
                           </w:p>
                           <w:p>
                             <w:pPr>
-                              <w:pStyle w:val="Sidfot"/>
+                              <w:pStyle w:val="Footer"/>
                               <w:rPr>
                                 <w:i/>
                                 <w:sz w:val="20"/>
@@ -10464,7 +10464,7 @@
                           </w:p>
                           <w:p>
                             <w:pPr>
-                              <w:pStyle w:val="Sidfot"/>
+                              <w:pStyle w:val="Footer"/>
                               <w:rPr>
                                 <w:i/>
                                 <w:sz w:val="20"/>
@@ -10482,7 +10482,7 @@
                           </w:p>
                           <w:p>
                             <w:pPr>
-                              <w:pStyle w:val="Sidfot"/>
+                              <w:pStyle w:val="Footer"/>
                               <w:rPr>
                                 <w:i/>
                                 <w:sz w:val="20"/>
@@ -10518,7 +10518,7 @@
                           </w:p>
                           <w:p>
                             <w:pPr>
-                              <w:pStyle w:val="Sidfot"/>
+                              <w:pStyle w:val="Footer"/>
                               <w:rPr>
                                 <w:i/>
                                 <w:sz w:val="20"/>
@@ -10536,7 +10536,7 @@
                           </w:p>
                           <w:p>
                             <w:pPr>
-                              <w:pStyle w:val="Sidfot"/>
+                              <w:pStyle w:val="Footer"/>
                               <w:rPr>
                                 <w:i/>
                                 <w:sz w:val="20"/>
@@ -10554,7 +10554,7 @@
                           </w:p>
                           <w:p>
                             <w:pPr>
-                              <w:pStyle w:val="Sidfot"/>
+                              <w:pStyle w:val="Footer"/>
                               <w:rPr>
                                 <w:i/>
                                 <w:sz w:val="20"/>
@@ -10572,7 +10572,7 @@
                           </w:p>
                           <w:p>
                             <w:pPr>
-                              <w:pStyle w:val="Sidfot"/>
+                              <w:pStyle w:val="Footer"/>
                               <w:rPr>
                                 <w:i/>
                                 <w:sz w:val="20"/>
@@ -10582,7 +10582,7 @@
                           </w:p>
                           <w:p>
                             <w:pPr>
-                              <w:pStyle w:val="Sidfot"/>
+                              <w:pStyle w:val="Footer"/>
                               <w:rPr>
                                 <w:i/>
                                 <w:sz w:val="20"/>
@@ -10600,7 +10600,7 @@
                           </w:p>
                           <w:p>
                             <w:pPr>
-                              <w:pStyle w:val="Sidfot"/>
+                              <w:pStyle w:val="Footer"/>
                               <w:rPr>
                                 <w:i/>
                                 <w:sz w:val="20"/>
@@ -10610,7 +10610,7 @@
                           </w:p>
                           <w:p>
                             <w:pPr>
-                              <w:pStyle w:val="Sidfot"/>
+                              <w:pStyle w:val="Footer"/>
                               <w:rPr>
                                 <w:i/>
                                 <w:sz w:val="20"/>
@@ -10628,7 +10628,7 @@
                           </w:p>
                           <w:p>
                             <w:pPr>
-                              <w:pStyle w:val="Sidfot"/>
+                              <w:pStyle w:val="Footer"/>
                               <w:rPr>
                                 <w:i/>
                                 <w:sz w:val="20"/>
@@ -11075,7 +11075,7 @@
     </w:p>
     <w:p>
       <w:pPr>
-        <w:pStyle w:val="Rubrik1"/>
+        <w:pStyle w:val="Heading1"/>
       </w:pPr>
       <w:bookmarkStart w:id="17" w:name="_Toc198086678"/>
       <w:bookmarkStart w:id="18" w:name="_Toc224960918"/>
@@ -11140,7 +11140,7 @@
     <w:p/>
     <w:p>
       <w:pPr>
-        <w:pStyle w:val="Rubrik2"/>
+        <w:pStyle w:val="Heading2"/>
       </w:pPr>
       <w:bookmarkStart w:id="24" w:name="_Toc357754845"/>
       <w:bookmarkStart w:id="25" w:name="_Toc383167575"/>
@@ -11168,7 +11168,7 @@
     </w:p>
     <w:p>
       <w:pPr>
-        <w:pStyle w:val="Rubrik3"/>
+        <w:pStyle w:val="Heading3"/>
       </w:pPr>
       <w:bookmarkStart w:id="27" w:name="_Toc383167576"/>
       <w:r>
@@ -11193,7 +11193,7 @@
     <w:p/>
     <w:p>
       <w:pPr>
-        <w:pStyle w:val="Rubrik3"/>
+        <w:pStyle w:val="Heading3"/>
       </w:pPr>
       <w:bookmarkStart w:id="28" w:name="_Toc383167577"/>
       <w:r>
@@ -11209,7 +11209,7 @@
     <w:p/>
     <w:p>
       <w:pPr>
-        <w:pStyle w:val="Rubrik3"/>
+        <w:pStyle w:val="Heading3"/>
       </w:pPr>
       <w:bookmarkStart w:id="29" w:name="_Toc383167578"/>
       <w:r>
@@ -11774,7 +11774,7 @@
     <w:p/>
     <w:p>
       <w:pPr>
-        <w:pStyle w:val="Rubrik3"/>
+        <w:pStyle w:val="Heading3"/>
       </w:pPr>
       <w:bookmarkStart w:id="30" w:name="_Toc383167579"/>
       <w:r>
@@ -11796,7 +11796,7 @@
     <w:p/>
     <w:p>
       <w:pPr>
-        <w:pStyle w:val="Rubrik2"/>
+        <w:pStyle w:val="Heading2"/>
       </w:pPr>
       <w:bookmarkStart w:id="31" w:name="_Toc357754846"/>
       <w:bookmarkStart w:id="32" w:name="_Toc383167580"/>
@@ -11813,7 +11813,7 @@
     </w:p>
     <w:p>
       <w:pPr>
-        <w:pStyle w:val="Brdtext"/>
+        <w:pStyle w:val="BodyText"/>
       </w:pPr>
     </w:p>
     <w:p>
@@ -11834,7 +11834,7 @@
     </w:p>
     <w:p>
       <w:pPr>
-        <w:pStyle w:val="Rubrik1"/>
+        <w:pStyle w:val="Heading1"/>
       </w:pPr>
       <w:bookmarkStart w:id="34" w:name="_Toc383167581"/>
       <w:r>
@@ -11946,7 +11946,7 @@
     <w:p/>
     <w:p>
       <w:pPr>
-        <w:pStyle w:val="Rubrik2"/>
+        <w:pStyle w:val="Heading2"/>
       </w:pPr>
       <w:bookmarkStart w:id="35" w:name="_Toc357754848"/>
       <w:bookmarkStart w:id="36" w:name="_Toc383167582"/>
@@ -11958,7 +11958,7 @@
     </w:p>
     <w:p>
       <w:pPr>
-        <w:pStyle w:val="Rubrik3"/>
+        <w:pStyle w:val="Heading3"/>
       </w:pPr>
       <w:bookmarkStart w:id="37" w:name="_Toc383167583"/>
       <w:r>
@@ -11999,7 +11999,7 @@
     </w:p>
     <w:p>
       <w:pPr>
-        <w:pStyle w:val="Rubrik4"/>
+        <w:pStyle w:val="Heading4"/>
       </w:pPr>
       <w:r>
         <w:lastRenderedPageBreak/>
@@ -12018,7 +12018,7 @@
           <w:b/>
           <w:noProof/>
           <w:color w:val="4F81BD" w:themeColor="accent1"/>
-          <w:lang w:eastAsia="sv-SE"/>
+          <w:lang w:val="en-US"/>
         </w:rPr>
         <w:drawing>
           <wp:inline distT="0" distB="0" distL="0" distR="0" wp14:anchorId="5C488C9E" wp14:editId="20D9A01C">
@@ -12065,7 +12065,7 @@
     </w:p>
     <w:p>
       <w:pPr>
-        <w:pStyle w:val="Beskrivning"/>
+        <w:pStyle w:val="Caption"/>
         <w:rPr>
           <w:b w:val="0"/>
           <w:color w:val="auto"/>
@@ -12126,7 +12126,7 @@
       <w:r>
         <w:rPr>
           <w:noProof/>
-          <w:lang w:eastAsia="sv-SE"/>
+          <w:lang w:val="en-US"/>
         </w:rPr>
         <w:drawing>
           <wp:inline distT="0" distB="0" distL="0" distR="0" wp14:anchorId="50EB6E36" wp14:editId="7873F65D">
@@ -12173,7 +12173,7 @@
     </w:p>
     <w:p>
       <w:pPr>
-        <w:pStyle w:val="Beskrivning"/>
+        <w:pStyle w:val="Caption"/>
         <w:rPr>
           <w:b w:val="0"/>
           <w:color w:val="auto"/>
@@ -12239,7 +12239,7 @@
     </w:p>
     <w:p>
       <w:pPr>
-        <w:pStyle w:val="Rubrik5"/>
+        <w:pStyle w:val="Heading5"/>
       </w:pPr>
       <w:r>
         <w:lastRenderedPageBreak/>
@@ -12384,7 +12384,7 @@
     </w:tbl>
     <w:p>
       <w:pPr>
-        <w:pStyle w:val="Rubrik4"/>
+        <w:pStyle w:val="Heading4"/>
         <w:numPr>
           <w:ilvl w:val="0"/>
           <w:numId w:val="0"/>
@@ -12395,7 +12395,7 @@
     <w:p/>
     <w:p>
       <w:pPr>
-        <w:pStyle w:val="Rubrik4"/>
+        <w:pStyle w:val="Heading4"/>
       </w:pPr>
       <w:r>
         <w:t>Sekvensdiagram</w:t>
@@ -12411,7 +12411,7 @@
         <w:rPr>
           <w:noProof/>
           <w:color w:val="4F81BD" w:themeColor="accent1"/>
-          <w:lang w:eastAsia="sv-SE"/>
+          <w:lang w:val="en-US"/>
         </w:rPr>
         <w:drawing>
           <wp:inline distT="0" distB="0" distL="0" distR="0" wp14:anchorId="1C44B6BD" wp14:editId="46E33C3D">
@@ -12458,7 +12458,7 @@
     </w:p>
     <w:p>
       <w:pPr>
-        <w:pStyle w:val="Beskrivning"/>
+        <w:pStyle w:val="Caption"/>
         <w:rPr>
           <w:color w:val="auto"/>
         </w:rPr>
@@ -12537,7 +12537,7 @@
     </w:p>
     <w:p>
       <w:pPr>
-        <w:pStyle w:val="Rubrik5"/>
+        <w:pStyle w:val="Heading5"/>
       </w:pPr>
       <w:r>
         <w:t xml:space="preserve">Roller </w:t>
@@ -12545,7 +12545,7 @@
     </w:p>
     <w:tbl>
       <w:tblPr>
-        <w:tblStyle w:val="Tabellrutnt"/>
+        <w:tblStyle w:val="TableGrid"/>
         <w:tblW w:w="0" w:type="auto"/>
         <w:tblLook w:val="04A0" w:firstRow="1" w:lastRow="0" w:firstColumn="1" w:lastColumn="0" w:noHBand="0" w:noVBand="1"/>
       </w:tblPr>
@@ -12774,7 +12774,7 @@
     </w:p>
     <w:p>
       <w:pPr>
-        <w:pStyle w:val="Rubrik3"/>
+        <w:pStyle w:val="Heading3"/>
       </w:pPr>
       <w:bookmarkStart w:id="38" w:name="_Toc383167584"/>
       <w:r>
@@ -12972,7 +12972,7 @@
     </w:p>
     <w:p>
       <w:pPr>
-        <w:pStyle w:val="Rubrik2"/>
+        <w:pStyle w:val="Heading2"/>
       </w:pPr>
       <w:bookmarkStart w:id="39" w:name="_Toc357754849"/>
       <w:bookmarkStart w:id="40" w:name="_Toc374962621"/>
@@ -13035,7 +13035,7 @@
       <w:commentRangeEnd w:id="43"/>
       <w:r>
         <w:rPr>
-          <w:rStyle w:val="Kommentarsreferens"/>
+          <w:rStyle w:val="CommentReference"/>
           <w:rFonts w:ascii="Arial" w:eastAsia="ヒラギノ角ゴ Pro W3" w:hAnsi="Arial"/>
           <w:i/>
           <w:color w:val="000000"/>
@@ -13076,7 +13076,7 @@
     <w:p/>
     <w:p>
       <w:pPr>
-        <w:pStyle w:val="Rubrik3"/>
+        <w:pStyle w:val="Heading3"/>
       </w:pPr>
       <w:bookmarkStart w:id="44" w:name="_Toc379448230"/>
       <w:bookmarkStart w:id="45" w:name="_Toc379809729"/>
@@ -13155,7 +13155,7 @@
     </w:p>
     <w:tbl>
       <w:tblPr>
-        <w:tblStyle w:val="Tabellrutnt"/>
+        <w:tblStyle w:val="TableGrid"/>
         <w:tblW w:w="0" w:type="auto"/>
         <w:tblInd w:w="867" w:type="dxa"/>
         <w:tblLook w:val="04A0" w:firstRow="1" w:lastRow="0" w:firstColumn="1" w:lastColumn="0" w:noHBand="0" w:noVBand="1"/>
@@ -13293,7 +13293,7 @@
     </w:p>
     <w:p>
       <w:pPr>
-        <w:pStyle w:val="Rubrik2"/>
+        <w:pStyle w:val="Heading2"/>
       </w:pPr>
       <w:bookmarkStart w:id="79" w:name="_Toc357754850"/>
       <w:bookmarkStart w:id="80" w:name="_Toc374962626"/>
@@ -13369,7 +13369,7 @@
     </w:p>
     <w:p>
       <w:pPr>
-        <w:pStyle w:val="Rubrik1"/>
+        <w:pStyle w:val="Heading1"/>
       </w:pPr>
       <w:bookmarkStart w:id="84" w:name="_Toc383167588"/>
       <w:r>
@@ -13388,7 +13388,7 @@
     <w:p/>
     <w:p>
       <w:pPr>
-        <w:pStyle w:val="Rubrik2"/>
+        <w:pStyle w:val="Heading2"/>
       </w:pPr>
       <w:bookmarkStart w:id="85" w:name="_Toc244018071"/>
       <w:bookmarkStart w:id="86" w:name="_Toc374962628"/>
@@ -14784,7 +14784,7 @@
     </w:p>
     <w:p>
       <w:pPr>
-        <w:pStyle w:val="Brdtext"/>
+        <w:pStyle w:val="BodyText"/>
       </w:pPr>
       <w:r>
         <w:t xml:space="preserve">Regler för tilldelning av värde i fältet </w:t>
@@ -14927,7 +14927,7 @@
     <w:p/>
     <w:p>
       <w:pPr>
-        <w:pStyle w:val="Rubrik2"/>
+        <w:pStyle w:val="Heading2"/>
       </w:pPr>
       <w:bookmarkStart w:id="88" w:name="_Toc357754853"/>
       <w:bookmarkStart w:id="89" w:name="_Ref381192713"/>
@@ -14943,7 +14943,7 @@
     </w:p>
     <w:p>
       <w:pPr>
-        <w:pStyle w:val="Rubrik3"/>
+        <w:pStyle w:val="Heading3"/>
       </w:pPr>
       <w:bookmarkStart w:id="92" w:name="_Toc374962630"/>
       <w:bookmarkStart w:id="93" w:name="_Toc383167591"/>
@@ -15015,7 +15015,7 @@
     <w:p/>
     <w:p>
       <w:pPr>
-        <w:pStyle w:val="Rubrik3"/>
+        <w:pStyle w:val="Heading3"/>
       </w:pPr>
       <w:bookmarkStart w:id="95" w:name="_Toc374962631"/>
       <w:bookmarkStart w:id="96" w:name="_Toc383167592"/>
@@ -15069,7 +15069,7 @@
     <w:p/>
     <w:p>
       <w:pPr>
-        <w:pStyle w:val="Rubrik3"/>
+        <w:pStyle w:val="Heading3"/>
       </w:pPr>
       <w:bookmarkStart w:id="97" w:name="_Toc219337773"/>
       <w:bookmarkStart w:id="98" w:name="_Toc227077997"/>
@@ -15107,7 +15107,7 @@
     </w:p>
     <w:p>
       <w:pPr>
-        <w:pStyle w:val="Rubrik2"/>
+        <w:pStyle w:val="Heading2"/>
       </w:pPr>
       <w:bookmarkStart w:id="102" w:name="_Toc383167594"/>
       <w:r>
@@ -15123,7 +15123,7 @@
     <w:p/>
     <w:p>
       <w:pPr>
-        <w:pStyle w:val="Rubrik3"/>
+        <w:pStyle w:val="Heading3"/>
       </w:pPr>
       <w:bookmarkStart w:id="103" w:name="_Toc383167595"/>
       <w:r>
@@ -15145,7 +15145,7 @@
     </w:p>
     <w:p>
       <w:pPr>
-        <w:pStyle w:val="Brdtext"/>
+        <w:pStyle w:val="BodyText"/>
       </w:pPr>
       <w:r>
         <w:t xml:space="preserve">Följande SLA-krav gäller för </w:t>
@@ -15162,7 +15162,7 @@
     </w:p>
     <w:p>
       <w:pPr>
-        <w:pStyle w:val="Brdtext"/>
+        <w:pStyle w:val="BodyText"/>
       </w:pPr>
     </w:p>
     <w:tbl>
@@ -15430,12 +15430,12 @@
     <w:p/>
     <w:p>
       <w:pPr>
-        <w:pStyle w:val="Brdtext"/>
+        <w:pStyle w:val="BodyText"/>
       </w:pPr>
     </w:p>
     <w:p>
       <w:pPr>
-        <w:pStyle w:val="Rubrik3"/>
+        <w:pStyle w:val="Heading3"/>
       </w:pPr>
       <w:bookmarkStart w:id="104" w:name="_Toc383167596"/>
       <w:r>
@@ -15448,7 +15448,7 @@
     </w:p>
     <w:p>
       <w:pPr>
-        <w:pStyle w:val="Rubrik4"/>
+        <w:pStyle w:val="Heading4"/>
       </w:pPr>
       <w:r>
         <w:t>Gemensamma konsumentregler</w:t>
@@ -15456,7 +15456,7 @@
     </w:p>
     <w:p>
       <w:pPr>
-        <w:pStyle w:val="Brdtext"/>
+        <w:pStyle w:val="BodyText"/>
         <w:ind w:right="119"/>
       </w:pPr>
       <w:r>
@@ -15473,7 +15473,7 @@
     </w:p>
     <w:p>
       <w:pPr>
-        <w:pStyle w:val="Brdtext"/>
+        <w:pStyle w:val="BodyText"/>
         <w:ind w:right="119"/>
       </w:pPr>
       <w:r>
@@ -15482,7 +15482,7 @@
     </w:p>
     <w:p>
       <w:pPr>
-        <w:pStyle w:val="Rubrik4"/>
+        <w:pStyle w:val="Heading4"/>
       </w:pPr>
       <w:r>
         <w:t>Gemensamma producentregler</w:t>
@@ -15490,7 +15490,7 @@
     </w:p>
     <w:p>
       <w:pPr>
-        <w:pStyle w:val="Brdtext"/>
+        <w:pStyle w:val="BodyText"/>
         <w:ind w:right="119"/>
       </w:pPr>
       <w:r>
@@ -15529,7 +15529,7 @@
     </w:p>
     <w:p>
       <w:pPr>
-        <w:pStyle w:val="Rubrik4"/>
+        <w:pStyle w:val="Heading4"/>
       </w:pPr>
       <w:r>
         <w:t>Format för datum och tidpunkter</w:t>
@@ -15537,7 +15537,7 @@
     </w:p>
     <w:p>
       <w:pPr>
-        <w:pStyle w:val="Brdtext"/>
+        <w:pStyle w:val="BodyText"/>
         <w:ind w:right="119"/>
       </w:pPr>
       <w:r>
@@ -15567,7 +15567,7 @@
     </w:p>
     <w:p>
       <w:pPr>
-        <w:pStyle w:val="Brdtext"/>
+        <w:pStyle w:val="BodyText"/>
         <w:ind w:right="119"/>
       </w:pPr>
       <w:r>
@@ -15610,7 +15610,7 @@
     </w:p>
     <w:p>
       <w:pPr>
-        <w:pStyle w:val="Rubrik4"/>
+        <w:pStyle w:val="Heading4"/>
       </w:pPr>
       <w:r>
         <w:lastRenderedPageBreak/>
@@ -15619,7 +15619,7 @@
     </w:p>
     <w:p>
       <w:pPr>
-        <w:pStyle w:val="Brdtext"/>
+        <w:pStyle w:val="BodyText"/>
         <w:ind w:right="119"/>
       </w:pPr>
       <w:r>
@@ -15629,7 +15629,7 @@
     <w:p/>
     <w:p>
       <w:pPr>
-        <w:pStyle w:val="Rubrik2"/>
+        <w:pStyle w:val="Heading2"/>
       </w:pPr>
       <w:bookmarkStart w:id="105" w:name="_Toc357754854"/>
       <w:bookmarkStart w:id="106" w:name="_Ref383164105"/>
@@ -15648,7 +15648,7 @@
     </w:p>
     <w:p>
       <w:pPr>
-        <w:pStyle w:val="Rubrik3"/>
+        <w:pStyle w:val="Heading3"/>
       </w:pPr>
       <w:bookmarkStart w:id="110" w:name="_Toc383167598"/>
       <w:r>
@@ -15658,7 +15658,7 @@
     </w:p>
     <w:p>
       <w:pPr>
-        <w:pStyle w:val="Rubrik4"/>
+        <w:pStyle w:val="Heading4"/>
       </w:pPr>
       <w:r>
         <w:t xml:space="preserve">Logiska fel </w:t>
@@ -15831,7 +15831,7 @@
       <w:commentRangeEnd w:id="111"/>
       <w:r>
         <w:rPr>
-          <w:rStyle w:val="Kommentarsreferens"/>
+          <w:rStyle w:val="CommentReference"/>
           <w:rFonts w:ascii="Arial" w:eastAsia="ヒラギノ角ゴ Pro W3" w:hAnsi="Arial"/>
           <w:i/>
           <w:color w:val="000000"/>
@@ -15876,7 +15876,7 @@
     </w:p>
     <w:p>
       <w:pPr>
-        <w:pStyle w:val="Rubrik4"/>
+        <w:pStyle w:val="Heading4"/>
       </w:pPr>
       <w:bookmarkStart w:id="112" w:name="_Ref379357515"/>
       <w:r>
@@ -15924,7 +15924,7 @@
     <w:p/>
     <w:p>
       <w:pPr>
-        <w:pStyle w:val="Rubrik3"/>
+        <w:pStyle w:val="Heading3"/>
       </w:pPr>
       <w:bookmarkStart w:id="113" w:name="_Toc383167599"/>
       <w:r>
@@ -15934,7 +15934,7 @@
     </w:p>
     <w:p>
       <w:pPr>
-        <w:pStyle w:val="Rubrik4"/>
+        <w:pStyle w:val="Heading4"/>
       </w:pPr>
       <w:r>
         <w:t xml:space="preserve">Logiska fel </w:t>
@@ -15948,7 +15948,7 @@
     <w:p/>
     <w:p>
       <w:pPr>
-        <w:pStyle w:val="Rubrik4"/>
+        <w:pStyle w:val="Heading4"/>
       </w:pPr>
       <w:r>
         <w:t>Tekniska fel</w:t>
@@ -16006,7 +16006,7 @@
     </w:p>
     <w:p>
       <w:pPr>
-        <w:pStyle w:val="Rubrik1"/>
+        <w:pStyle w:val="Heading1"/>
       </w:pPr>
       <w:bookmarkStart w:id="114" w:name="_Toc383167600"/>
       <w:r>
@@ -16017,7 +16017,7 @@
     </w:p>
     <w:p>
       <w:pPr>
-        <w:pStyle w:val="Brdtext"/>
+        <w:pStyle w:val="BodyText"/>
         <w:tabs>
           <w:tab w:val="left" w:pos="567"/>
         </w:tabs>
@@ -16173,7 +16173,7 @@
     </w:p>
     <w:p>
       <w:pPr>
-        <w:pStyle w:val="Rubrik1"/>
+        <w:pStyle w:val="Heading1"/>
       </w:pPr>
       <w:bookmarkStart w:id="115" w:name="_Toc383167601"/>
       <w:r>
@@ -16196,7 +16196,7 @@
     <w:p/>
     <w:p>
       <w:pPr>
-        <w:pStyle w:val="Rubrik2"/>
+        <w:pStyle w:val="Heading2"/>
       </w:pPr>
       <w:bookmarkStart w:id="117" w:name="_Toc357754856"/>
       <w:bookmarkStart w:id="118" w:name="_Toc383167602"/>
@@ -16224,7 +16224,7 @@
       <w:r>
         <w:rPr>
           <w:noProof/>
-          <w:lang w:eastAsia="sv-SE"/>
+          <w:lang w:val="en-US"/>
         </w:rPr>
         <w:drawing>
           <wp:inline distT="0" distB="0" distL="0" distR="0" wp14:anchorId="4C0A87EA" wp14:editId="48FE9180">
@@ -16272,7 +16272,7 @@
     <w:p/>
     <w:tbl>
       <w:tblPr>
-        <w:tblStyle w:val="Tabellrutnt"/>
+        <w:tblStyle w:val="TableGrid"/>
         <w:tblW w:w="8897" w:type="dxa"/>
         <w:tblLayout w:type="fixed"/>
         <w:tblLook w:val="04A0" w:firstRow="1" w:lastRow="0" w:firstColumn="1" w:lastColumn="0" w:noHBand="0" w:noVBand="1"/>
@@ -16929,12 +16929,26 @@
                 <w:szCs w:val="20"/>
                 <w:rPrChange w:id="120" w:author="Björn Genfors" w:date="2014-05-07T07:58:00Z">
                   <w:rPr>
+                    <w:rFonts w:eastAsia="Times New Roman"/>
+                    <w:bCs/>
+                    <w:sz w:val="22"/>
                     <w:szCs w:val="20"/>
                   </w:rPr>
                 </w:rPrChange>
               </w:rPr>
               <w:pPrChange w:id="121" w:author="Björn Genfors" w:date="2014-05-07T07:59:00Z">
-                <w:pPr/>
+                <w:pPr>
+                  <w:widowControl w:val="0"/>
+                  <w:numPr>
+                    <w:ilvl w:val="5"/>
+                    <w:numId w:val="25"/>
+                  </w:numPr>
+                  <w:adjustRightInd w:val="0"/>
+                  <w:spacing w:before="240" w:after="60"/>
+                  <w:ind w:left="1152" w:hanging="1152"/>
+                  <w:textAlignment w:val="baseline"/>
+                  <w:outlineLvl w:val="5"/>
+                </w:pPr>
               </w:pPrChange>
             </w:pPr>
             <w:proofErr w:type="spellStart"/>
@@ -19962,8 +19976,6 @@
               </w:rPr>
               <w:t xml:space="preserve"> id</w:t>
             </w:r>
-            <w:bookmarkStart w:id="154" w:name="_GoBack"/>
-            <w:bookmarkEnd w:id="154"/>
           </w:p>
         </w:tc>
         <w:tc>
@@ -20496,13 +20508,13 @@
           <w:p>
             <w:pPr>
               <w:rPr>
-                <w:del w:id="155" w:author="Björn Genfors" w:date="2014-05-07T08:17:00Z"/>
+                <w:del w:id="154" w:author="Björn Genfors" w:date="2014-05-07T08:17:00Z"/>
                 <w:rFonts w:cs="Arial"/>
                 <w:spacing w:val="-1"/>
                 <w:szCs w:val="20"/>
               </w:rPr>
             </w:pPr>
-            <w:del w:id="156" w:author="Björn Genfors" w:date="2014-05-07T08:17:00Z">
+            <w:del w:id="155" w:author="Björn Genfors" w:date="2014-05-07T08:17:00Z">
               <w:r>
                 <w:rPr>
                   <w:rFonts w:cs="Arial"/>
@@ -20516,13 +20528,13 @@
           <w:p>
             <w:pPr>
               <w:rPr>
-                <w:del w:id="157" w:author="Björn Genfors" w:date="2014-05-07T08:17:00Z"/>
+                <w:del w:id="156" w:author="Björn Genfors" w:date="2014-05-07T08:17:00Z"/>
                 <w:rFonts w:cs="Arial"/>
                 <w:spacing w:val="-1"/>
                 <w:szCs w:val="20"/>
               </w:rPr>
             </w:pPr>
-            <w:del w:id="158" w:author="Björn Genfors" w:date="2014-05-07T08:17:00Z">
+            <w:del w:id="157" w:author="Björn Genfors" w:date="2014-05-07T08:17:00Z">
               <w:r>
                 <w:rPr>
                   <w:rFonts w:cs="Arial"/>
@@ -20540,7 +20552,7 @@
                 <w:szCs w:val="20"/>
               </w:rPr>
             </w:pPr>
-            <w:del w:id="159" w:author="Björn Genfors" w:date="2014-05-07T08:17:00Z">
+            <w:del w:id="158" w:author="Björn Genfors" w:date="2014-05-07T08:17:00Z">
               <w:r>
                 <w:rPr>
                   <w:rFonts w:cs="Arial"/>
@@ -20550,7 +20562,7 @@
                 <w:delText>Adress.postort</w:delText>
               </w:r>
             </w:del>
-            <w:ins w:id="160" w:author="Björn Genfors" w:date="2014-05-07T08:17:00Z">
+            <w:ins w:id="159" w:author="Björn Genfors" w:date="2014-05-07T08:17:00Z">
               <w:r>
                 <w:rPr>
                   <w:rFonts w:cs="Arial"/>
@@ -21984,7 +21996,7 @@
       </w:tr>
     </w:tbl>
     <w:p>
-      <w:bookmarkStart w:id="161" w:name="_Toc357754858"/>
+      <w:bookmarkStart w:id="160" w:name="_Toc357754858"/>
     </w:p>
     <w:p>
       <w:pPr>
@@ -22002,28 +22014,28 @@
     </w:p>
     <w:p>
       <w:pPr>
-        <w:pStyle w:val="Rubrik1"/>
+        <w:pStyle w:val="Heading1"/>
       </w:pPr>
-      <w:bookmarkStart w:id="162" w:name="_Ref381192930"/>
-      <w:bookmarkStart w:id="163" w:name="_Ref381192935"/>
-      <w:bookmarkStart w:id="164" w:name="_Ref381192944"/>
-      <w:bookmarkStart w:id="165" w:name="_Toc383167603"/>
+      <w:bookmarkStart w:id="161" w:name="_Ref381192930"/>
+      <w:bookmarkStart w:id="162" w:name="_Ref381192935"/>
+      <w:bookmarkStart w:id="163" w:name="_Ref381192944"/>
+      <w:bookmarkStart w:id="164" w:name="_Toc383167603"/>
       <w:r>
         <w:lastRenderedPageBreak/>
         <w:t>Tjänstekontrakt</w:t>
       </w:r>
       <w:bookmarkEnd w:id="116"/>
+      <w:bookmarkEnd w:id="160"/>
       <w:bookmarkEnd w:id="161"/>
       <w:bookmarkEnd w:id="162"/>
       <w:bookmarkEnd w:id="163"/>
       <w:bookmarkEnd w:id="164"/>
-      <w:bookmarkEnd w:id="165"/>
     </w:p>
     <w:p>
       <w:pPr>
-        <w:pStyle w:val="Rubrik2"/>
+        <w:pStyle w:val="Heading2"/>
       </w:pPr>
-      <w:bookmarkStart w:id="166" w:name="_Toc383167604"/>
+      <w:bookmarkStart w:id="165" w:name="_Toc383167604"/>
       <w:proofErr w:type="spellStart"/>
       <w:r>
         <w:t>Get</w:t>
@@ -22034,12 +22046,12 @@
       <w:r>
         <w:t>Contacts</w:t>
       </w:r>
-      <w:bookmarkEnd w:id="166"/>
+      <w:bookmarkEnd w:id="165"/>
       <w:proofErr w:type="spellEnd"/>
     </w:p>
     <w:p>
       <w:pPr>
-        <w:pStyle w:val="Brdtext"/>
+        <w:pStyle w:val="BodyText"/>
       </w:pPr>
       <w:proofErr w:type="spellStart"/>
       <w:r>
@@ -22132,7 +22144,7 @@
         </w:rPr>
         <w:fldChar w:fldCharType="separate"/>
       </w:r>
-      <w:ins w:id="167" w:author="Björn Genfors" w:date="2014-04-14T09:37:00Z">
+      <w:ins w:id="166" w:author="Björn Genfors" w:date="2014-04-14T09:37:00Z">
         <w:r>
           <w:t>R</w:t>
         </w:r>
@@ -22143,7 +22155,7 @@
           <w:t>4</w:t>
         </w:r>
       </w:ins>
-      <w:del w:id="168" w:author="Björn Genfors" w:date="2014-04-14T09:37:00Z">
+      <w:del w:id="167" w:author="Björn Genfors" w:date="2014-04-14T09:37:00Z">
         <w:r>
           <w:delText>R</w:delText>
         </w:r>
@@ -22182,13 +22194,13 @@
     </w:p>
     <w:p>
       <w:pPr>
-        <w:pStyle w:val="Rubrik3"/>
+        <w:pStyle w:val="Heading3"/>
       </w:pPr>
-      <w:bookmarkStart w:id="169" w:name="_Toc383167605"/>
+      <w:bookmarkStart w:id="168" w:name="_Toc383167605"/>
       <w:r>
         <w:t>Version</w:t>
       </w:r>
-      <w:bookmarkEnd w:id="169"/>
+      <w:bookmarkEnd w:id="168"/>
     </w:p>
     <w:p>
       <w:r>
@@ -22201,13 +22213,13 @@
     <w:p/>
     <w:p>
       <w:pPr>
-        <w:pStyle w:val="Rubrik3"/>
+        <w:pStyle w:val="Heading3"/>
       </w:pPr>
-      <w:bookmarkStart w:id="170" w:name="_Toc383167606"/>
+      <w:bookmarkStart w:id="169" w:name="_Toc383167606"/>
       <w:r>
         <w:t>Gemensamma informationskomponenter</w:t>
       </w:r>
-      <w:bookmarkEnd w:id="170"/>
+      <w:bookmarkEnd w:id="169"/>
     </w:p>
     <w:p>
       <w:r>
@@ -22237,13 +22249,13 @@
     <w:p/>
     <w:p>
       <w:pPr>
-        <w:pStyle w:val="Rubrik3"/>
+        <w:pStyle w:val="Heading3"/>
       </w:pPr>
-      <w:bookmarkStart w:id="171" w:name="_Toc383167607"/>
+      <w:bookmarkStart w:id="170" w:name="_Toc383167607"/>
       <w:r>
         <w:t>Fältregler</w:t>
       </w:r>
-      <w:bookmarkEnd w:id="171"/>
+      <w:bookmarkEnd w:id="170"/>
     </w:p>
     <w:p>
       <w:r>
@@ -22259,7 +22271,7 @@
     <w:p/>
     <w:tbl>
       <w:tblPr>
-        <w:tblStyle w:val="Tabellrutnt"/>
+        <w:tblStyle w:val="TableGrid"/>
         <w:tblW w:w="9606" w:type="dxa"/>
         <w:tblLayout w:type="fixed"/>
         <w:tblLook w:val="04A0" w:firstRow="1" w:lastRow="0" w:firstColumn="1" w:lastColumn="0" w:noHBand="0" w:noVBand="1"/>
@@ -33366,7 +33378,7 @@
                 <w:szCs w:val="20"/>
               </w:rPr>
             </w:pPr>
-            <w:del w:id="172" w:author="Björn Genfors" w:date="2014-03-25T10:29:00Z">
+            <w:del w:id="171" w:author="Björn Genfors" w:date="2014-03-25T10:29:00Z">
               <w:r>
                 <w:rPr>
                   <w:rFonts w:ascii="Georgia" w:hAnsi="Georgia"/>
@@ -33378,7 +33390,7 @@
               </w:r>
             </w:del>
             <w:proofErr w:type="spellStart"/>
-            <w:ins w:id="173" w:author="Björn Genfors" w:date="2014-03-25T10:29:00Z">
+            <w:ins w:id="172" w:author="Björn Genfors" w:date="2014-03-25T10:29:00Z">
               <w:r>
                 <w:rPr>
                   <w:rFonts w:ascii="Georgia" w:hAnsi="Georgia"/>
@@ -33431,26 +33443,10 @@
                 <w:sz w:val="20"/>
                 <w:szCs w:val="20"/>
               </w:rPr>
-              <w:t>0</w:t>
-            </w:r>
-            <w:proofErr w:type="gramStart"/>
-            <w:r>
-              <w:rPr>
-                <w:rFonts w:ascii="Georgia" w:hAnsi="Georgia"/>
-                <w:sz w:val="20"/>
-                <w:szCs w:val="20"/>
-              </w:rPr>
-              <w:t>..</w:t>
-            </w:r>
-            <w:proofErr w:type="gramEnd"/>
-            <w:r>
-              <w:rPr>
-                <w:rFonts w:ascii="Georgia" w:hAnsi="Georgia"/>
-                <w:sz w:val="20"/>
-                <w:szCs w:val="20"/>
-              </w:rPr>
-              <w:t>1</w:t>
-            </w:r>
+              <w:t>0..1</w:t>
+            </w:r>
+            <w:bookmarkStart w:id="173" w:name="_GoBack"/>
+            <w:bookmarkEnd w:id="173"/>
           </w:p>
         </w:tc>
       </w:tr>
@@ -34580,7 +34576,7 @@
             <w:commentRangeEnd w:id="174"/>
             <w:r>
               <w:rPr>
-                <w:rStyle w:val="Kommentarsreferens"/>
+                <w:rStyle w:val="CommentReference"/>
                 <w:rFonts w:ascii="Arial" w:eastAsia="ヒラギノ角ゴ Pro W3" w:hAnsi="Arial" w:cs="Times New Roman"/>
                 <w:i/>
                 <w:color w:val="000000"/>
@@ -37314,7 +37310,6 @@
               </w:rPr>
               <w:t>/../../../</w:t>
             </w:r>
-            <w:proofErr w:type="spellStart"/>
             <w:del w:id="180" w:author="Björn Genfors" w:date="2014-04-29T16:18:00Z">
               <w:r>
                 <w:rPr>
@@ -37323,6 +37318,7 @@
                 <w:delText>urn</w:delText>
               </w:r>
             </w:del>
+            <w:proofErr w:type="spellStart"/>
             <w:ins w:id="181" w:author="Björn Genfors" w:date="2014-04-29T16:18:00Z">
               <w:r>
                 <w:rPr>
@@ -37475,7 +37471,7 @@
             <w:proofErr w:type="spellEnd"/>
             <w:r>
               <w:rPr>
-                <w:rStyle w:val="Kommentarsreferens"/>
+                <w:rStyle w:val="CommentReference"/>
                 <w:rFonts w:ascii="Arial" w:eastAsia="ヒラギノ角ゴ Pro W3" w:hAnsi="Arial"/>
                 <w:i/>
                 <w:color w:val="000000"/>
@@ -38916,12 +38912,12 @@
     </w:tbl>
     <w:p>
       <w:pPr>
-        <w:pStyle w:val="Brdtext"/>
+        <w:pStyle w:val="BodyText"/>
       </w:pPr>
     </w:p>
     <w:p>
       <w:pPr>
-        <w:pStyle w:val="Rubrik3"/>
+        <w:pStyle w:val="Heading3"/>
       </w:pPr>
       <w:bookmarkStart w:id="185" w:name="_Toc383167608"/>
       <w:r>
@@ -38943,7 +38939,7 @@
     </w:p>
     <w:p>
       <w:pPr>
-        <w:pStyle w:val="Rubrik4"/>
+        <w:pStyle w:val="Heading4"/>
       </w:pPr>
       <w:r>
         <w:t>Icke funktionella krav</w:t>
@@ -38956,7 +38952,7 @@
     </w:p>
     <w:p>
       <w:pPr>
-        <w:pStyle w:val="Rubrik5"/>
+        <w:pStyle w:val="Heading5"/>
       </w:pPr>
       <w:r>
         <w:t>SLA-krav</w:t>
@@ -38994,18 +38990,18 @@
 </file>
 
 <file path=word/comments.xml><?xml version="1.0" encoding="utf-8"?>
-<w:comments xmlns:wpc="http://schemas.microsoft.com/office/word/2010/wordprocessingCanvas" xmlns:mc="http://schemas.openxmlformats.org/markup-compatibility/2006" xmlns:o="urn:schemas-microsoft-com:office:office" xmlns:r="http://schemas.openxmlformats.org/officeDocument/2006/relationships" xmlns:m="http://schemas.openxmlformats.org/officeDocument/2006/math" xmlns:v="urn:schemas-microsoft-com:vml" xmlns:wp14="http://schemas.microsoft.com/office/word/2010/wordprocessingDrawing" xmlns:wp="http://schemas.openxmlformats.org/drawingml/2006/wordprocessingDrawing" xmlns:w10="urn:schemas-microsoft-com:office:word" xmlns:w="http://schemas.openxmlformats.org/wordprocessingml/2006/main" xmlns:w14="http://schemas.microsoft.com/office/word/2010/wordml" xmlns:wpg="http://schemas.microsoft.com/office/word/2010/wordprocessingGroup" xmlns:wpi="http://schemas.microsoft.com/office/word/2010/wordprocessingInk" xmlns:wne="http://schemas.microsoft.com/office/word/2006/wordml" xmlns:wps="http://schemas.microsoft.com/office/word/2010/wordprocessingShape" mc:Ignorable="w14 wp14">
+<w:comments xmlns:wpc="http://schemas.microsoft.com/office/word/2010/wordprocessingCanvas" xmlns:mo="http://schemas.microsoft.com/office/mac/office/2008/main" xmlns:mc="http://schemas.openxmlformats.org/markup-compatibility/2006" xmlns:mv="urn:schemas-microsoft-com:mac:vml" xmlns:o="urn:schemas-microsoft-com:office:office" xmlns:r="http://schemas.openxmlformats.org/officeDocument/2006/relationships" xmlns:m="http://schemas.openxmlformats.org/officeDocument/2006/math" xmlns:v="urn:schemas-microsoft-com:vml" xmlns:wp14="http://schemas.microsoft.com/office/word/2010/wordprocessingDrawing" xmlns:wp="http://schemas.openxmlformats.org/drawingml/2006/wordprocessingDrawing" xmlns:w10="urn:schemas-microsoft-com:office:word" xmlns:w="http://schemas.openxmlformats.org/wordprocessingml/2006/main" xmlns:w14="http://schemas.microsoft.com/office/word/2010/wordml" xmlns:wpg="http://schemas.microsoft.com/office/word/2010/wordprocessingGroup" xmlns:wpi="http://schemas.microsoft.com/office/word/2010/wordprocessingInk" xmlns:wne="http://schemas.microsoft.com/office/word/2006/wordml" xmlns:wps="http://schemas.microsoft.com/office/word/2010/wordprocessingShape" mc:Ignorable="w14 wp14">
   <w:comment w:id="9" w:author="Björn Genfors" w:date="2014-04-29T16:18:00Z" w:initials="BG">
     <w:p>
       <w:pPr>
-        <w:pStyle w:val="Kommentarer"/>
+        <w:pStyle w:val="CommentText"/>
         <w:rPr>
           <w:lang w:val="sv-SE"/>
         </w:rPr>
       </w:pPr>
       <w:r>
         <w:rPr>
-          <w:rStyle w:val="Kommentarsreferens"/>
+          <w:rStyle w:val="CommentReference"/>
         </w:rPr>
         <w:annotationRef/>
       </w:r>
@@ -39020,14 +39016,14 @@
   <w:comment w:id="43" w:author="Khaled Daham" w:date="2014-03-25T09:04:00Z" w:initials="KD">
     <w:p>
       <w:pPr>
-        <w:pStyle w:val="Kommentarer"/>
+        <w:pStyle w:val="CommentText"/>
         <w:rPr>
           <w:lang w:val="sv-SE"/>
         </w:rPr>
       </w:pPr>
       <w:r>
         <w:rPr>
-          <w:rStyle w:val="Kommentarsreferens"/>
+          <w:rStyle w:val="CommentReference"/>
         </w:rPr>
         <w:annotationRef/>
       </w:r>
@@ -39064,14 +39060,14 @@
   <w:comment w:id="111" w:author="Khaled Daham" w:date="2014-03-25T09:11:00Z" w:initials="KD">
     <w:p>
       <w:pPr>
-        <w:pStyle w:val="Kommentarer"/>
+        <w:pStyle w:val="CommentText"/>
         <w:rPr>
           <w:lang w:val="sv-SE"/>
         </w:rPr>
       </w:pPr>
       <w:r>
         <w:rPr>
-          <w:rStyle w:val="Kommentarsreferens"/>
+          <w:rStyle w:val="CommentReference"/>
         </w:rPr>
         <w:annotationRef/>
       </w:r>
@@ -39114,14 +39110,14 @@
   <w:comment w:id="174" w:author="Björn Genfors" w:date="2014-03-25T10:31:00Z" w:initials="BG">
     <w:p>
       <w:pPr>
-        <w:pStyle w:val="Kommentarer"/>
+        <w:pStyle w:val="CommentText"/>
         <w:rPr>
           <w:lang w:val="sv-SE"/>
         </w:rPr>
       </w:pPr>
       <w:r>
         <w:rPr>
-          <w:rStyle w:val="Kommentarsreferens"/>
+          <w:rStyle w:val="CommentReference"/>
         </w:rPr>
         <w:annotationRef/>
       </w:r>
@@ -39142,14 +39138,14 @@
   <w:comment w:id="184" w:author="Björn Genfors" w:date="2014-04-29T16:19:00Z" w:initials="BG">
     <w:p>
       <w:pPr>
-        <w:pStyle w:val="Kommentarer"/>
+        <w:pStyle w:val="CommentText"/>
         <w:rPr>
           <w:lang w:val="sv-SE"/>
         </w:rPr>
       </w:pPr>
       <w:r>
         <w:rPr>
-          <w:rStyle w:val="Kommentarsreferens"/>
+          <w:rStyle w:val="CommentReference"/>
         </w:rPr>
         <w:annotationRef/>
       </w:r>
@@ -39171,7 +39167,7 @@
 </file>
 
 <file path=word/endnotes.xml><?xml version="1.0" encoding="utf-8"?>
-<w:endnotes xmlns:wpc="http://schemas.microsoft.com/office/word/2010/wordprocessingCanvas" xmlns:mc="http://schemas.openxmlformats.org/markup-compatibility/2006" xmlns:o="urn:schemas-microsoft-com:office:office" xmlns:r="http://schemas.openxmlformats.org/officeDocument/2006/relationships" xmlns:m="http://schemas.openxmlformats.org/officeDocument/2006/math" xmlns:v="urn:schemas-microsoft-com:vml" xmlns:wp14="http://schemas.microsoft.com/office/word/2010/wordprocessingDrawing" xmlns:wp="http://schemas.openxmlformats.org/drawingml/2006/wordprocessingDrawing" xmlns:w10="urn:schemas-microsoft-com:office:word" xmlns:w="http://schemas.openxmlformats.org/wordprocessingml/2006/main" xmlns:w14="http://schemas.microsoft.com/office/word/2010/wordml" xmlns:wpg="http://schemas.microsoft.com/office/word/2010/wordprocessingGroup" xmlns:wpi="http://schemas.microsoft.com/office/word/2010/wordprocessingInk" xmlns:wne="http://schemas.microsoft.com/office/word/2006/wordml" xmlns:wps="http://schemas.microsoft.com/office/word/2010/wordprocessingShape" mc:Ignorable="w14 wp14">
+<w:endnotes xmlns:wpc="http://schemas.microsoft.com/office/word/2010/wordprocessingCanvas" xmlns:mo="http://schemas.microsoft.com/office/mac/office/2008/main" xmlns:mc="http://schemas.openxmlformats.org/markup-compatibility/2006" xmlns:mv="urn:schemas-microsoft-com:mac:vml" xmlns:o="urn:schemas-microsoft-com:office:office" xmlns:r="http://schemas.openxmlformats.org/officeDocument/2006/relationships" xmlns:m="http://schemas.openxmlformats.org/officeDocument/2006/math" xmlns:v="urn:schemas-microsoft-com:vml" xmlns:wp14="http://schemas.microsoft.com/office/word/2010/wordprocessingDrawing" xmlns:wp="http://schemas.openxmlformats.org/drawingml/2006/wordprocessingDrawing" xmlns:w10="urn:schemas-microsoft-com:office:word" xmlns:w="http://schemas.openxmlformats.org/wordprocessingml/2006/main" xmlns:w14="http://schemas.microsoft.com/office/word/2010/wordml" xmlns:wpg="http://schemas.microsoft.com/office/word/2010/wordprocessingGroup" xmlns:wpi="http://schemas.microsoft.com/office/word/2010/wordprocessingInk" xmlns:wne="http://schemas.microsoft.com/office/word/2006/wordml" xmlns:wps="http://schemas.microsoft.com/office/word/2010/wordprocessingShape" mc:Ignorable="w14 wp14">
   <w:endnote w:type="separator" w:id="-1">
     <w:p>
       <w:pPr>
@@ -39196,42 +39192,42 @@
 </file>
 
 <file path=word/footer1.xml><?xml version="1.0" encoding="utf-8"?>
-<w:ftr xmlns:wpc="http://schemas.microsoft.com/office/word/2010/wordprocessingCanvas" xmlns:mc="http://schemas.openxmlformats.org/markup-compatibility/2006" xmlns:o="urn:schemas-microsoft-com:office:office" xmlns:r="http://schemas.openxmlformats.org/officeDocument/2006/relationships" xmlns:m="http://schemas.openxmlformats.org/officeDocument/2006/math" xmlns:v="urn:schemas-microsoft-com:vml" xmlns:wp14="http://schemas.microsoft.com/office/word/2010/wordprocessingDrawing" xmlns:wp="http://schemas.openxmlformats.org/drawingml/2006/wordprocessingDrawing" xmlns:w10="urn:schemas-microsoft-com:office:word" xmlns:w="http://schemas.openxmlformats.org/wordprocessingml/2006/main" xmlns:w14="http://schemas.microsoft.com/office/word/2010/wordml" xmlns:wpg="http://schemas.microsoft.com/office/word/2010/wordprocessingGroup" xmlns:wpi="http://schemas.microsoft.com/office/word/2010/wordprocessingInk" xmlns:wne="http://schemas.microsoft.com/office/word/2006/wordml" xmlns:wps="http://schemas.microsoft.com/office/word/2010/wordprocessingShape" mc:Ignorable="w14 wp14">
+<w:ftr xmlns:wpc="http://schemas.microsoft.com/office/word/2010/wordprocessingCanvas" xmlns:mo="http://schemas.microsoft.com/office/mac/office/2008/main" xmlns:mc="http://schemas.openxmlformats.org/markup-compatibility/2006" xmlns:mv="urn:schemas-microsoft-com:mac:vml" xmlns:o="urn:schemas-microsoft-com:office:office" xmlns:r="http://schemas.openxmlformats.org/officeDocument/2006/relationships" xmlns:m="http://schemas.openxmlformats.org/officeDocument/2006/math" xmlns:v="urn:schemas-microsoft-com:vml" xmlns:wp14="http://schemas.microsoft.com/office/word/2010/wordprocessingDrawing" xmlns:wp="http://schemas.openxmlformats.org/drawingml/2006/wordprocessingDrawing" xmlns:w10="urn:schemas-microsoft-com:office:word" xmlns:w="http://schemas.openxmlformats.org/wordprocessingml/2006/main" xmlns:w14="http://schemas.microsoft.com/office/word/2010/wordml" xmlns:wpg="http://schemas.microsoft.com/office/word/2010/wordprocessingGroup" xmlns:wpi="http://schemas.microsoft.com/office/word/2010/wordprocessingInk" xmlns:wne="http://schemas.microsoft.com/office/word/2006/wordml" xmlns:wps="http://schemas.microsoft.com/office/word/2010/wordprocessingShape" mc:Ignorable="w14 wp14">
   <w:p>
     <w:pPr>
-      <w:pStyle w:val="Sidfot"/>
+      <w:pStyle w:val="Footer"/>
     </w:pPr>
   </w:p>
   <w:p>
     <w:pPr>
-      <w:pStyle w:val="Sidfot"/>
+      <w:pStyle w:val="Footer"/>
     </w:pPr>
   </w:p>
   <w:p>
     <w:pPr>
-      <w:pStyle w:val="Sidfot"/>
+      <w:pStyle w:val="Footer"/>
     </w:pPr>
   </w:p>
   <w:p>
     <w:pPr>
-      <w:pStyle w:val="Sidfot"/>
+      <w:pStyle w:val="Footer"/>
     </w:pPr>
   </w:p>
   <w:p>
     <w:pPr>
-      <w:pStyle w:val="Sidfot"/>
+      <w:pStyle w:val="Footer"/>
     </w:pPr>
   </w:p>
   <w:p>
     <w:pPr>
-      <w:pStyle w:val="Sidfot"/>
+      <w:pStyle w:val="Footer"/>
     </w:pPr>
   </w:p>
   <w:p>
     <w:pPr>
-      <w:pStyle w:val="Sidfot"/>
+      <w:pStyle w:val="Footer"/>
     </w:pPr>
-    <w:bookmarkStart w:id="224" w:name="Footer"/>
+    <w:bookmarkStart w:id="226" w:name="Footer"/>
     <w:r>
       <w:rPr>
         <w:i/>
@@ -39347,14 +39343,14 @@
       </w:rPr>
       <w:t xml:space="preserve"> styrs av representanter från landsting och regioner, Sveriges Kommuner och Landsting (SKL), kommunerna och de privata vårdgivarna.</w:t>
     </w:r>
-    <w:bookmarkEnd w:id="224"/>
+    <w:bookmarkEnd w:id="226"/>
     <w:r>
       <w:rPr>
         <w:rFonts w:cs="Georgia"/>
         <w:noProof/>
         <w:color w:val="001610"/>
         <w:szCs w:val="12"/>
-        <w:lang w:eastAsia="sv-SE"/>
+        <w:lang w:val="en-US"/>
       </w:rPr>
       <w:drawing>
         <wp:anchor distT="0" distB="0" distL="114300" distR="114300" simplePos="0" relativeHeight="251663360" behindDoc="0" locked="1" layoutInCell="0" allowOverlap="1" wp14:anchorId="5E58FBC5" wp14:editId="16BF9D65">
@@ -39413,7 +39409,7 @@
     <w:r>
       <w:rPr>
         <w:noProof/>
-        <w:lang w:eastAsia="sv-SE"/>
+        <w:lang w:val="en-US"/>
       </w:rPr>
       <w:drawing>
         <wp:anchor distT="0" distB="0" distL="114300" distR="114300" simplePos="0" relativeHeight="251665408" behindDoc="0" locked="1" layoutInCell="0" allowOverlap="1" wp14:anchorId="5005E396" wp14:editId="0CF8DEAB">
@@ -39474,7 +39470,7 @@
 </file>
 
 <file path=word/footnotes.xml><?xml version="1.0" encoding="utf-8"?>
-<w:footnotes xmlns:wpc="http://schemas.microsoft.com/office/word/2010/wordprocessingCanvas" xmlns:mc="http://schemas.openxmlformats.org/markup-compatibility/2006" xmlns:o="urn:schemas-microsoft-com:office:office" xmlns:r="http://schemas.openxmlformats.org/officeDocument/2006/relationships" xmlns:m="http://schemas.openxmlformats.org/officeDocument/2006/math" xmlns:v="urn:schemas-microsoft-com:vml" xmlns:wp14="http://schemas.microsoft.com/office/word/2010/wordprocessingDrawing" xmlns:wp="http://schemas.openxmlformats.org/drawingml/2006/wordprocessingDrawing" xmlns:w10="urn:schemas-microsoft-com:office:word" xmlns:w="http://schemas.openxmlformats.org/wordprocessingml/2006/main" xmlns:w14="http://schemas.microsoft.com/office/word/2010/wordml" xmlns:wpg="http://schemas.microsoft.com/office/word/2010/wordprocessingGroup" xmlns:wpi="http://schemas.microsoft.com/office/word/2010/wordprocessingInk" xmlns:wne="http://schemas.microsoft.com/office/word/2006/wordml" xmlns:wps="http://schemas.microsoft.com/office/word/2010/wordprocessingShape" mc:Ignorable="w14 wp14">
+<w:footnotes xmlns:wpc="http://schemas.microsoft.com/office/word/2010/wordprocessingCanvas" xmlns:mo="http://schemas.microsoft.com/office/mac/office/2008/main" xmlns:mc="http://schemas.openxmlformats.org/markup-compatibility/2006" xmlns:mv="urn:schemas-microsoft-com:mac:vml" xmlns:o="urn:schemas-microsoft-com:office:office" xmlns:r="http://schemas.openxmlformats.org/officeDocument/2006/relationships" xmlns:m="http://schemas.openxmlformats.org/officeDocument/2006/math" xmlns:v="urn:schemas-microsoft-com:vml" xmlns:wp14="http://schemas.microsoft.com/office/word/2010/wordprocessingDrawing" xmlns:wp="http://schemas.openxmlformats.org/drawingml/2006/wordprocessingDrawing" xmlns:w10="urn:schemas-microsoft-com:office:word" xmlns:w="http://schemas.openxmlformats.org/wordprocessingml/2006/main" xmlns:w14="http://schemas.microsoft.com/office/word/2010/wordml" xmlns:wpg="http://schemas.microsoft.com/office/word/2010/wordprocessingGroup" xmlns:wpi="http://schemas.microsoft.com/office/word/2010/wordprocessingInk" xmlns:wne="http://schemas.microsoft.com/office/word/2006/wordml" xmlns:wps="http://schemas.microsoft.com/office/word/2010/wordprocessingShape" mc:Ignorable="w14 wp14">
   <w:footnote w:type="separator" w:id="-1">
     <w:p>
       <w:pPr>
@@ -39499,7 +39495,7 @@
 </file>
 
 <file path=word/header1.xml><?xml version="1.0" encoding="utf-8"?>
-<w:hdr xmlns:wpc="http://schemas.microsoft.com/office/word/2010/wordprocessingCanvas" xmlns:mc="http://schemas.openxmlformats.org/markup-compatibility/2006" xmlns:o="urn:schemas-microsoft-com:office:office" xmlns:r="http://schemas.openxmlformats.org/officeDocument/2006/relationships" xmlns:m="http://schemas.openxmlformats.org/officeDocument/2006/math" xmlns:v="urn:schemas-microsoft-com:vml" xmlns:wp14="http://schemas.microsoft.com/office/word/2010/wordprocessingDrawing" xmlns:wp="http://schemas.openxmlformats.org/drawingml/2006/wordprocessingDrawing" xmlns:w10="urn:schemas-microsoft-com:office:word" xmlns:w="http://schemas.openxmlformats.org/wordprocessingml/2006/main" xmlns:w14="http://schemas.microsoft.com/office/word/2010/wordml" xmlns:wpg="http://schemas.microsoft.com/office/word/2010/wordprocessingGroup" xmlns:wpi="http://schemas.microsoft.com/office/word/2010/wordprocessingInk" xmlns:wne="http://schemas.microsoft.com/office/word/2006/wordml" xmlns:wps="http://schemas.microsoft.com/office/word/2010/wordprocessingShape" mc:Ignorable="w14 wp14">
+<w:hdr xmlns:wpc="http://schemas.microsoft.com/office/word/2010/wordprocessingCanvas" xmlns:mo="http://schemas.microsoft.com/office/mac/office/2008/main" xmlns:mc="http://schemas.openxmlformats.org/markup-compatibility/2006" xmlns:mv="urn:schemas-microsoft-com:mac:vml" xmlns:o="urn:schemas-microsoft-com:office:office" xmlns:r="http://schemas.openxmlformats.org/officeDocument/2006/relationships" xmlns:m="http://schemas.openxmlformats.org/officeDocument/2006/math" xmlns:v="urn:schemas-microsoft-com:vml" xmlns:wp14="http://schemas.microsoft.com/office/word/2010/wordprocessingDrawing" xmlns:wp="http://schemas.openxmlformats.org/drawingml/2006/wordprocessingDrawing" xmlns:w10="urn:schemas-microsoft-com:office:word" xmlns:w="http://schemas.openxmlformats.org/wordprocessingml/2006/main" xmlns:w14="http://schemas.microsoft.com/office/word/2010/wordml" xmlns:wpg="http://schemas.microsoft.com/office/word/2010/wordprocessingGroup" xmlns:wpi="http://schemas.microsoft.com/office/word/2010/wordprocessingInk" xmlns:wne="http://schemas.microsoft.com/office/word/2006/wordml" xmlns:wps="http://schemas.microsoft.com/office/word/2010/wordprocessingShape" mc:Ignorable="w14 wp14">
   <w:p>
     <w:pPr>
       <w:tabs>
@@ -39512,7 +39508,7 @@
         <w:noProof/>
         <w:sz w:val="14"/>
         <w:szCs w:val="14"/>
-        <w:lang w:eastAsia="sv-SE"/>
+        <w:lang w:val="en-US"/>
       </w:rPr>
       <w:drawing>
         <wp:anchor distT="0" distB="0" distL="114300" distR="114300" simplePos="0" relativeHeight="251661312" behindDoc="0" locked="1" layoutInCell="0" allowOverlap="1" wp14:anchorId="18BCA237" wp14:editId="17A7D978">
@@ -39602,7 +39598,7 @@
         <w:noProof/>
         <w:sz w:val="14"/>
         <w:szCs w:val="14"/>
-        <w:lang w:eastAsia="sv-SE"/>
+        <w:lang w:val="en-US"/>
       </w:rPr>
       <mc:AlternateContent>
         <mc:Choice Requires="wps">
@@ -39646,7 +39642,7 @@
                         <a:noFill/>
                       </a:ln>
                       <a:extLst>
-                        <a:ext uri="{91240B29-F687-4F45-9708-019B960494DF}">
+                        <a:ext uri="{91240B29-F687-4f45-9708-019B960494DF}">
                           <a14:hiddenLine xmlns:a14="http://schemas.microsoft.com/office/drawing/2010/main" w="9525">
                             <a:solidFill>
                               <a:srgbClr val="000000"/>
@@ -39691,7 +39687,7 @@
                               <w:sz w:val="16"/>
                               <w:szCs w:val="16"/>
                             </w:rPr>
-                            <w:t>25</w:t>
+                            <w:t>36</w:t>
                           </w:r>
                           <w:r>
                             <w:rPr>
@@ -39708,32 +39704,35 @@
                             <w:t xml:space="preserve"> (</w:t>
                           </w:r>
                           <w:fldSimple w:instr=" SECTIONPAGES   \* MERGEFORMAT ">
-                            <w:ins w:id="189" w:author="Björn Genfors" w:date="2014-05-07T12:58:00Z">
+                            <w:ins w:id="189" w:author="Khaled Daham" w:date="2014-08-31T03:10:00Z">
                               <w:r>
                                 <w:rPr>
                                   <w:noProof/>
                                   <w:sz w:val="16"/>
                                   <w:szCs w:val="16"/>
-                                  <w:rPrChange w:id="190" w:author="Björn Genfors" w:date="2014-05-07T12:58:00Z">
+                                  <w:rPrChange w:id="190" w:author="Khaled Daham" w:date="2014-08-31T03:10:00Z">
                                     <w:rPr/>
                                   </w:rPrChange>
                                 </w:rPr>
                                 <w:t>36</w:t>
                               </w:r>
                             </w:ins>
-                            <w:ins w:id="191" w:author="Khaled Daham" w:date="2014-03-25T09:29:00Z">
-                              <w:del w:id="192" w:author="Björn Genfors" w:date="2014-03-25T09:45:00Z">
+                            <w:ins w:id="191" w:author="Björn Genfors" w:date="2014-05-07T12:58:00Z">
+                              <w:del w:id="192" w:author="Khaled Daham" w:date="2014-08-28T12:37:00Z">
                                 <w:r>
                                   <w:rPr>
                                     <w:noProof/>
                                     <w:sz w:val="16"/>
                                     <w:szCs w:val="16"/>
+                                    <w:rPrChange w:id="193" w:author="Björn Genfors" w:date="2014-05-07T12:58:00Z">
+                                      <w:rPr/>
+                                    </w:rPrChange>
                                   </w:rPr>
                                   <w:delText>36</w:delText>
                                 </w:r>
                               </w:del>
                             </w:ins>
-                            <w:del w:id="193" w:author="Björn Genfors" w:date="2014-03-25T09:45:00Z">
+                            <w:del w:id="194" w:author="Khaled Daham" w:date="2014-08-28T12:37:00Z">
                               <w:r>
                                 <w:rPr>
                                   <w:noProof/>
@@ -39771,11 +39770,11 @@
         </mc:Choice>
         <mc:Fallback>
           <w:pict>
-            <v:shapetype id="_x0000_t202" coordsize="21600,21600" o:spt="202" path="m,l,21600r21600,l21600,xe">
+            <v:shapetype id="_x0000_t202" coordsize="21600,21600" o:spt="202" path="m0,0l0,21600,21600,21600,21600,0xe">
               <v:stroke joinstyle="miter"/>
               <v:path gradientshapeok="t" o:connecttype="rect"/>
             </v:shapetype>
-            <v:shape id="Text Box 3" o:spid="_x0000_s1027" type="#_x0000_t202" style="position:absolute;margin-left:506.35pt;margin-top:22.95pt;width:42.25pt;height:31.85pt;z-index:251669504;visibility:visible;mso-wrap-style:square;mso-width-percent:0;mso-height-percent:0;mso-wrap-distance-left:9pt;mso-wrap-distance-top:0;mso-wrap-distance-right:9pt;mso-wrap-distance-bottom:0;mso-position-horizontal:absolute;mso-position-horizontal-relative:page;mso-position-vertical:absolute;mso-position-vertical-relative:page;mso-width-percent:0;mso-height-percent:0;mso-width-relative:page;mso-height-relative:page;v-text-anchor:top" o:gfxdata="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" fillcolor="white [3212]" stroked="f">
+            <v:shape id="Text Box 3" o:spid="_x0000_s1027" type="#_x0000_t202" style="position:absolute;margin-left:506.35pt;margin-top:22.95pt;width:42.25pt;height:31.85pt;z-index:251669504;visibility:visible;mso-wrap-style:square;mso-width-percent:0;mso-height-percent:0;mso-wrap-distance-left:9pt;mso-wrap-distance-top:0;mso-wrap-distance-right:9pt;mso-wrap-distance-bottom:0;mso-position-horizontal:absolute;mso-position-horizontal-relative:page;mso-position-vertical:absolute;mso-position-vertical-relative:page;mso-width-percent:0;mso-height-percent:0;mso-width-relative:page;mso-height-relative:page;v-text-anchor:top" o:gfxdata="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" fillcolor="white [3212]" stroked="f">
               <v:textbox>
                 <w:txbxContent>
                   <w:p>
@@ -39809,7 +39808,7 @@
                         <w:sz w:val="16"/>
                         <w:szCs w:val="16"/>
                       </w:rPr>
-                      <w:t>25</w:t>
+                      <w:t>36</w:t>
                     </w:r>
                     <w:r>
                       <w:rPr>
@@ -39826,32 +39825,35 @@
                       <w:t xml:space="preserve"> (</w:t>
                     </w:r>
                     <w:fldSimple w:instr=" SECTIONPAGES   \* MERGEFORMAT ">
-                      <w:ins w:id="194" w:author="Björn Genfors" w:date="2014-05-07T12:58:00Z">
+                      <w:ins w:id="195" w:author="Khaled Daham" w:date="2014-08-31T03:10:00Z">
                         <w:r>
                           <w:rPr>
                             <w:noProof/>
                             <w:sz w:val="16"/>
                             <w:szCs w:val="16"/>
-                            <w:rPrChange w:id="195" w:author="Björn Genfors" w:date="2014-05-07T12:58:00Z">
+                            <w:rPrChange w:id="196" w:author="Khaled Daham" w:date="2014-08-31T03:10:00Z">
                               <w:rPr/>
                             </w:rPrChange>
                           </w:rPr>
                           <w:t>36</w:t>
                         </w:r>
                       </w:ins>
-                      <w:ins w:id="196" w:author="Khaled Daham" w:date="2014-03-25T09:29:00Z">
-                        <w:del w:id="197" w:author="Björn Genfors" w:date="2014-03-25T09:45:00Z">
+                      <w:ins w:id="197" w:author="Björn Genfors" w:date="2014-05-07T12:58:00Z">
+                        <w:del w:id="198" w:author="Khaled Daham" w:date="2014-08-28T12:37:00Z">
                           <w:r>
                             <w:rPr>
                               <w:noProof/>
                               <w:sz w:val="16"/>
                               <w:szCs w:val="16"/>
+                              <w:rPrChange w:id="199" w:author="Björn Genfors" w:date="2014-05-07T12:58:00Z">
+                                <w:rPr/>
+                              </w:rPrChange>
                             </w:rPr>
                             <w:delText>36</w:delText>
                           </w:r>
                         </w:del>
                       </w:ins>
-                      <w:del w:id="198" w:author="Björn Genfors" w:date="2014-03-25T09:45:00Z">
+                      <w:del w:id="200" w:author="Khaled Daham" w:date="2014-08-28T12:37:00Z">
                         <w:r>
                           <w:rPr>
                             <w:noProof/>
@@ -39883,7 +39885,7 @@
 </file>
 
 <file path=word/header2.xml><?xml version="1.0" encoding="utf-8"?>
-<w:hdr xmlns:wpc="http://schemas.microsoft.com/office/word/2010/wordprocessingCanvas" xmlns:mc="http://schemas.openxmlformats.org/markup-compatibility/2006" xmlns:o="urn:schemas-microsoft-com:office:office" xmlns:r="http://schemas.openxmlformats.org/officeDocument/2006/relationships" xmlns:m="http://schemas.openxmlformats.org/officeDocument/2006/math" xmlns:v="urn:schemas-microsoft-com:vml" xmlns:wp14="http://schemas.microsoft.com/office/word/2010/wordprocessingDrawing" xmlns:wp="http://schemas.openxmlformats.org/drawingml/2006/wordprocessingDrawing" xmlns:w10="urn:schemas-microsoft-com:office:word" xmlns:w="http://schemas.openxmlformats.org/wordprocessingml/2006/main" xmlns:w14="http://schemas.microsoft.com/office/word/2010/wordml" xmlns:wpg="http://schemas.microsoft.com/office/word/2010/wordprocessingGroup" xmlns:wpi="http://schemas.microsoft.com/office/word/2010/wordprocessingInk" xmlns:wne="http://schemas.microsoft.com/office/word/2006/wordml" xmlns:wps="http://schemas.microsoft.com/office/word/2010/wordprocessingShape" mc:Ignorable="w14 wp14">
+<w:hdr xmlns:wpc="http://schemas.microsoft.com/office/word/2010/wordprocessingCanvas" xmlns:mo="http://schemas.microsoft.com/office/mac/office/2008/main" xmlns:mc="http://schemas.openxmlformats.org/markup-compatibility/2006" xmlns:mv="urn:schemas-microsoft-com:mac:vml" xmlns:o="urn:schemas-microsoft-com:office:office" xmlns:r="http://schemas.openxmlformats.org/officeDocument/2006/relationships" xmlns:m="http://schemas.openxmlformats.org/officeDocument/2006/math" xmlns:v="urn:schemas-microsoft-com:vml" xmlns:wp14="http://schemas.microsoft.com/office/word/2010/wordprocessingDrawing" xmlns:wp="http://schemas.openxmlformats.org/drawingml/2006/wordprocessingDrawing" xmlns:w10="urn:schemas-microsoft-com:office:word" xmlns:w="http://schemas.openxmlformats.org/wordprocessingml/2006/main" xmlns:w14="http://schemas.microsoft.com/office/word/2010/wordml" xmlns:wpg="http://schemas.microsoft.com/office/word/2010/wordprocessingGroup" xmlns:wpi="http://schemas.microsoft.com/office/word/2010/wordprocessingInk" xmlns:wne="http://schemas.microsoft.com/office/word/2006/wordml" xmlns:wps="http://schemas.microsoft.com/office/word/2010/wordprocessingShape" mc:Ignorable="w14 wp14">
   <w:p>
     <w:pPr>
       <w:tabs>
@@ -39896,7 +39898,7 @@
         <w:noProof/>
         <w:sz w:val="14"/>
         <w:szCs w:val="14"/>
-        <w:lang w:eastAsia="sv-SE"/>
+        <w:lang w:val="en-US"/>
       </w:rPr>
       <w:drawing>
         <wp:anchor distT="0" distB="0" distL="114300" distR="114300" simplePos="0" relativeHeight="251659264" behindDoc="0" locked="1" layoutInCell="0" allowOverlap="1" wp14:anchorId="6C83064A" wp14:editId="799532CD">
@@ -39955,11 +39957,11 @@
     <w:r>
       <w:tab/>
     </w:r>
-    <w:bookmarkStart w:id="199" w:name="Date"/>
+    <w:bookmarkStart w:id="201" w:name="Date"/>
     <w:r>
       <w:t>21 mars 201</w:t>
     </w:r>
-    <w:bookmarkEnd w:id="199"/>
+    <w:bookmarkEnd w:id="201"/>
     <w:r>
       <w:t>4</w:t>
     </w:r>
@@ -39973,13 +39975,13 @@
     <w:r>
       <w:tab/>
     </w:r>
-    <w:bookmarkStart w:id="200" w:name="LDnr"/>
-    <w:bookmarkEnd w:id="200"/>
+    <w:bookmarkStart w:id="202" w:name="LDnr"/>
+    <w:bookmarkEnd w:id="202"/>
     <w:r>
       <w:t xml:space="preserve"> </w:t>
     </w:r>
-    <w:bookmarkStart w:id="201" w:name="Dnr"/>
-    <w:bookmarkEnd w:id="201"/>
+    <w:bookmarkStart w:id="203" w:name="Dnr"/>
+    <w:bookmarkEnd w:id="203"/>
   </w:p>
   <w:p/>
   <w:tbl>
@@ -40002,7 +40004,7 @@
         </w:tcPr>
         <w:p>
           <w:pPr>
-            <w:pStyle w:val="Sidhuvud"/>
+            <w:pStyle w:val="Header"/>
             <w:rPr>
               <w:rFonts w:cs="Georgia"/>
               <w:sz w:val="14"/>
@@ -40038,7 +40040,7 @@
         </w:p>
         <w:p>
           <w:pPr>
-            <w:pStyle w:val="Sidhuvud"/>
+            <w:pStyle w:val="Header"/>
             <w:rPr>
               <w:rFonts w:cs="Georgia"/>
               <w:sz w:val="12"/>
@@ -40056,7 +40058,7 @@
         </w:p>
         <w:p>
           <w:pPr>
-            <w:pStyle w:val="Sidhuvud"/>
+            <w:pStyle w:val="Header"/>
             <w:rPr>
               <w:rFonts w:cs="Georgia"/>
               <w:sz w:val="12"/>
@@ -40081,10 +40083,10 @@
             </w:rPr>
             <w:t>: 08-452 70 00</w:t>
           </w:r>
-          <w:bookmarkStart w:id="202" w:name="PhoneDirect"/>
-          <w:bookmarkStart w:id="203" w:name="LMobile"/>
-          <w:bookmarkEnd w:id="202"/>
-          <w:bookmarkEnd w:id="203"/>
+          <w:bookmarkStart w:id="204" w:name="PhoneDirect"/>
+          <w:bookmarkStart w:id="205" w:name="LMobile"/>
+          <w:bookmarkEnd w:id="204"/>
+          <w:bookmarkEnd w:id="205"/>
           <w:r>
             <w:rPr>
               <w:rFonts w:cs="Georgia"/>
@@ -40093,12 +40095,12 @@
             </w:rPr>
             <w:t xml:space="preserve"> </w:t>
           </w:r>
-          <w:bookmarkStart w:id="204" w:name="Mobile"/>
-          <w:bookmarkEnd w:id="204"/>
+          <w:bookmarkStart w:id="206" w:name="Mobile"/>
+          <w:bookmarkEnd w:id="206"/>
         </w:p>
         <w:p>
           <w:pPr>
-            <w:pStyle w:val="Sidhuvud"/>
+            <w:pStyle w:val="Header"/>
             <w:rPr>
               <w:rFonts w:cs="Georgia"/>
               <w:sz w:val="12"/>
@@ -40106,11 +40108,11 @@
             </w:rPr>
           </w:pPr>
         </w:p>
-        <w:bookmarkStart w:id="205" w:name="Email"/>
-        <w:bookmarkEnd w:id="205"/>
+        <w:bookmarkStart w:id="207" w:name="Email"/>
+        <w:bookmarkEnd w:id="207"/>
         <w:p>
           <w:pPr>
-            <w:pStyle w:val="Sidhuvud"/>
+            <w:pStyle w:val="Header"/>
             <w:rPr>
               <w:rFonts w:cs="Georgia"/>
               <w:sz w:val="12"/>
@@ -40144,14 +40146,14 @@
             </w:rPr>
             <w:fldChar w:fldCharType="separate"/>
           </w:r>
-          <w:ins w:id="206" w:author="Björn Genfors" w:date="2014-04-14T09:37:00Z">
+          <w:ins w:id="208" w:author="Björn Genfors" w:date="2014-04-14T09:37:00Z">
             <w:r>
               <w:rPr>
                 <w:rFonts w:cs="Georgia"/>
                 <w:noProof/>
                 <w:sz w:val="12"/>
                 <w:szCs w:val="12"/>
-                <w:rPrChange w:id="207" w:author="Björn Genfors" w:date="2014-04-14T09:37:00Z">
+                <w:rPrChange w:id="209" w:author="Björn Genfors" w:date="2014-04-14T09:37:00Z">
                   <w:rPr>
                     <w:rFonts w:cs="Georgia"/>
                     <w:color w:val="008000"/>
@@ -40173,7 +40175,7 @@
               <w:t xml:space="preserve"> nätet</w:t>
             </w:r>
           </w:ins>
-          <w:del w:id="208" w:author="Björn Genfors" w:date="2014-04-14T09:37:00Z">
+          <w:del w:id="210" w:author="Björn Genfors" w:date="2014-04-14T09:37:00Z">
             <w:r>
               <w:rPr>
                 <w:rFonts w:cs="Georgia"/>
@@ -40195,7 +40197,7 @@
         </w:p>
         <w:p>
           <w:pPr>
-            <w:pStyle w:val="Sidhuvud"/>
+            <w:pStyle w:val="Header"/>
             <w:rPr>
               <w:rFonts w:cs="Georgia"/>
               <w:sz w:val="12"/>
@@ -40210,7 +40212,7 @@
         </w:tcPr>
         <w:p>
           <w:pPr>
-            <w:pStyle w:val="Sidhuvud"/>
+            <w:pStyle w:val="Header"/>
             <w:rPr>
               <w:rFonts w:cs="Georgia"/>
               <w:sz w:val="14"/>
@@ -40227,10 +40229,10 @@
           <w:r>
             <w:t xml:space="preserve"> </w:t>
           </w:r>
-          <w:bookmarkStart w:id="209" w:name="slask"/>
-          <w:bookmarkStart w:id="210" w:name="Addressee"/>
-          <w:bookmarkEnd w:id="209"/>
-          <w:bookmarkEnd w:id="210"/>
+          <w:bookmarkStart w:id="211" w:name="slask"/>
+          <w:bookmarkStart w:id="212" w:name="Addressee"/>
+          <w:bookmarkEnd w:id="211"/>
+          <w:bookmarkEnd w:id="212"/>
         </w:p>
       </w:tc>
     </w:tr>
@@ -40244,7 +40246,7 @@
         </w:tcPr>
         <w:p>
           <w:pPr>
-            <w:pStyle w:val="Sidhuvud"/>
+            <w:pStyle w:val="Header"/>
             <w:rPr>
               <w:rFonts w:cs="Georgia"/>
               <w:sz w:val="12"/>
@@ -40270,7 +40272,7 @@
         </w:tcPr>
         <w:p>
           <w:pPr>
-            <w:pStyle w:val="Sidhuvud"/>
+            <w:pStyle w:val="Header"/>
             <w:rPr>
               <w:rFonts w:cs="Georgia"/>
               <w:sz w:val="12"/>
@@ -40293,7 +40295,7 @@
         </w:tcPr>
         <w:p>
           <w:pPr>
-            <w:pStyle w:val="Sidhuvud"/>
+            <w:pStyle w:val="Header"/>
             <w:rPr>
               <w:rFonts w:cs="Georgia"/>
               <w:sz w:val="12"/>
@@ -40308,7 +40310,7 @@
         </w:tcPr>
         <w:p>
           <w:pPr>
-            <w:pStyle w:val="Sidhuvud"/>
+            <w:pStyle w:val="Header"/>
             <w:rPr>
               <w:rFonts w:cs="Georgia"/>
               <w:sz w:val="12"/>
@@ -40321,26 +40323,26 @@
   </w:tbl>
   <w:p>
     <w:pPr>
-      <w:pStyle w:val="Sidhuvud"/>
+      <w:pStyle w:val="Header"/>
     </w:pPr>
-    <w:bookmarkStart w:id="211" w:name="Radera2"/>
-    <w:bookmarkEnd w:id="211"/>
+    <w:bookmarkStart w:id="213" w:name="Radera2"/>
+    <w:bookmarkEnd w:id="213"/>
   </w:p>
   <w:p>
     <w:pPr>
-      <w:pStyle w:val="Sidhuvud"/>
+      <w:pStyle w:val="Header"/>
     </w:pPr>
   </w:p>
   <w:p>
     <w:pPr>
-      <w:pStyle w:val="Sidhuvud"/>
+      <w:pStyle w:val="Header"/>
     </w:pPr>
   </w:p>
   <w:p>
     <w:r>
       <w:rPr>
         <w:noProof/>
-        <w:lang w:eastAsia="sv-SE"/>
+        <w:lang w:val="en-US"/>
       </w:rPr>
       <mc:AlternateContent>
         <mc:Choice Requires="wps">
@@ -40384,7 +40386,7 @@
                         <a:noFill/>
                       </a:ln>
                       <a:extLst>
-                        <a:ext uri="{91240B29-F687-4F45-9708-019B960494DF}">
+                        <a:ext uri="{91240B29-F687-4f45-9708-019B960494DF}">
                           <a14:hiddenLine xmlns:a14="http://schemas.microsoft.com/office/drawing/2010/main" w="9525">
                             <a:solidFill>
                               <a:srgbClr val="000000"/>
@@ -40446,27 +40448,27 @@
                             <w:t xml:space="preserve"> (</w:t>
                           </w:r>
                           <w:fldSimple w:instr=" SECTIONPAGES   \* MERGEFORMAT ">
-                            <w:ins w:id="212" w:author="Björn Genfors" w:date="2014-05-07T08:14:00Z">
+                            <w:ins w:id="214" w:author="Khaled Daham" w:date="2014-08-29T19:01:00Z">
                               <w:r>
                                 <w:rPr>
                                   <w:noProof/>
                                   <w:sz w:val="16"/>
                                   <w:szCs w:val="16"/>
-                                  <w:rPrChange w:id="213" w:author="Björn Genfors" w:date="2014-05-07T08:14:00Z">
+                                  <w:rPrChange w:id="215" w:author="Khaled Daham" w:date="2014-08-29T19:01:00Z">
                                     <w:rPr/>
                                   </w:rPrChange>
                                 </w:rPr>
                                 <w:t>36</w:t>
                               </w:r>
                             </w:ins>
-                            <w:ins w:id="214" w:author="Khaled Daham" w:date="2014-03-25T09:28:00Z">
-                              <w:del w:id="215" w:author="Björn Genfors" w:date="2014-03-25T09:45:00Z">
+                            <w:ins w:id="216" w:author="Björn Genfors" w:date="2014-05-07T08:14:00Z">
+                              <w:del w:id="217" w:author="Khaled Daham" w:date="2014-08-28T12:37:00Z">
                                 <w:r>
                                   <w:rPr>
                                     <w:noProof/>
                                     <w:sz w:val="16"/>
                                     <w:szCs w:val="16"/>
-                                    <w:rPrChange w:id="216" w:author="Khaled Daham" w:date="2014-03-25T09:28:00Z">
+                                    <w:rPrChange w:id="218" w:author="Björn Genfors" w:date="2014-05-07T08:14:00Z">
                                       <w:rPr/>
                                     </w:rPrChange>
                                   </w:rPr>
@@ -40474,7 +40476,7 @@
                                 </w:r>
                               </w:del>
                             </w:ins>
-                            <w:del w:id="217" w:author="Björn Genfors" w:date="2014-03-25T09:45:00Z">
+                            <w:del w:id="219" w:author="Khaled Daham" w:date="2014-08-28T12:37:00Z">
                               <w:r>
                                 <w:rPr>
                                   <w:noProof/>
@@ -40512,11 +40514,11 @@
         </mc:Choice>
         <mc:Fallback>
           <w:pict>
-            <v:shapetype id="_x0000_t202" coordsize="21600,21600" o:spt="202" path="m,l,21600r21600,l21600,xe">
+            <v:shapetype id="_x0000_t202" coordsize="21600,21600" o:spt="202" path="m0,0l0,21600,21600,21600,21600,0xe">
               <v:stroke joinstyle="miter"/>
               <v:path gradientshapeok="t" o:connecttype="rect"/>
             </v:shapetype>
-            <v:shape id="Text Box 2" o:spid="_x0000_s1028" type="#_x0000_t202" style="position:absolute;margin-left:506.35pt;margin-top:22.95pt;width:42.25pt;height:31.85pt;z-index:251667456;visibility:visible;mso-wrap-style:square;mso-width-percent:0;mso-height-percent:0;mso-wrap-distance-left:9pt;mso-wrap-distance-top:0;mso-wrap-distance-right:9pt;mso-wrap-distance-bottom:0;mso-position-horizontal:absolute;mso-position-horizontal-relative:page;mso-position-vertical:absolute;mso-position-vertical-relative:page;mso-width-percent:0;mso-height-percent:0;mso-width-relative:page;mso-height-relative:page;v-text-anchor:top" o:gfxdata="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" fillcolor="white [3212]" stroked="f">
+            <v:shape id="Text Box 2" o:spid="_x0000_s1028" type="#_x0000_t202" style="position:absolute;margin-left:506.35pt;margin-top:22.95pt;width:42.25pt;height:31.85pt;z-index:251667456;visibility:visible;mso-wrap-style:square;mso-width-percent:0;mso-height-percent:0;mso-wrap-distance-left:9pt;mso-wrap-distance-top:0;mso-wrap-distance-right:9pt;mso-wrap-distance-bottom:0;mso-position-horizontal:absolute;mso-position-horizontal-relative:page;mso-position-vertical:absolute;mso-position-vertical-relative:page;mso-width-percent:0;mso-height-percent:0;mso-width-relative:page;mso-height-relative:page;v-text-anchor:top" o:gfxdata="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" fillcolor="white [3212]" stroked="f">
               <v:textbox>
                 <w:txbxContent>
                   <w:p>
@@ -40567,27 +40569,27 @@
                       <w:t xml:space="preserve"> (</w:t>
                     </w:r>
                     <w:fldSimple w:instr=" SECTIONPAGES   \* MERGEFORMAT ">
-                      <w:ins w:id="218" w:author="Björn Genfors" w:date="2014-05-07T08:14:00Z">
+                      <w:ins w:id="220" w:author="Khaled Daham" w:date="2014-08-29T19:01:00Z">
                         <w:r>
                           <w:rPr>
                             <w:noProof/>
                             <w:sz w:val="16"/>
                             <w:szCs w:val="16"/>
-                            <w:rPrChange w:id="219" w:author="Björn Genfors" w:date="2014-05-07T08:14:00Z">
+                            <w:rPrChange w:id="221" w:author="Khaled Daham" w:date="2014-08-29T19:01:00Z">
                               <w:rPr/>
                             </w:rPrChange>
                           </w:rPr>
                           <w:t>36</w:t>
                         </w:r>
                       </w:ins>
-                      <w:ins w:id="220" w:author="Khaled Daham" w:date="2014-03-25T09:28:00Z">
-                        <w:del w:id="221" w:author="Björn Genfors" w:date="2014-03-25T09:45:00Z">
+                      <w:ins w:id="222" w:author="Björn Genfors" w:date="2014-05-07T08:14:00Z">
+                        <w:del w:id="223" w:author="Khaled Daham" w:date="2014-08-28T12:37:00Z">
                           <w:r>
                             <w:rPr>
                               <w:noProof/>
                               <w:sz w:val="16"/>
                               <w:szCs w:val="16"/>
-                              <w:rPrChange w:id="222" w:author="Khaled Daham" w:date="2014-03-25T09:28:00Z">
+                              <w:rPrChange w:id="224" w:author="Björn Genfors" w:date="2014-05-07T08:14:00Z">
                                 <w:rPr/>
                               </w:rPrChange>
                             </w:rPr>
@@ -40595,7 +40597,7 @@
                           </w:r>
                         </w:del>
                       </w:ins>
-                      <w:del w:id="223" w:author="Björn Genfors" w:date="2014-03-25T09:45:00Z">
+                      <w:del w:id="225" w:author="Khaled Daham" w:date="2014-08-28T12:37:00Z">
                         <w:r>
                           <w:rPr>
                             <w:noProof/>
@@ -40627,7 +40629,7 @@
 </file>
 
 <file path=word/numbering.xml><?xml version="1.0" encoding="utf-8"?>
-<w:numbering xmlns:wpc="http://schemas.microsoft.com/office/word/2010/wordprocessingCanvas" xmlns:mc="http://schemas.openxmlformats.org/markup-compatibility/2006" xmlns:o="urn:schemas-microsoft-com:office:office" xmlns:r="http://schemas.openxmlformats.org/officeDocument/2006/relationships" xmlns:m="http://schemas.openxmlformats.org/officeDocument/2006/math" xmlns:v="urn:schemas-microsoft-com:vml" xmlns:wp14="http://schemas.microsoft.com/office/word/2010/wordprocessingDrawing" xmlns:wp="http://schemas.openxmlformats.org/drawingml/2006/wordprocessingDrawing" xmlns:w10="urn:schemas-microsoft-com:office:word" xmlns:w="http://schemas.openxmlformats.org/wordprocessingml/2006/main" xmlns:w14="http://schemas.microsoft.com/office/word/2010/wordml" xmlns:wpg="http://schemas.microsoft.com/office/word/2010/wordprocessingGroup" xmlns:wpi="http://schemas.microsoft.com/office/word/2010/wordprocessingInk" xmlns:wne="http://schemas.microsoft.com/office/word/2006/wordml" xmlns:wps="http://schemas.microsoft.com/office/word/2010/wordprocessingShape" mc:Ignorable="w14 wp14">
+<w:numbering xmlns:wpc="http://schemas.microsoft.com/office/word/2010/wordprocessingCanvas" xmlns:mo="http://schemas.microsoft.com/office/mac/office/2008/main" xmlns:mc="http://schemas.openxmlformats.org/markup-compatibility/2006" xmlns:mv="urn:schemas-microsoft-com:mac:vml" xmlns:o="urn:schemas-microsoft-com:office:office" xmlns:r="http://schemas.openxmlformats.org/officeDocument/2006/relationships" xmlns:m="http://schemas.openxmlformats.org/officeDocument/2006/math" xmlns:v="urn:schemas-microsoft-com:vml" xmlns:wp14="http://schemas.microsoft.com/office/word/2010/wordprocessingDrawing" xmlns:wp="http://schemas.openxmlformats.org/drawingml/2006/wordprocessingDrawing" xmlns:w10="urn:schemas-microsoft-com:office:word" xmlns:w="http://schemas.openxmlformats.org/wordprocessingml/2006/main" xmlns:w14="http://schemas.microsoft.com/office/word/2010/wordml" xmlns:wpg="http://schemas.microsoft.com/office/word/2010/wordprocessingGroup" xmlns:wpi="http://schemas.microsoft.com/office/word/2010/wordprocessingInk" xmlns:wne="http://schemas.microsoft.com/office/word/2006/wordml" xmlns:wps="http://schemas.microsoft.com/office/word/2010/wordprocessingShape" mc:Ignorable="w14 wp14">
   <w:abstractNum w:abstractNumId="0">
     <w:nsid w:val="FFFFFF83"/>
     <w:multiLevelType w:val="singleLevel"/>
@@ -41898,7 +41900,7 @@
     <w:lvl w:ilvl="0">
       <w:start w:val="1"/>
       <w:numFmt w:val="decimal"/>
-      <w:pStyle w:val="Rubrik1"/>
+      <w:pStyle w:val="Heading1"/>
       <w:lvlText w:val="%1"/>
       <w:lvlJc w:val="left"/>
       <w:pPr>
@@ -41908,7 +41910,7 @@
     <w:lvl w:ilvl="1">
       <w:start w:val="1"/>
       <w:numFmt w:val="decimal"/>
-      <w:pStyle w:val="Rubrik2"/>
+      <w:pStyle w:val="Heading2"/>
       <w:lvlText w:val="%1.%2"/>
       <w:lvlJc w:val="left"/>
       <w:pPr>
@@ -41918,7 +41920,7 @@
     <w:lvl w:ilvl="2">
       <w:start w:val="1"/>
       <w:numFmt w:val="decimal"/>
-      <w:pStyle w:val="Rubrik3"/>
+      <w:pStyle w:val="Heading3"/>
       <w:lvlText w:val="%1.%2.%3"/>
       <w:lvlJc w:val="left"/>
       <w:pPr>
@@ -41928,7 +41930,7 @@
     <w:lvl w:ilvl="3">
       <w:start w:val="1"/>
       <w:numFmt w:val="decimal"/>
-      <w:pStyle w:val="Rubrik4"/>
+      <w:pStyle w:val="Heading4"/>
       <w:lvlText w:val="%1.%2.%3.%4"/>
       <w:lvlJc w:val="left"/>
       <w:pPr>
@@ -41938,7 +41940,7 @@
     <w:lvl w:ilvl="4">
       <w:start w:val="1"/>
       <w:numFmt w:val="decimal"/>
-      <w:pStyle w:val="Rubrik5"/>
+      <w:pStyle w:val="Heading5"/>
       <w:lvlText w:val="%1.%2.%3.%4.%5"/>
       <w:lvlJc w:val="left"/>
       <w:pPr>
@@ -41948,7 +41950,7 @@
     <w:lvl w:ilvl="5">
       <w:start w:val="1"/>
       <w:numFmt w:val="decimal"/>
-      <w:pStyle w:val="Rubrik6"/>
+      <w:pStyle w:val="Heading6"/>
       <w:lvlText w:val="%1.%2.%3.%4.%5.%6"/>
       <w:lvlJc w:val="left"/>
       <w:pPr>
@@ -41958,7 +41960,7 @@
     <w:lvl w:ilvl="6">
       <w:start w:val="1"/>
       <w:numFmt w:val="decimal"/>
-      <w:pStyle w:val="Rubrik7"/>
+      <w:pStyle w:val="Heading7"/>
       <w:lvlText w:val="%1.%2.%3.%4.%5.%6.%7"/>
       <w:lvlJc w:val="left"/>
       <w:pPr>
@@ -41968,7 +41970,7 @@
     <w:lvl w:ilvl="7">
       <w:start w:val="1"/>
       <w:numFmt w:val="decimal"/>
-      <w:pStyle w:val="Rubrik8"/>
+      <w:pStyle w:val="Heading8"/>
       <w:lvlText w:val="%1.%2.%3.%4.%5.%6.%7.%8"/>
       <w:lvlJc w:val="left"/>
       <w:pPr>
@@ -41978,7 +41980,7 @@
     <w:lvl w:ilvl="8">
       <w:start w:val="1"/>
       <w:numFmt w:val="decimal"/>
-      <w:pStyle w:val="Rubrik9"/>
+      <w:pStyle w:val="Heading9"/>
       <w:lvlText w:val="%1.%2.%3.%4.%5.%6.%7.%8.%9"/>
       <w:lvlJc w:val="left"/>
       <w:pPr>
@@ -44227,7 +44229,7 @@
     </w:rPrDefault>
     <w:pPrDefault/>
   </w:docDefaults>
-  <w:latentStyles w:defLockedState="0" w:defUIPriority="99" w:defSemiHidden="1" w:defUnhideWhenUsed="1" w:defQFormat="0" w:count="267">
+  <w:latentStyles w:defLockedState="0" w:defUIPriority="99" w:defSemiHidden="1" w:defUnhideWhenUsed="1" w:defQFormat="0" w:count="276">
     <w:lsdException w:name="Normal" w:semiHidden="0" w:uiPriority="0" w:unhideWhenUsed="0" w:qFormat="1"/>
     <w:lsdException w:name="heading 1" w:semiHidden="0" w:uiPriority="1" w:unhideWhenUsed="0" w:qFormat="1"/>
     <w:lsdException w:name="heading 2" w:semiHidden="0" w:uiPriority="9" w:unhideWhenUsed="0" w:qFormat="1"/>
@@ -44380,11 +44382,11 @@
       <w:lang w:eastAsia="en-US"/>
     </w:rPr>
   </w:style>
-  <w:style w:type="paragraph" w:styleId="Rubrik1">
+  <w:style w:type="paragraph" w:styleId="Heading1">
     <w:name w:val="heading 1"/>
     <w:basedOn w:val="Normal"/>
     <w:next w:val="Normal"/>
-    <w:link w:val="Rubrik1Char"/>
+    <w:link w:val="Heading1Char"/>
     <w:uiPriority w:val="1"/>
     <w:qFormat/>
     <w:rsid w:val="007B025E"/>
@@ -44404,11 +44406,11 @@
       <w:szCs w:val="28"/>
     </w:rPr>
   </w:style>
-  <w:style w:type="paragraph" w:styleId="Rubrik2">
+  <w:style w:type="paragraph" w:styleId="Heading2">
     <w:name w:val="heading 2"/>
     <w:basedOn w:val="Normal"/>
     <w:next w:val="Normal"/>
-    <w:link w:val="Rubrik2Char"/>
+    <w:link w:val="Heading2Char"/>
     <w:uiPriority w:val="9"/>
     <w:qFormat/>
     <w:rsid w:val="002A59E4"/>
@@ -44429,11 +44431,11 @@
       <w:szCs w:val="26"/>
     </w:rPr>
   </w:style>
-  <w:style w:type="paragraph" w:styleId="Rubrik3">
+  <w:style w:type="paragraph" w:styleId="Heading3">
     <w:name w:val="heading 3"/>
     <w:basedOn w:val="Normal"/>
     <w:next w:val="Normal"/>
-    <w:link w:val="Rubrik3Char"/>
+    <w:link w:val="Heading3Char"/>
     <w:uiPriority w:val="9"/>
     <w:qFormat/>
     <w:rsid w:val="00793064"/>
@@ -44453,11 +44455,11 @@
       <w:sz w:val="24"/>
     </w:rPr>
   </w:style>
-  <w:style w:type="paragraph" w:styleId="Rubrik4">
+  <w:style w:type="paragraph" w:styleId="Heading4">
     <w:name w:val="heading 4"/>
     <w:basedOn w:val="Normal"/>
     <w:next w:val="Normal"/>
-    <w:link w:val="Rubrik4Char"/>
+    <w:link w:val="Heading4Char"/>
     <w:uiPriority w:val="9"/>
     <w:qFormat/>
     <w:rsid w:val="005A0069"/>
@@ -44478,11 +44480,11 @@
       <w:sz w:val="24"/>
     </w:rPr>
   </w:style>
-  <w:style w:type="paragraph" w:styleId="Rubrik5">
+  <w:style w:type="paragraph" w:styleId="Heading5">
     <w:name w:val="heading 5"/>
     <w:basedOn w:val="Normal"/>
     <w:next w:val="Normal"/>
-    <w:link w:val="Rubrik5Char"/>
+    <w:link w:val="Heading5Char"/>
     <w:uiPriority w:val="9"/>
     <w:qFormat/>
     <w:rsid w:val="00793064"/>
@@ -44502,7 +44504,7 @@
       <w:sz w:val="24"/>
     </w:rPr>
   </w:style>
-  <w:style w:type="paragraph" w:styleId="Rubrik6">
+  <w:style w:type="paragraph" w:styleId="Heading6">
     <w:name w:val="heading 6"/>
     <w:basedOn w:val="Normal"/>
     <w:next w:val="Normal"/>
@@ -44526,7 +44528,7 @@
       <w:lang w:eastAsia="sv-SE"/>
     </w:rPr>
   </w:style>
-  <w:style w:type="paragraph" w:styleId="Rubrik7">
+  <w:style w:type="paragraph" w:styleId="Heading7">
     <w:name w:val="heading 7"/>
     <w:basedOn w:val="Normal"/>
     <w:next w:val="Normal"/>
@@ -44549,7 +44551,7 @@
       <w:lang w:eastAsia="sv-SE"/>
     </w:rPr>
   </w:style>
-  <w:style w:type="paragraph" w:styleId="Rubrik8">
+  <w:style w:type="paragraph" w:styleId="Heading8">
     <w:name w:val="heading 8"/>
     <w:basedOn w:val="Normal"/>
     <w:next w:val="Normal"/>
@@ -44574,7 +44576,7 @@
       <w:lang w:eastAsia="sv-SE"/>
     </w:rPr>
   </w:style>
-  <w:style w:type="paragraph" w:styleId="Rubrik9">
+  <w:style w:type="paragraph" w:styleId="Heading9">
     <w:name w:val="heading 9"/>
     <w:basedOn w:val="Normal"/>
     <w:next w:val="Normal"/>
@@ -44596,13 +44598,13 @@
       <w:lang w:eastAsia="sv-SE"/>
     </w:rPr>
   </w:style>
-  <w:style w:type="character" w:default="1" w:styleId="Standardstycketeckensnitt">
+  <w:style w:type="character" w:default="1" w:styleId="DefaultParagraphFont">
     <w:name w:val="Default Paragraph Font"/>
     <w:uiPriority w:val="1"/>
     <w:semiHidden/>
     <w:unhideWhenUsed/>
   </w:style>
-  <w:style w:type="table" w:default="1" w:styleId="Normaltabell">
+  <w:style w:type="table" w:default="1" w:styleId="TableNormal">
     <w:name w:val="Normal Table"/>
     <w:uiPriority w:val="99"/>
     <w:semiHidden/>
@@ -44617,16 +44619,16 @@
       </w:tblCellMar>
     </w:tblPr>
   </w:style>
-  <w:style w:type="numbering" w:default="1" w:styleId="Ingenlista">
+  <w:style w:type="numbering" w:default="1" w:styleId="NoList">
     <w:name w:val="No List"/>
     <w:uiPriority w:val="99"/>
     <w:semiHidden/>
     <w:unhideWhenUsed/>
   </w:style>
-  <w:style w:type="character" w:customStyle="1" w:styleId="Rubrik1Char">
-    <w:name w:val="Rubrik 1 Char"/>
-    <w:basedOn w:val="Standardstycketeckensnitt"/>
-    <w:link w:val="Rubrik1"/>
+  <w:style w:type="character" w:customStyle="1" w:styleId="Heading1Char">
+    <w:name w:val="Heading 1 Char"/>
+    <w:basedOn w:val="DefaultParagraphFont"/>
+    <w:link w:val="Heading1"/>
     <w:uiPriority w:val="9"/>
     <w:rsid w:val="007B025E"/>
     <w:rPr>
@@ -44637,10 +44639,10 @@
       <w:lang w:eastAsia="en-US"/>
     </w:rPr>
   </w:style>
-  <w:style w:type="character" w:customStyle="1" w:styleId="Rubrik2Char">
-    <w:name w:val="Rubrik 2 Char"/>
-    <w:basedOn w:val="Standardstycketeckensnitt"/>
-    <w:link w:val="Rubrik2"/>
+  <w:style w:type="character" w:customStyle="1" w:styleId="Heading2Char">
+    <w:name w:val="Heading 2 Char"/>
+    <w:basedOn w:val="DefaultParagraphFont"/>
+    <w:link w:val="Heading2"/>
     <w:uiPriority w:val="9"/>
     <w:rsid w:val="002A59E4"/>
     <w:rPr>
@@ -44651,10 +44653,10 @@
       <w:lang w:eastAsia="en-US"/>
     </w:rPr>
   </w:style>
-  <w:style w:type="character" w:customStyle="1" w:styleId="Rubrik3Char">
-    <w:name w:val="Rubrik 3 Char"/>
-    <w:basedOn w:val="Standardstycketeckensnitt"/>
-    <w:link w:val="Rubrik3"/>
+  <w:style w:type="character" w:customStyle="1" w:styleId="Heading3Char">
+    <w:name w:val="Heading 3 Char"/>
+    <w:basedOn w:val="DefaultParagraphFont"/>
+    <w:link w:val="Heading3"/>
     <w:uiPriority w:val="9"/>
     <w:rsid w:val="00793064"/>
     <w:rPr>
@@ -44665,10 +44667,10 @@
       <w:lang w:eastAsia="en-US"/>
     </w:rPr>
   </w:style>
-  <w:style w:type="character" w:customStyle="1" w:styleId="Rubrik4Char">
-    <w:name w:val="Rubrik 4 Char"/>
-    <w:basedOn w:val="Standardstycketeckensnitt"/>
-    <w:link w:val="Rubrik4"/>
+  <w:style w:type="character" w:customStyle="1" w:styleId="Heading4Char">
+    <w:name w:val="Heading 4 Char"/>
+    <w:basedOn w:val="DefaultParagraphFont"/>
+    <w:link w:val="Heading4"/>
     <w:uiPriority w:val="9"/>
     <w:rsid w:val="00415214"/>
     <w:rPr>
@@ -44680,10 +44682,10 @@
       <w:lang w:eastAsia="en-US"/>
     </w:rPr>
   </w:style>
-  <w:style w:type="character" w:customStyle="1" w:styleId="Rubrik5Char">
-    <w:name w:val="Rubrik 5 Char"/>
-    <w:basedOn w:val="Standardstycketeckensnitt"/>
-    <w:link w:val="Rubrik5"/>
+  <w:style w:type="character" w:customStyle="1" w:styleId="Heading5Char">
+    <w:name w:val="Heading 5 Char"/>
+    <w:basedOn w:val="DefaultParagraphFont"/>
+    <w:link w:val="Heading5"/>
     <w:uiPriority w:val="9"/>
     <w:rsid w:val="00793064"/>
     <w:rPr>
@@ -44694,10 +44696,10 @@
       <w:lang w:eastAsia="en-US"/>
     </w:rPr>
   </w:style>
-  <w:style w:type="paragraph" w:styleId="Sidhuvud">
+  <w:style w:type="paragraph" w:styleId="Header">
     <w:name w:val="header"/>
     <w:basedOn w:val="Normal"/>
-    <w:link w:val="SidhuvudChar"/>
+    <w:link w:val="HeaderChar"/>
     <w:uiPriority w:val="99"/>
     <w:unhideWhenUsed/>
     <w:rsid w:val="00C72B17"/>
@@ -44709,10 +44711,10 @@
       <w:spacing w:line="240" w:lineRule="auto"/>
     </w:pPr>
   </w:style>
-  <w:style w:type="character" w:customStyle="1" w:styleId="SidhuvudChar">
-    <w:name w:val="Sidhuvud Char"/>
-    <w:basedOn w:val="Standardstycketeckensnitt"/>
-    <w:link w:val="Sidhuvud"/>
+  <w:style w:type="character" w:customStyle="1" w:styleId="HeaderChar">
+    <w:name w:val="Header Char"/>
+    <w:basedOn w:val="DefaultParagraphFont"/>
+    <w:link w:val="Header"/>
     <w:uiPriority w:val="99"/>
     <w:rsid w:val="00C72B17"/>
     <w:rPr>
@@ -44720,9 +44722,9 @@
       <w:sz w:val="20"/>
     </w:rPr>
   </w:style>
-  <w:style w:type="character" w:styleId="AnvndHyperlnk">
+  <w:style w:type="character" w:styleId="FollowedHyperlink">
     <w:name w:val="FollowedHyperlink"/>
-    <w:basedOn w:val="Standardstycketeckensnitt"/>
+    <w:basedOn w:val="DefaultParagraphFont"/>
     <w:uiPriority w:val="99"/>
     <w:semiHidden/>
     <w:unhideWhenUsed/>
@@ -44732,10 +44734,10 @@
       <w:u w:val="single"/>
     </w:rPr>
   </w:style>
-  <w:style w:type="paragraph" w:styleId="Sidfot">
+  <w:style w:type="paragraph" w:styleId="Footer">
     <w:name w:val="footer"/>
     <w:basedOn w:val="Normal"/>
-    <w:link w:val="SidfotChar"/>
+    <w:link w:val="FooterChar"/>
     <w:uiPriority w:val="99"/>
     <w:unhideWhenUsed/>
     <w:rsid w:val="00CF47A0"/>
@@ -44751,10 +44753,10 @@
       <w:sz w:val="12"/>
     </w:rPr>
   </w:style>
-  <w:style w:type="character" w:customStyle="1" w:styleId="SidfotChar">
-    <w:name w:val="Sidfot Char"/>
-    <w:basedOn w:val="Standardstycketeckensnitt"/>
-    <w:link w:val="Sidfot"/>
+  <w:style w:type="character" w:customStyle="1" w:styleId="FooterChar">
+    <w:name w:val="Footer Char"/>
+    <w:basedOn w:val="DefaultParagraphFont"/>
+    <w:link w:val="Footer"/>
     <w:uiPriority w:val="99"/>
     <w:rsid w:val="00CF47A0"/>
     <w:rPr>
@@ -44764,10 +44766,10 @@
       <w:lang w:eastAsia="en-US"/>
     </w:rPr>
   </w:style>
-  <w:style w:type="paragraph" w:styleId="Liststycke">
+  <w:style w:type="paragraph" w:styleId="ListParagraph">
     <w:name w:val="List Paragraph"/>
     <w:basedOn w:val="Normal"/>
-    <w:link w:val="ListstyckeChar"/>
+    <w:link w:val="ListParagraphChar"/>
     <w:uiPriority w:val="1"/>
     <w:qFormat/>
     <w:rsid w:val="008F38AA"/>
@@ -44776,10 +44778,10 @@
       <w:contextualSpacing/>
     </w:pPr>
   </w:style>
-  <w:style w:type="character" w:customStyle="1" w:styleId="ListstyckeChar">
-    <w:name w:val="Liststycke Char"/>
-    <w:basedOn w:val="Standardstycketeckensnitt"/>
-    <w:link w:val="Liststycke"/>
+  <w:style w:type="character" w:customStyle="1" w:styleId="ListParagraphChar">
+    <w:name w:val="List Paragraph Char"/>
+    <w:basedOn w:val="DefaultParagraphFont"/>
+    <w:link w:val="ListParagraph"/>
     <w:uiPriority w:val="34"/>
     <w:rsid w:val="008F38AA"/>
     <w:rPr>
@@ -44787,7 +44789,7 @@
       <w:sz w:val="20"/>
     </w:rPr>
   </w:style>
-  <w:style w:type="paragraph" w:styleId="Punktlista">
+  <w:style w:type="paragraph" w:styleId="ListBullet">
     <w:name w:val="List Bullet"/>
     <w:basedOn w:val="Normal"/>
     <w:uiPriority w:val="99"/>
@@ -44799,9 +44801,9 @@
       <w:contextualSpacing/>
     </w:pPr>
   </w:style>
-  <w:style w:type="table" w:styleId="Tabellrutnt">
+  <w:style w:type="table" w:styleId="TableGrid">
     <w:name w:val="Table Grid"/>
-    <w:basedOn w:val="Normaltabell"/>
+    <w:basedOn w:val="TableNormal"/>
     <w:uiPriority w:val="59"/>
     <w:rsid w:val="00E738E4"/>
     <w:tblPr>
@@ -44822,10 +44824,10 @@
       </w:tblCellMar>
     </w:tblPr>
   </w:style>
-  <w:style w:type="paragraph" w:styleId="Ballongtext">
+  <w:style w:type="paragraph" w:styleId="BalloonText">
     <w:name w:val="Balloon Text"/>
     <w:basedOn w:val="Normal"/>
-    <w:link w:val="BallongtextChar"/>
+    <w:link w:val="BalloonTextChar"/>
     <w:uiPriority w:val="99"/>
     <w:semiHidden/>
     <w:unhideWhenUsed/>
@@ -44839,10 +44841,10 @@
       <w:szCs w:val="16"/>
     </w:rPr>
   </w:style>
-  <w:style w:type="character" w:customStyle="1" w:styleId="BallongtextChar">
-    <w:name w:val="Ballongtext Char"/>
-    <w:basedOn w:val="Standardstycketeckensnitt"/>
-    <w:link w:val="Ballongtext"/>
+  <w:style w:type="character" w:customStyle="1" w:styleId="BalloonTextChar">
+    <w:name w:val="Balloon Text Char"/>
+    <w:basedOn w:val="DefaultParagraphFont"/>
+    <w:link w:val="BalloonText"/>
     <w:uiPriority w:val="99"/>
     <w:semiHidden/>
     <w:rsid w:val="00F46893"/>
@@ -44852,11 +44854,11 @@
       <w:szCs w:val="16"/>
     </w:rPr>
   </w:style>
-  <w:style w:type="paragraph" w:styleId="Underrubrik">
+  <w:style w:type="paragraph" w:styleId="Subtitle">
     <w:name w:val="Subtitle"/>
     <w:basedOn w:val="Normal"/>
     <w:next w:val="Normal"/>
-    <w:link w:val="UnderrubrikChar"/>
+    <w:link w:val="SubtitleChar"/>
     <w:uiPriority w:val="11"/>
     <w:rsid w:val="00415214"/>
     <w:pPr>
@@ -44874,10 +44876,10 @@
       <w:szCs w:val="24"/>
     </w:rPr>
   </w:style>
-  <w:style w:type="character" w:customStyle="1" w:styleId="UnderrubrikChar">
-    <w:name w:val="Underrubrik Char"/>
-    <w:basedOn w:val="Standardstycketeckensnitt"/>
-    <w:link w:val="Underrubrik"/>
+  <w:style w:type="character" w:customStyle="1" w:styleId="SubtitleChar">
+    <w:name w:val="Subtitle Char"/>
+    <w:basedOn w:val="DefaultParagraphFont"/>
+    <w:link w:val="Subtitle"/>
     <w:uiPriority w:val="11"/>
     <w:rsid w:val="00415214"/>
     <w:rPr>
@@ -44889,9 +44891,9 @@
       <w:szCs w:val="24"/>
     </w:rPr>
   </w:style>
-  <w:style w:type="character" w:styleId="Hyperlnk">
+  <w:style w:type="character" w:styleId="Hyperlink">
     <w:name w:val="Hyperlink"/>
-    <w:basedOn w:val="Standardstycketeckensnitt"/>
+    <w:basedOn w:val="DefaultParagraphFont"/>
     <w:uiPriority w:val="99"/>
     <w:rsid w:val="00F456CC"/>
     <w:rPr>
@@ -44899,9 +44901,9 @@
       <w:u w:val="single"/>
     </w:rPr>
   </w:style>
-  <w:style w:type="paragraph" w:styleId="Innehllsfrteckningsrubrik">
+  <w:style w:type="paragraph" w:styleId="TOCHeading">
     <w:name w:val="TOC Heading"/>
-    <w:basedOn w:val="Rubrik1"/>
+    <w:basedOn w:val="Heading1"/>
     <w:next w:val="Normal"/>
     <w:uiPriority w:val="39"/>
     <w:unhideWhenUsed/>
@@ -44921,7 +44923,7 @@
       <w:sz w:val="28"/>
     </w:rPr>
   </w:style>
-  <w:style w:type="paragraph" w:styleId="Innehll1">
+  <w:style w:type="paragraph" w:styleId="TOC1">
     <w:name w:val="toc 1"/>
     <w:basedOn w:val="Normal"/>
     <w:next w:val="Normal"/>
@@ -44933,7 +44935,7 @@
       <w:spacing w:after="100"/>
     </w:pPr>
   </w:style>
-  <w:style w:type="paragraph" w:styleId="Innehll2">
+  <w:style w:type="paragraph" w:styleId="TOC2">
     <w:name w:val="toc 2"/>
     <w:basedOn w:val="Normal"/>
     <w:next w:val="Normal"/>
@@ -44946,7 +44948,7 @@
       <w:ind w:left="200"/>
     </w:pPr>
   </w:style>
-  <w:style w:type="paragraph" w:styleId="Innehll3">
+  <w:style w:type="paragraph" w:styleId="TOC3">
     <w:name w:val="toc 3"/>
     <w:basedOn w:val="Normal"/>
     <w:next w:val="Normal"/>
@@ -44959,9 +44961,9 @@
       <w:ind w:left="400"/>
     </w:pPr>
   </w:style>
-  <w:style w:type="paragraph" w:styleId="Brdtext">
+  <w:style w:type="paragraph" w:styleId="BodyText">
     <w:name w:val="Body Text"/>
-    <w:link w:val="BrdtextChar"/>
+    <w:link w:val="BodyTextChar1"/>
     <w:autoRedefine/>
     <w:rsid w:val="003F45DF"/>
     <w:pPr>
@@ -44983,10 +44985,10 @@
       <w:lang w:eastAsia="en-US"/>
     </w:rPr>
   </w:style>
-  <w:style w:type="character" w:customStyle="1" w:styleId="BrdtextChar">
-    <w:name w:val="Brödtext Char"/>
-    <w:basedOn w:val="Standardstycketeckensnitt"/>
-    <w:link w:val="Brdtext"/>
+  <w:style w:type="character" w:customStyle="1" w:styleId="BodyTextChar1">
+    <w:name w:val="Body Text Char1"/>
+    <w:basedOn w:val="DefaultParagraphFont"/>
+    <w:link w:val="BodyText"/>
     <w:rsid w:val="003F45DF"/>
     <w:rPr>
       <w:rFonts w:ascii="Georgia" w:eastAsia="ヒラギノ角ゴ Pro W3" w:hAnsi="Georgia"/>
@@ -44996,7 +44998,7 @@
   </w:style>
   <w:style w:type="character" w:customStyle="1" w:styleId="BodyTextChar">
     <w:name w:val="Body Text Char"/>
-    <w:basedOn w:val="Standardstycketeckensnitt"/>
+    <w:basedOn w:val="DefaultParagraphFont"/>
     <w:rsid w:val="007E47C0"/>
     <w:rPr>
       <w:rFonts w:ascii="Georgia" w:hAnsi="Georgia"/>
@@ -45004,9 +45006,9 @@
       <w:lang w:eastAsia="en-US"/>
     </w:rPr>
   </w:style>
-  <w:style w:type="paragraph" w:styleId="Kommentarer">
+  <w:style w:type="paragraph" w:styleId="CommentText">
     <w:name w:val="annotation text"/>
-    <w:link w:val="KommentarerChar"/>
+    <w:link w:val="CommentTextChar"/>
     <w:autoRedefine/>
     <w:uiPriority w:val="99"/>
     <w:rsid w:val="00CB3CAE"/>
@@ -45021,10 +45023,10 @@
       <w:lang w:val="en-GB" w:eastAsia="en-US"/>
     </w:rPr>
   </w:style>
-  <w:style w:type="character" w:customStyle="1" w:styleId="KommentarerChar">
-    <w:name w:val="Kommentarer Char"/>
-    <w:basedOn w:val="Standardstycketeckensnitt"/>
-    <w:link w:val="Kommentarer"/>
+  <w:style w:type="character" w:customStyle="1" w:styleId="CommentTextChar">
+    <w:name w:val="Comment Text Char"/>
+    <w:basedOn w:val="DefaultParagraphFont"/>
+    <w:link w:val="CommentText"/>
     <w:uiPriority w:val="99"/>
     <w:rsid w:val="00CB3CAE"/>
     <w:rPr>
@@ -45035,7 +45037,7 @@
       <w:lang w:val="en-GB" w:eastAsia="en-US"/>
     </w:rPr>
   </w:style>
-  <w:style w:type="character" w:styleId="Kommentarsreferens">
+  <w:style w:type="character" w:styleId="CommentReference">
     <w:name w:val="annotation reference"/>
     <w:uiPriority w:val="99"/>
     <w:semiHidden/>
@@ -45047,7 +45049,7 @@
   </w:style>
   <w:style w:type="paragraph" w:customStyle="1" w:styleId="TableText">
     <w:name w:val="Table Text"/>
-    <w:basedOn w:val="Brdtext"/>
+    <w:basedOn w:val="BodyText"/>
     <w:rsid w:val="007E47C0"/>
     <w:pPr>
       <w:tabs>
@@ -45086,7 +45088,7 @@
       <w:sz w:val="22"/>
     </w:rPr>
   </w:style>
-  <w:style w:type="paragraph" w:styleId="Beskrivning">
+  <w:style w:type="paragraph" w:styleId="Caption">
     <w:name w:val="caption"/>
     <w:basedOn w:val="Normal"/>
     <w:next w:val="Normal"/>
@@ -45107,7 +45109,7 @@
   </w:style>
   <w:style w:type="paragraph" w:customStyle="1" w:styleId="Rubrik2b">
     <w:name w:val="Rubrik 2b"/>
-    <w:basedOn w:val="Rubrik1"/>
+    <w:basedOn w:val="Heading1"/>
     <w:uiPriority w:val="1"/>
     <w:qFormat/>
     <w:rsid w:val="00982263"/>
@@ -45157,11 +45159,11 @@
       </w:tblCellMar>
     </w:tblPr>
   </w:style>
-  <w:style w:type="paragraph" w:styleId="Kommentarsmne">
+  <w:style w:type="paragraph" w:styleId="CommentSubject">
     <w:name w:val="annotation subject"/>
-    <w:basedOn w:val="Kommentarer"/>
-    <w:next w:val="Kommentarer"/>
-    <w:link w:val="KommentarsmneChar"/>
+    <w:basedOn w:val="CommentText"/>
+    <w:next w:val="CommentText"/>
+    <w:link w:val="CommentSubjectChar"/>
     <w:uiPriority w:val="99"/>
     <w:semiHidden/>
     <w:unhideWhenUsed/>
@@ -45179,10 +45181,10 @@
       <w:lang w:val="sv-SE"/>
     </w:rPr>
   </w:style>
-  <w:style w:type="character" w:customStyle="1" w:styleId="KommentarsmneChar">
-    <w:name w:val="Kommentarsämne Char"/>
-    <w:basedOn w:val="KommentarerChar"/>
-    <w:link w:val="Kommentarsmne"/>
+  <w:style w:type="character" w:customStyle="1" w:styleId="CommentSubjectChar">
+    <w:name w:val="Comment Subject Char"/>
+    <w:basedOn w:val="CommentTextChar"/>
+    <w:link w:val="CommentSubject"/>
     <w:uiPriority w:val="99"/>
     <w:semiHidden/>
     <w:rsid w:val="0014104B"/>
@@ -45200,7 +45202,7 @@
 </file>
 
 <file path=word/stylesWithEffects.xml><?xml version="1.0" encoding="utf-8"?>
-<w:styles xmlns:wpc="http://schemas.microsoft.com/office/word/2010/wordprocessingCanvas" xmlns:mc="http://schemas.openxmlformats.org/markup-compatibility/2006" xmlns:o="urn:schemas-microsoft-com:office:office" xmlns:r="http://schemas.openxmlformats.org/officeDocument/2006/relationships" xmlns:m="http://schemas.openxmlformats.org/officeDocument/2006/math" xmlns:v="urn:schemas-microsoft-com:vml" xmlns:wp14="http://schemas.microsoft.com/office/word/2010/wordprocessingDrawing" xmlns:wp="http://schemas.openxmlformats.org/drawingml/2006/wordprocessingDrawing" xmlns:w10="urn:schemas-microsoft-com:office:word" xmlns:w="http://schemas.openxmlformats.org/wordprocessingml/2006/main" xmlns:w14="http://schemas.microsoft.com/office/word/2010/wordml" xmlns:wpg="http://schemas.microsoft.com/office/word/2010/wordprocessingGroup" xmlns:wpi="http://schemas.microsoft.com/office/word/2010/wordprocessingInk" xmlns:wne="http://schemas.microsoft.com/office/word/2006/wordml" xmlns:wps="http://schemas.microsoft.com/office/word/2010/wordprocessingShape" mc:Ignorable="w14 wp14">
+<w:styles xmlns:wpc="http://schemas.microsoft.com/office/word/2010/wordprocessingCanvas" xmlns:mo="http://schemas.microsoft.com/office/mac/office/2008/main" xmlns:mc="http://schemas.openxmlformats.org/markup-compatibility/2006" xmlns:mv="urn:schemas-microsoft-com:mac:vml" xmlns:o="urn:schemas-microsoft-com:office:office" xmlns:r="http://schemas.openxmlformats.org/officeDocument/2006/relationships" xmlns:m="http://schemas.openxmlformats.org/officeDocument/2006/math" xmlns:v="urn:schemas-microsoft-com:vml" xmlns:wp14="http://schemas.microsoft.com/office/word/2010/wordprocessingDrawing" xmlns:wp="http://schemas.openxmlformats.org/drawingml/2006/wordprocessingDrawing" xmlns:w10="urn:schemas-microsoft-com:office:word" xmlns:w="http://schemas.openxmlformats.org/wordprocessingml/2006/main" xmlns:w14="http://schemas.microsoft.com/office/word/2010/wordml" xmlns:wpg="http://schemas.microsoft.com/office/word/2010/wordprocessingGroup" xmlns:wpi="http://schemas.microsoft.com/office/word/2010/wordprocessingInk" xmlns:wne="http://schemas.microsoft.com/office/word/2006/wordml" xmlns:wps="http://schemas.microsoft.com/office/word/2010/wordprocessingShape" mc:Ignorable="w14 wp14">
   <w:docDefaults>
     <w:rPrDefault>
       <w:rPr>
@@ -45210,7 +45212,7 @@
     </w:rPrDefault>
     <w:pPrDefault/>
   </w:docDefaults>
-  <w:latentStyles w:defLockedState="0" w:defUIPriority="99" w:defSemiHidden="1" w:defUnhideWhenUsed="1" w:defQFormat="0" w:count="267">
+  <w:latentStyles w:defLockedState="0" w:defUIPriority="99" w:defSemiHidden="1" w:defUnhideWhenUsed="1" w:defQFormat="0" w:count="276">
     <w:lsdException w:name="Normal" w:semiHidden="0" w:uiPriority="0" w:unhideWhenUsed="0" w:qFormat="1"/>
     <w:lsdException w:name="heading 1" w:semiHidden="0" w:uiPriority="1" w:unhideWhenUsed="0" w:qFormat="1"/>
     <w:lsdException w:name="heading 2" w:semiHidden="0" w:uiPriority="9" w:unhideWhenUsed="0" w:qFormat="1"/>
@@ -45363,11 +45365,11 @@
       <w:lang w:eastAsia="en-US"/>
     </w:rPr>
   </w:style>
-  <w:style w:type="paragraph" w:styleId="Rubrik1">
+  <w:style w:type="paragraph" w:styleId="Heading1">
     <w:name w:val="heading 1"/>
     <w:basedOn w:val="Normal"/>
     <w:next w:val="Normal"/>
-    <w:link w:val="Rubrik1Char"/>
+    <w:link w:val="Heading1Char"/>
     <w:uiPriority w:val="1"/>
     <w:qFormat/>
     <w:rsid w:val="007B025E"/>
@@ -45387,11 +45389,11 @@
       <w:szCs w:val="28"/>
     </w:rPr>
   </w:style>
-  <w:style w:type="paragraph" w:styleId="Rubrik2">
+  <w:style w:type="paragraph" w:styleId="Heading2">
     <w:name w:val="heading 2"/>
     <w:basedOn w:val="Normal"/>
     <w:next w:val="Normal"/>
-    <w:link w:val="Rubrik2Char"/>
+    <w:link w:val="Heading2Char"/>
     <w:uiPriority w:val="9"/>
     <w:qFormat/>
     <w:rsid w:val="002A59E4"/>
@@ -45412,11 +45414,11 @@
       <w:szCs w:val="26"/>
     </w:rPr>
   </w:style>
-  <w:style w:type="paragraph" w:styleId="Rubrik3">
+  <w:style w:type="paragraph" w:styleId="Heading3">
     <w:name w:val="heading 3"/>
     <w:basedOn w:val="Normal"/>
     <w:next w:val="Normal"/>
-    <w:link w:val="Rubrik3Char"/>
+    <w:link w:val="Heading3Char"/>
     <w:uiPriority w:val="9"/>
     <w:qFormat/>
     <w:rsid w:val="00793064"/>
@@ -45436,11 +45438,11 @@
       <w:sz w:val="24"/>
     </w:rPr>
   </w:style>
-  <w:style w:type="paragraph" w:styleId="Rubrik4">
+  <w:style w:type="paragraph" w:styleId="Heading4">
     <w:name w:val="heading 4"/>
     <w:basedOn w:val="Normal"/>
     <w:next w:val="Normal"/>
-    <w:link w:val="Rubrik4Char"/>
+    <w:link w:val="Heading4Char"/>
     <w:uiPriority w:val="9"/>
     <w:qFormat/>
     <w:rsid w:val="005A0069"/>
@@ -45461,11 +45463,11 @@
       <w:sz w:val="24"/>
     </w:rPr>
   </w:style>
-  <w:style w:type="paragraph" w:styleId="Rubrik5">
+  <w:style w:type="paragraph" w:styleId="Heading5">
     <w:name w:val="heading 5"/>
     <w:basedOn w:val="Normal"/>
     <w:next w:val="Normal"/>
-    <w:link w:val="Rubrik5Char"/>
+    <w:link w:val="Heading5Char"/>
     <w:uiPriority w:val="9"/>
     <w:qFormat/>
     <w:rsid w:val="00793064"/>
@@ -45485,7 +45487,7 @@
       <w:sz w:val="24"/>
     </w:rPr>
   </w:style>
-  <w:style w:type="paragraph" w:styleId="Rubrik6">
+  <w:style w:type="paragraph" w:styleId="Heading6">
     <w:name w:val="heading 6"/>
     <w:basedOn w:val="Normal"/>
     <w:next w:val="Normal"/>
@@ -45509,7 +45511,7 @@
       <w:lang w:eastAsia="sv-SE"/>
     </w:rPr>
   </w:style>
-  <w:style w:type="paragraph" w:styleId="Rubrik7">
+  <w:style w:type="paragraph" w:styleId="Heading7">
     <w:name w:val="heading 7"/>
     <w:basedOn w:val="Normal"/>
     <w:next w:val="Normal"/>
@@ -45532,7 +45534,7 @@
       <w:lang w:eastAsia="sv-SE"/>
     </w:rPr>
   </w:style>
-  <w:style w:type="paragraph" w:styleId="Rubrik8">
+  <w:style w:type="paragraph" w:styleId="Heading8">
     <w:name w:val="heading 8"/>
     <w:basedOn w:val="Normal"/>
     <w:next w:val="Normal"/>
@@ -45557,7 +45559,7 @@
       <w:lang w:eastAsia="sv-SE"/>
     </w:rPr>
   </w:style>
-  <w:style w:type="paragraph" w:styleId="Rubrik9">
+  <w:style w:type="paragraph" w:styleId="Heading9">
     <w:name w:val="heading 9"/>
     <w:basedOn w:val="Normal"/>
     <w:next w:val="Normal"/>
@@ -45579,13 +45581,13 @@
       <w:lang w:eastAsia="sv-SE"/>
     </w:rPr>
   </w:style>
-  <w:style w:type="character" w:default="1" w:styleId="Standardstycketeckensnitt">
+  <w:style w:type="character" w:default="1" w:styleId="DefaultParagraphFont">
     <w:name w:val="Default Paragraph Font"/>
     <w:uiPriority w:val="1"/>
     <w:semiHidden/>
     <w:unhideWhenUsed/>
   </w:style>
-  <w:style w:type="table" w:default="1" w:styleId="Normaltabell">
+  <w:style w:type="table" w:default="1" w:styleId="TableNormal">
     <w:name w:val="Normal Table"/>
     <w:uiPriority w:val="99"/>
     <w:semiHidden/>
@@ -45600,16 +45602,16 @@
       </w:tblCellMar>
     </w:tblPr>
   </w:style>
-  <w:style w:type="numbering" w:default="1" w:styleId="Ingenlista">
+  <w:style w:type="numbering" w:default="1" w:styleId="NoList">
     <w:name w:val="No List"/>
     <w:uiPriority w:val="99"/>
     <w:semiHidden/>
     <w:unhideWhenUsed/>
   </w:style>
-  <w:style w:type="character" w:customStyle="1" w:styleId="Rubrik1Char">
-    <w:name w:val="Rubrik 1 Char"/>
-    <w:basedOn w:val="Standardstycketeckensnitt"/>
-    <w:link w:val="Rubrik1"/>
+  <w:style w:type="character" w:customStyle="1" w:styleId="Heading1Char">
+    <w:name w:val="Heading 1 Char"/>
+    <w:basedOn w:val="DefaultParagraphFont"/>
+    <w:link w:val="Heading1"/>
     <w:uiPriority w:val="9"/>
     <w:rsid w:val="007B025E"/>
     <w:rPr>
@@ -45620,10 +45622,10 @@
       <w:lang w:eastAsia="en-US"/>
     </w:rPr>
   </w:style>
-  <w:style w:type="character" w:customStyle="1" w:styleId="Rubrik2Char">
-    <w:name w:val="Rubrik 2 Char"/>
-    <w:basedOn w:val="Standardstycketeckensnitt"/>
-    <w:link w:val="Rubrik2"/>
+  <w:style w:type="character" w:customStyle="1" w:styleId="Heading2Char">
+    <w:name w:val="Heading 2 Char"/>
+    <w:basedOn w:val="DefaultParagraphFont"/>
+    <w:link w:val="Heading2"/>
     <w:uiPriority w:val="9"/>
     <w:rsid w:val="002A59E4"/>
     <w:rPr>
@@ -45634,10 +45636,10 @@
       <w:lang w:eastAsia="en-US"/>
     </w:rPr>
   </w:style>
-  <w:style w:type="character" w:customStyle="1" w:styleId="Rubrik3Char">
-    <w:name w:val="Rubrik 3 Char"/>
-    <w:basedOn w:val="Standardstycketeckensnitt"/>
-    <w:link w:val="Rubrik3"/>
+  <w:style w:type="character" w:customStyle="1" w:styleId="Heading3Char">
+    <w:name w:val="Heading 3 Char"/>
+    <w:basedOn w:val="DefaultParagraphFont"/>
+    <w:link w:val="Heading3"/>
     <w:uiPriority w:val="9"/>
     <w:rsid w:val="00793064"/>
     <w:rPr>
@@ -45648,10 +45650,10 @@
       <w:lang w:eastAsia="en-US"/>
     </w:rPr>
   </w:style>
-  <w:style w:type="character" w:customStyle="1" w:styleId="Rubrik4Char">
-    <w:name w:val="Rubrik 4 Char"/>
-    <w:basedOn w:val="Standardstycketeckensnitt"/>
-    <w:link w:val="Rubrik4"/>
+  <w:style w:type="character" w:customStyle="1" w:styleId="Heading4Char">
+    <w:name w:val="Heading 4 Char"/>
+    <w:basedOn w:val="DefaultParagraphFont"/>
+    <w:link w:val="Heading4"/>
     <w:uiPriority w:val="9"/>
     <w:rsid w:val="00415214"/>
     <w:rPr>
@@ -45663,10 +45665,10 @@
       <w:lang w:eastAsia="en-US"/>
     </w:rPr>
   </w:style>
-  <w:style w:type="character" w:customStyle="1" w:styleId="Rubrik5Char">
-    <w:name w:val="Rubrik 5 Char"/>
-    <w:basedOn w:val="Standardstycketeckensnitt"/>
-    <w:link w:val="Rubrik5"/>
+  <w:style w:type="character" w:customStyle="1" w:styleId="Heading5Char">
+    <w:name w:val="Heading 5 Char"/>
+    <w:basedOn w:val="DefaultParagraphFont"/>
+    <w:link w:val="Heading5"/>
     <w:uiPriority w:val="9"/>
     <w:rsid w:val="00793064"/>
     <w:rPr>
@@ -45677,10 +45679,10 @@
       <w:lang w:eastAsia="en-US"/>
     </w:rPr>
   </w:style>
-  <w:style w:type="paragraph" w:styleId="Sidhuvud">
+  <w:style w:type="paragraph" w:styleId="Header">
     <w:name w:val="header"/>
     <w:basedOn w:val="Normal"/>
-    <w:link w:val="SidhuvudChar"/>
+    <w:link w:val="HeaderChar"/>
     <w:uiPriority w:val="99"/>
     <w:unhideWhenUsed/>
     <w:rsid w:val="00C72B17"/>
@@ -45692,10 +45694,10 @@
       <w:spacing w:line="240" w:lineRule="auto"/>
     </w:pPr>
   </w:style>
-  <w:style w:type="character" w:customStyle="1" w:styleId="SidhuvudChar">
-    <w:name w:val="Sidhuvud Char"/>
-    <w:basedOn w:val="Standardstycketeckensnitt"/>
-    <w:link w:val="Sidhuvud"/>
+  <w:style w:type="character" w:customStyle="1" w:styleId="HeaderChar">
+    <w:name w:val="Header Char"/>
+    <w:basedOn w:val="DefaultParagraphFont"/>
+    <w:link w:val="Header"/>
     <w:uiPriority w:val="99"/>
     <w:rsid w:val="00C72B17"/>
     <w:rPr>
@@ -45703,9 +45705,9 @@
       <w:sz w:val="20"/>
     </w:rPr>
   </w:style>
-  <w:style w:type="character" w:styleId="AnvndHyperlnk">
+  <w:style w:type="character" w:styleId="FollowedHyperlink">
     <w:name w:val="FollowedHyperlink"/>
-    <w:basedOn w:val="Standardstycketeckensnitt"/>
+    <w:basedOn w:val="DefaultParagraphFont"/>
     <w:uiPriority w:val="99"/>
     <w:semiHidden/>
     <w:unhideWhenUsed/>
@@ -45715,10 +45717,10 @@
       <w:u w:val="single"/>
     </w:rPr>
   </w:style>
-  <w:style w:type="paragraph" w:styleId="Sidfot">
+  <w:style w:type="paragraph" w:styleId="Footer">
     <w:name w:val="footer"/>
     <w:basedOn w:val="Normal"/>
-    <w:link w:val="SidfotChar"/>
+    <w:link w:val="FooterChar"/>
     <w:uiPriority w:val="99"/>
     <w:unhideWhenUsed/>
     <w:rsid w:val="00CF47A0"/>
@@ -45734,10 +45736,10 @@
       <w:sz w:val="12"/>
     </w:rPr>
   </w:style>
-  <w:style w:type="character" w:customStyle="1" w:styleId="SidfotChar">
-    <w:name w:val="Sidfot Char"/>
-    <w:basedOn w:val="Standardstycketeckensnitt"/>
-    <w:link w:val="Sidfot"/>
+  <w:style w:type="character" w:customStyle="1" w:styleId="FooterChar">
+    <w:name w:val="Footer Char"/>
+    <w:basedOn w:val="DefaultParagraphFont"/>
+    <w:link w:val="Footer"/>
     <w:uiPriority w:val="99"/>
     <w:rsid w:val="00CF47A0"/>
     <w:rPr>
@@ -45747,10 +45749,10 @@
       <w:lang w:eastAsia="en-US"/>
     </w:rPr>
   </w:style>
-  <w:style w:type="paragraph" w:styleId="Liststycke">
+  <w:style w:type="paragraph" w:styleId="ListParagraph">
     <w:name w:val="List Paragraph"/>
     <w:basedOn w:val="Normal"/>
-    <w:link w:val="ListstyckeChar"/>
+    <w:link w:val="ListParagraphChar"/>
     <w:uiPriority w:val="1"/>
     <w:qFormat/>
     <w:rsid w:val="008F38AA"/>
@@ -45759,10 +45761,10 @@
       <w:contextualSpacing/>
     </w:pPr>
   </w:style>
-  <w:style w:type="character" w:customStyle="1" w:styleId="ListstyckeChar">
-    <w:name w:val="Liststycke Char"/>
-    <w:basedOn w:val="Standardstycketeckensnitt"/>
-    <w:link w:val="Liststycke"/>
+  <w:style w:type="character" w:customStyle="1" w:styleId="ListParagraphChar">
+    <w:name w:val="List Paragraph Char"/>
+    <w:basedOn w:val="DefaultParagraphFont"/>
+    <w:link w:val="ListParagraph"/>
     <w:uiPriority w:val="34"/>
     <w:rsid w:val="008F38AA"/>
     <w:rPr>
@@ -45770,7 +45772,7 @@
       <w:sz w:val="20"/>
     </w:rPr>
   </w:style>
-  <w:style w:type="paragraph" w:styleId="Punktlista">
+  <w:style w:type="paragraph" w:styleId="ListBullet">
     <w:name w:val="List Bullet"/>
     <w:basedOn w:val="Normal"/>
     <w:uiPriority w:val="99"/>
@@ -45782,9 +45784,9 @@
       <w:contextualSpacing/>
     </w:pPr>
   </w:style>
-  <w:style w:type="table" w:styleId="Tabellrutnt">
+  <w:style w:type="table" w:styleId="TableGrid">
     <w:name w:val="Table Grid"/>
-    <w:basedOn w:val="Normaltabell"/>
+    <w:basedOn w:val="TableNormal"/>
     <w:uiPriority w:val="59"/>
     <w:rsid w:val="00E738E4"/>
     <w:tblPr>
@@ -45805,10 +45807,10 @@
       </w:tblCellMar>
     </w:tblPr>
   </w:style>
-  <w:style w:type="paragraph" w:styleId="Ballongtext">
+  <w:style w:type="paragraph" w:styleId="BalloonText">
     <w:name w:val="Balloon Text"/>
     <w:basedOn w:val="Normal"/>
-    <w:link w:val="BallongtextChar"/>
+    <w:link w:val="BalloonTextChar"/>
     <w:uiPriority w:val="99"/>
     <w:semiHidden/>
     <w:unhideWhenUsed/>
@@ -45822,10 +45824,10 @@
       <w:szCs w:val="16"/>
     </w:rPr>
   </w:style>
-  <w:style w:type="character" w:customStyle="1" w:styleId="BallongtextChar">
-    <w:name w:val="Ballongtext Char"/>
-    <w:basedOn w:val="Standardstycketeckensnitt"/>
-    <w:link w:val="Ballongtext"/>
+  <w:style w:type="character" w:customStyle="1" w:styleId="BalloonTextChar">
+    <w:name w:val="Balloon Text Char"/>
+    <w:basedOn w:val="DefaultParagraphFont"/>
+    <w:link w:val="BalloonText"/>
     <w:uiPriority w:val="99"/>
     <w:semiHidden/>
     <w:rsid w:val="00F46893"/>
@@ -45835,11 +45837,11 @@
       <w:szCs w:val="16"/>
     </w:rPr>
   </w:style>
-  <w:style w:type="paragraph" w:styleId="Underrubrik">
+  <w:style w:type="paragraph" w:styleId="Subtitle">
     <w:name w:val="Subtitle"/>
     <w:basedOn w:val="Normal"/>
     <w:next w:val="Normal"/>
-    <w:link w:val="UnderrubrikChar"/>
+    <w:link w:val="SubtitleChar"/>
     <w:uiPriority w:val="11"/>
     <w:rsid w:val="00415214"/>
     <w:pPr>
@@ -45857,10 +45859,10 @@
       <w:szCs w:val="24"/>
     </w:rPr>
   </w:style>
-  <w:style w:type="character" w:customStyle="1" w:styleId="UnderrubrikChar">
-    <w:name w:val="Underrubrik Char"/>
-    <w:basedOn w:val="Standardstycketeckensnitt"/>
-    <w:link w:val="Underrubrik"/>
+  <w:style w:type="character" w:customStyle="1" w:styleId="SubtitleChar">
+    <w:name w:val="Subtitle Char"/>
+    <w:basedOn w:val="DefaultParagraphFont"/>
+    <w:link w:val="Subtitle"/>
     <w:uiPriority w:val="11"/>
     <w:rsid w:val="00415214"/>
     <w:rPr>
@@ -45872,9 +45874,9 @@
       <w:szCs w:val="24"/>
     </w:rPr>
   </w:style>
-  <w:style w:type="character" w:styleId="Hyperlnk">
+  <w:style w:type="character" w:styleId="Hyperlink">
     <w:name w:val="Hyperlink"/>
-    <w:basedOn w:val="Standardstycketeckensnitt"/>
+    <w:basedOn w:val="DefaultParagraphFont"/>
     <w:uiPriority w:val="99"/>
     <w:rsid w:val="00F456CC"/>
     <w:rPr>
@@ -45882,9 +45884,9 @@
       <w:u w:val="single"/>
     </w:rPr>
   </w:style>
-  <w:style w:type="paragraph" w:styleId="Innehllsfrteckningsrubrik">
+  <w:style w:type="paragraph" w:styleId="TOCHeading">
     <w:name w:val="TOC Heading"/>
-    <w:basedOn w:val="Rubrik1"/>
+    <w:basedOn w:val="Heading1"/>
     <w:next w:val="Normal"/>
     <w:uiPriority w:val="39"/>
     <w:unhideWhenUsed/>
@@ -45904,7 +45906,7 @@
       <w:sz w:val="28"/>
     </w:rPr>
   </w:style>
-  <w:style w:type="paragraph" w:styleId="Innehll1">
+  <w:style w:type="paragraph" w:styleId="TOC1">
     <w:name w:val="toc 1"/>
     <w:basedOn w:val="Normal"/>
     <w:next w:val="Normal"/>
@@ -45916,7 +45918,7 @@
       <w:spacing w:after="100"/>
     </w:pPr>
   </w:style>
-  <w:style w:type="paragraph" w:styleId="Innehll2">
+  <w:style w:type="paragraph" w:styleId="TOC2">
     <w:name w:val="toc 2"/>
     <w:basedOn w:val="Normal"/>
     <w:next w:val="Normal"/>
@@ -45929,7 +45931,7 @@
       <w:ind w:left="200"/>
     </w:pPr>
   </w:style>
-  <w:style w:type="paragraph" w:styleId="Innehll3">
+  <w:style w:type="paragraph" w:styleId="TOC3">
     <w:name w:val="toc 3"/>
     <w:basedOn w:val="Normal"/>
     <w:next w:val="Normal"/>
@@ -45942,9 +45944,9 @@
       <w:ind w:left="400"/>
     </w:pPr>
   </w:style>
-  <w:style w:type="paragraph" w:styleId="Brdtext">
+  <w:style w:type="paragraph" w:styleId="BodyText">
     <w:name w:val="Body Text"/>
-    <w:link w:val="BrdtextChar"/>
+    <w:link w:val="BodyTextChar1"/>
     <w:autoRedefine/>
     <w:rsid w:val="003F45DF"/>
     <w:pPr>
@@ -45966,10 +45968,10 @@
       <w:lang w:eastAsia="en-US"/>
     </w:rPr>
   </w:style>
-  <w:style w:type="character" w:customStyle="1" w:styleId="BrdtextChar">
-    <w:name w:val="Brödtext Char"/>
-    <w:basedOn w:val="Standardstycketeckensnitt"/>
-    <w:link w:val="Brdtext"/>
+  <w:style w:type="character" w:customStyle="1" w:styleId="BodyTextChar1">
+    <w:name w:val="Body Text Char1"/>
+    <w:basedOn w:val="DefaultParagraphFont"/>
+    <w:link w:val="BodyText"/>
     <w:rsid w:val="003F45DF"/>
     <w:rPr>
       <w:rFonts w:ascii="Georgia" w:eastAsia="ヒラギノ角ゴ Pro W3" w:hAnsi="Georgia"/>
@@ -45979,7 +45981,7 @@
   </w:style>
   <w:style w:type="character" w:customStyle="1" w:styleId="BodyTextChar">
     <w:name w:val="Body Text Char"/>
-    <w:basedOn w:val="Standardstycketeckensnitt"/>
+    <w:basedOn w:val="DefaultParagraphFont"/>
     <w:rsid w:val="007E47C0"/>
     <w:rPr>
       <w:rFonts w:ascii="Georgia" w:hAnsi="Georgia"/>
@@ -45987,9 +45989,9 @@
       <w:lang w:eastAsia="en-US"/>
     </w:rPr>
   </w:style>
-  <w:style w:type="paragraph" w:styleId="Kommentarer">
+  <w:style w:type="paragraph" w:styleId="CommentText">
     <w:name w:val="annotation text"/>
-    <w:link w:val="KommentarerChar"/>
+    <w:link w:val="CommentTextChar"/>
     <w:autoRedefine/>
     <w:uiPriority w:val="99"/>
     <w:rsid w:val="00CB3CAE"/>
@@ -46004,10 +46006,10 @@
       <w:lang w:val="en-GB" w:eastAsia="en-US"/>
     </w:rPr>
   </w:style>
-  <w:style w:type="character" w:customStyle="1" w:styleId="KommentarerChar">
-    <w:name w:val="Kommentarer Char"/>
-    <w:basedOn w:val="Standardstycketeckensnitt"/>
-    <w:link w:val="Kommentarer"/>
+  <w:style w:type="character" w:customStyle="1" w:styleId="CommentTextChar">
+    <w:name w:val="Comment Text Char"/>
+    <w:basedOn w:val="DefaultParagraphFont"/>
+    <w:link w:val="CommentText"/>
     <w:uiPriority w:val="99"/>
     <w:rsid w:val="00CB3CAE"/>
     <w:rPr>
@@ -46018,7 +46020,7 @@
       <w:lang w:val="en-GB" w:eastAsia="en-US"/>
     </w:rPr>
   </w:style>
-  <w:style w:type="character" w:styleId="Kommentarsreferens">
+  <w:style w:type="character" w:styleId="CommentReference">
     <w:name w:val="annotation reference"/>
     <w:uiPriority w:val="99"/>
     <w:semiHidden/>
@@ -46030,7 +46032,7 @@
   </w:style>
   <w:style w:type="paragraph" w:customStyle="1" w:styleId="TableText">
     <w:name w:val="Table Text"/>
-    <w:basedOn w:val="Brdtext"/>
+    <w:basedOn w:val="BodyText"/>
     <w:rsid w:val="007E47C0"/>
     <w:pPr>
       <w:tabs>
@@ -46069,7 +46071,7 @@
       <w:sz w:val="22"/>
     </w:rPr>
   </w:style>
-  <w:style w:type="paragraph" w:styleId="Beskrivning">
+  <w:style w:type="paragraph" w:styleId="Caption">
     <w:name w:val="caption"/>
     <w:basedOn w:val="Normal"/>
     <w:next w:val="Normal"/>
@@ -46090,7 +46092,7 @@
   </w:style>
   <w:style w:type="paragraph" w:customStyle="1" w:styleId="Rubrik2b">
     <w:name w:val="Rubrik 2b"/>
-    <w:basedOn w:val="Rubrik1"/>
+    <w:basedOn w:val="Heading1"/>
     <w:uiPriority w:val="1"/>
     <w:qFormat/>
     <w:rsid w:val="00982263"/>
@@ -46140,11 +46142,11 @@
       </w:tblCellMar>
     </w:tblPr>
   </w:style>
-  <w:style w:type="paragraph" w:styleId="Kommentarsmne">
+  <w:style w:type="paragraph" w:styleId="CommentSubject">
     <w:name w:val="annotation subject"/>
-    <w:basedOn w:val="Kommentarer"/>
-    <w:next w:val="Kommentarer"/>
-    <w:link w:val="KommentarsmneChar"/>
+    <w:basedOn w:val="CommentText"/>
+    <w:next w:val="CommentText"/>
+    <w:link w:val="CommentSubjectChar"/>
     <w:uiPriority w:val="99"/>
     <w:semiHidden/>
     <w:unhideWhenUsed/>
@@ -46162,10 +46164,10 @@
       <w:lang w:val="sv-SE"/>
     </w:rPr>
   </w:style>
-  <w:style w:type="character" w:customStyle="1" w:styleId="KommentarsmneChar">
-    <w:name w:val="Kommentarsämne Char"/>
-    <w:basedOn w:val="KommentarerChar"/>
-    <w:link w:val="Kommentarsmne"/>
+  <w:style w:type="character" w:customStyle="1" w:styleId="CommentSubjectChar">
+    <w:name w:val="Comment Subject Char"/>
+    <w:basedOn w:val="CommentTextChar"/>
+    <w:link w:val="CommentSubject"/>
     <w:uiPriority w:val="99"/>
     <w:semiHidden/>
     <w:rsid w:val="0014104B"/>
@@ -46470,7 +46472,7 @@
 </file>
 
 <file path=customXml/itemProps1.xml><?xml version="1.0" encoding="utf-8"?>
-<ds:datastoreItem xmlns:ds="http://schemas.openxmlformats.org/officeDocument/2006/customXml" ds:itemID="{671DA15A-E2D4-4721-A807-0461B0676C5B}">
+<ds:datastoreItem xmlns:ds="http://schemas.openxmlformats.org/officeDocument/2006/customXml" ds:itemID="{6172CA25-C881-C84B-B5C4-1CDB21A2CDB3}">
   <ds:schemaRefs>
     <ds:schemaRef ds:uri="http://schemas.openxmlformats.org/officeDocument/2006/bibliography"/>
   </ds:schemaRefs>

</xml_diff>